<commit_message>
update coding convention doc
</commit_message>
<xml_diff>
--- a/01_doc/tech_design/餐厅订餐系统_编码规范.docx
+++ b/01_doc/tech_design/餐厅订餐系统_编码规范.docx
@@ -263,6 +263,7 @@
                                     <w:dataBinding w:prefixMappings="xmlns:ns0='http://purl.org/dc/elements/1.1/' xmlns:ns1='http://schemas.openxmlformats.org/package/2006/metadata/core-properties' " w:xpath="/ns1:coreProperties[1]/ns0:title[1]" w:storeItemID="{6C3C8BC8-F283-45AE-878A-BAB7291924A1}"/>
                                     <w:text/>
                                   </w:sdtPr>
+                                  <w:sdtEndPr/>
                                   <w:sdtContent>
                                     <w:r>
                                       <w:rPr>
@@ -321,6 +322,7 @@
                                   <w:dataBinding w:prefixMappings="xmlns:ns0='http://purl.org/dc/elements/1.1/' xmlns:ns1='http://schemas.openxmlformats.org/package/2006/metadata/core-properties' " w:xpath="/ns1:coreProperties[1]/ns0:subject[1]" w:storeItemID="{6C3C8BC8-F283-45AE-878A-BAB7291924A1}"/>
                                   <w:text/>
                                 </w:sdtPr>
+                                <w:sdtEndPr/>
                                 <w:sdtContent>
                                   <w:p>
                                     <w:pPr>
@@ -381,6 +383,7 @@
                                   <w:dataBinding w:prefixMappings="xmlns:ns0='http://purl.org/dc/elements/1.1/' xmlns:ns1='http://schemas.openxmlformats.org/package/2006/metadata/core-properties' " w:xpath="/ns1:coreProperties[1]/ns0:creator[1]" w:storeItemID="{6C3C8BC8-F283-45AE-878A-BAB7291924A1}"/>
                                   <w:text/>
                                 </w:sdtPr>
+                                <w:sdtEndPr/>
                                 <w:sdtContent>
                                   <w:p>
                                     <w:pPr>
@@ -505,7 +508,11 @@
               </mc:Choice>
               <mc:Fallback>
                 <w:pict>
-                  <v:shape w14:anchorId="0692D35D" id="Text Box 131" o:spid="_x0000_s1027" type="#_x0000_t202" style="position:absolute;margin-left:38.5pt;margin-top:272.45pt;width:369pt;height:529.2pt;z-index:251660288;visibility:visible;mso-wrap-style:square;mso-width-percent:790;mso-height-percent:350;mso-wrap-distance-left:14.4pt;mso-wrap-distance-top:0;mso-wrap-distance-right:14.4pt;mso-wrap-distance-bottom:0;mso-position-horizontal:absolute;mso-position-horizontal-relative:margin;mso-position-vertical:absolute;mso-position-vertical-relative:page;mso-width-percent:790;mso-height-percent:350;mso-width-relative:margin;mso-height-relative:page;v-text-anchor:top" o:gfxdata="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" filled="f" stroked="f" strokeweight=".5pt">
+                  <v:shapetype w14:anchorId="0692D35D" id="_x0000_t202" coordsize="21600,21600" o:spt="202" path="m,l,21600r21600,l21600,xe">
+                    <v:stroke joinstyle="miter"/>
+                    <v:path gradientshapeok="t" o:connecttype="rect"/>
+                  </v:shapetype>
+                  <v:shape id="Text Box 131" o:spid="_x0000_s1027" type="#_x0000_t202" style="position:absolute;margin-left:38.5pt;margin-top:272.45pt;width:369pt;height:529.2pt;z-index:251660288;visibility:visible;mso-wrap-style:square;mso-width-percent:790;mso-height-percent:350;mso-wrap-distance-left:14.4pt;mso-wrap-distance-top:0;mso-wrap-distance-right:14.4pt;mso-wrap-distance-bottom:0;mso-position-horizontal:absolute;mso-position-horizontal-relative:margin;mso-position-vertical:absolute;mso-position-vertical-relative:page;mso-width-percent:790;mso-height-percent:350;mso-width-relative:margin;mso-height-relative:page;v-text-anchor:top" o:gfxdata="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" filled="f" stroked="f" strokeweight=".5pt">
                     <v:textbox style="mso-fit-shape-to-text:t" inset="0,0,0,0">
                       <w:txbxContent>
                         <w:p>
@@ -532,6 +539,7 @@
                               <w:dataBinding w:prefixMappings="xmlns:ns0='http://purl.org/dc/elements/1.1/' xmlns:ns1='http://schemas.openxmlformats.org/package/2006/metadata/core-properties' " w:xpath="/ns1:coreProperties[1]/ns0:title[1]" w:storeItemID="{6C3C8BC8-F283-45AE-878A-BAB7291924A1}"/>
                               <w:text/>
                             </w:sdtPr>
+                            <w:sdtEndPr/>
                             <w:sdtContent>
                               <w:r>
                                 <w:rPr>
@@ -590,6 +598,7 @@
                             <w:dataBinding w:prefixMappings="xmlns:ns0='http://purl.org/dc/elements/1.1/' xmlns:ns1='http://schemas.openxmlformats.org/package/2006/metadata/core-properties' " w:xpath="/ns1:coreProperties[1]/ns0:subject[1]" w:storeItemID="{6C3C8BC8-F283-45AE-878A-BAB7291924A1}"/>
                             <w:text/>
                           </w:sdtPr>
+                          <w:sdtEndPr/>
                           <w:sdtContent>
                             <w:p>
                               <w:pPr>
@@ -650,6 +659,7 @@
                             <w:dataBinding w:prefixMappings="xmlns:ns0='http://purl.org/dc/elements/1.1/' xmlns:ns1='http://schemas.openxmlformats.org/package/2006/metadata/core-properties' " w:xpath="/ns1:coreProperties[1]/ns0:creator[1]" w:storeItemID="{6C3C8BC8-F283-45AE-878A-BAB7291924A1}"/>
                             <w:text/>
                           </w:sdtPr>
+                          <w:sdtEndPr/>
                           <w:sdtContent>
                             <w:p>
                               <w:pPr>
@@ -1000,6 +1010,12 @@
                 <w:rFonts w:asciiTheme="majorEastAsia" w:eastAsiaTheme="majorEastAsia" w:hAnsiTheme="majorEastAsia"/>
               </w:rPr>
             </w:pPr>
+            <w:r>
+              <w:rPr>
+                <w:rFonts w:asciiTheme="majorEastAsia" w:eastAsiaTheme="majorEastAsia" w:hAnsiTheme="majorEastAsia"/>
+              </w:rPr>
+              <w:t>0.2</w:t>
+            </w:r>
           </w:p>
         </w:tc>
         <w:tc>
@@ -1009,9 +1025,15 @@
           <w:p>
             <w:pPr>
               <w:rPr>
+                <w:rFonts w:asciiTheme="majorEastAsia" w:eastAsiaTheme="majorEastAsia" w:hAnsiTheme="majorEastAsia" w:hint="eastAsia"/>
+              </w:rPr>
+            </w:pPr>
+            <w:r>
+              <w:rPr>
                 <w:rFonts w:asciiTheme="majorEastAsia" w:eastAsiaTheme="majorEastAsia" w:hAnsiTheme="majorEastAsia"/>
               </w:rPr>
-            </w:pPr>
+              <w:t>2014-11-25</w:t>
+            </w:r>
           </w:p>
         </w:tc>
         <w:tc>
@@ -1024,6 +1046,12 @@
                 <w:rFonts w:asciiTheme="majorEastAsia" w:eastAsiaTheme="majorEastAsia" w:hAnsiTheme="majorEastAsia"/>
               </w:rPr>
             </w:pPr>
+            <w:r>
+              <w:rPr>
+                <w:rFonts w:asciiTheme="majorEastAsia" w:eastAsiaTheme="majorEastAsia" w:hAnsiTheme="majorEastAsia"/>
+              </w:rPr>
+              <w:t>LUO ZHI</w:t>
+            </w:r>
           </w:p>
         </w:tc>
         <w:tc>
@@ -1045,9 +1073,35 @@
           <w:p>
             <w:pPr>
               <w:rPr>
+                <w:rFonts w:asciiTheme="majorEastAsia" w:eastAsiaTheme="majorEastAsia" w:hAnsiTheme="majorEastAsia" w:hint="eastAsia"/>
+              </w:rPr>
+            </w:pPr>
+            <w:r>
+              <w:rPr>
+                <w:rFonts w:asciiTheme="majorEastAsia" w:eastAsiaTheme="majorEastAsia" w:hAnsiTheme="majorEastAsia" w:hint="eastAsia"/>
+              </w:rPr>
+              <w:t>添加命名</w:t>
+            </w:r>
+            <w:r>
+              <w:rPr>
                 <w:rFonts w:asciiTheme="majorEastAsia" w:eastAsiaTheme="majorEastAsia" w:hAnsiTheme="majorEastAsia"/>
               </w:rPr>
-            </w:pPr>
+              <w:t>，</w:t>
+            </w:r>
+            <w:r>
+              <w:rPr>
+                <w:rFonts w:asciiTheme="majorEastAsia" w:eastAsiaTheme="majorEastAsia" w:hAnsiTheme="majorEastAsia" w:hint="eastAsia"/>
+              </w:rPr>
+              <w:t>源文件结构</w:t>
+            </w:r>
+            <w:r>
+              <w:rPr>
+                <w:rFonts w:asciiTheme="majorEastAsia" w:eastAsiaTheme="majorEastAsia" w:hAnsiTheme="majorEastAsia"/>
+              </w:rPr>
+              <w:t>，排版等内容</w:t>
+            </w:r>
+            <w:bookmarkStart w:id="0" w:name="_GoBack"/>
+            <w:bookmarkEnd w:id="0"/>
           </w:p>
         </w:tc>
       </w:tr>
@@ -1134,7 +1188,7 @@
         <w:br w:type="page"/>
       </w:r>
     </w:p>
-    <w:bookmarkStart w:id="0" w:name="_Toc404720079" w:displacedByCustomXml="next"/>
+    <w:bookmarkStart w:id="1" w:name="_Toc404720079" w:displacedByCustomXml="next"/>
     <w:sdt>
       <w:sdtPr>
         <w:rPr>
@@ -1171,10 +1225,8 @@
             </w:rPr>
             <w:t>目录</w:t>
           </w:r>
-          <w:bookmarkEnd w:id="0"/>
+          <w:bookmarkEnd w:id="1"/>
         </w:p>
-        <w:bookmarkStart w:id="1" w:name="_GoBack"/>
-        <w:bookmarkEnd w:id="1"/>
         <w:p>
           <w:pPr>
             <w:pStyle w:val="TOC1"/>
@@ -6554,11 +6606,6 @@
       <w:bookmarkEnd w:id="3"/>
     </w:p>
     <w:p>
-      <w:pPr>
-        <w:rPr>
-          <w:rFonts w:hint="eastAsia"/>
-        </w:rPr>
-      </w:pPr>
       <w:r>
         <w:rPr>
           <w:rFonts w:hint="eastAsia"/>
@@ -6604,7 +6651,7 @@
     <w:p>
       <w:pPr>
         <w:rPr>
-          <w:rFonts w:ascii="微软雅黑" w:eastAsia="微软雅黑" w:hAnsi="微软雅黑" w:cs="微软雅黑" w:hint="eastAsia"/>
+          <w:rFonts w:ascii="微软雅黑" w:eastAsia="微软雅黑" w:hAnsi="微软雅黑" w:cs="微软雅黑"/>
         </w:rPr>
       </w:pPr>
       <w:r>
@@ -7054,11 +7101,6 @@
       </w:r>
     </w:p>
     <w:p>
-      <w:pPr>
-        <w:rPr>
-          <w:rFonts w:hint="eastAsia"/>
-        </w:rPr>
-      </w:pPr>
       <w:r>
         <w:rPr>
           <w:rFonts w:hint="eastAsia"/>
@@ -7110,11 +7152,6 @@
       <w:bookmarkEnd w:id="9"/>
     </w:p>
     <w:p>
-      <w:pPr>
-        <w:rPr>
-          <w:rFonts w:hint="eastAsia"/>
-        </w:rPr>
-      </w:pPr>
       <w:r>
         <w:rPr>
           <w:rFonts w:hint="eastAsia"/>
@@ -7148,11 +7185,6 @@
       <w:bookmarkEnd w:id="10"/>
     </w:p>
     <w:p>
-      <w:pPr>
-        <w:rPr>
-          <w:rFonts w:hint="eastAsia"/>
-        </w:rPr>
-      </w:pPr>
       <w:r>
         <w:rPr>
           <w:rFonts w:hint="eastAsia"/>
@@ -7240,11 +7272,6 @@
             <w:shd w:val="clear" w:color="auto" w:fill="BFBFBF" w:themeFill="background1" w:themeFillShade="BF"/>
           </w:tcPr>
           <w:p>
-            <w:pPr>
-              <w:rPr>
-                <w:rFonts w:hint="eastAsia"/>
-              </w:rPr>
-            </w:pPr>
             <w:r>
               <w:rPr>
                 <w:rFonts w:hint="eastAsia"/>
@@ -7261,11 +7288,6 @@
             <w:tcW w:w="6115" w:type="dxa"/>
           </w:tcPr>
           <w:p>
-            <w:pPr>
-              <w:rPr>
-                <w:rFonts w:hint="eastAsia"/>
-              </w:rPr>
-            </w:pPr>
             <w:r>
               <w:t>com.innovaee.eorder</w:t>
             </w:r>
@@ -7279,11 +7301,6 @@
             <w:shd w:val="clear" w:color="auto" w:fill="BFBFBF" w:themeFill="background1" w:themeFillShade="BF"/>
           </w:tcPr>
           <w:p>
-            <w:pPr>
-              <w:rPr>
-                <w:rFonts w:hint="eastAsia"/>
-              </w:rPr>
-            </w:pPr>
             <w:r>
               <w:rPr>
                 <w:rFonts w:hint="eastAsia"/>
@@ -7297,11 +7314,6 @@
             <w:tcW w:w="6115" w:type="dxa"/>
           </w:tcPr>
           <w:p>
-            <w:pPr>
-              <w:rPr>
-                <w:rFonts w:hint="eastAsia"/>
-              </w:rPr>
-            </w:pPr>
             <w:r>
               <w:t>com.innovaee.eorder.util</w:t>
             </w:r>
@@ -7315,11 +7327,6 @@
             <w:shd w:val="clear" w:color="auto" w:fill="BFBFBF" w:themeFill="background1" w:themeFillShade="BF"/>
           </w:tcPr>
           <w:p>
-            <w:pPr>
-              <w:rPr>
-                <w:rFonts w:hint="eastAsia"/>
-              </w:rPr>
-            </w:pPr>
             <w:r>
               <w:rPr>
                 <w:rFonts w:hint="eastAsia"/>
@@ -7334,11 +7341,6 @@
             <w:tcW w:w="6115" w:type="dxa"/>
           </w:tcPr>
           <w:p>
-            <w:pPr>
-              <w:rPr>
-                <w:rFonts w:hint="eastAsia"/>
-              </w:rPr>
-            </w:pPr>
             <w:r>
               <w:t>com.innovaee.eorder.conf</w:t>
             </w:r>
@@ -7352,11 +7354,6 @@
             <w:shd w:val="clear" w:color="auto" w:fill="BFBFBF" w:themeFill="background1" w:themeFillShade="BF"/>
           </w:tcPr>
           <w:p>
-            <w:pPr>
-              <w:rPr>
-                <w:rFonts w:hint="eastAsia"/>
-              </w:rPr>
-            </w:pPr>
             <w:r>
               <w:rPr>
                 <w:rFonts w:hint="eastAsia"/>
@@ -7373,11 +7370,6 @@
             <w:tcW w:w="6115" w:type="dxa"/>
           </w:tcPr>
           <w:p>
-            <w:pPr>
-              <w:rPr>
-                <w:rFonts w:hint="eastAsia"/>
-              </w:rPr>
-            </w:pPr>
             <w:r>
               <w:t>com.innovaee.eorder.model</w:t>
             </w:r>
@@ -7391,11 +7383,6 @@
             <w:shd w:val="clear" w:color="auto" w:fill="BFBFBF" w:themeFill="background1" w:themeFillShade="BF"/>
           </w:tcPr>
           <w:p>
-            <w:pPr>
-              <w:rPr>
-                <w:rFonts w:hint="eastAsia"/>
-              </w:rPr>
-            </w:pPr>
             <w:r>
               <w:t>Service</w:t>
             </w:r>
@@ -7415,11 +7402,6 @@
             <w:tcW w:w="6115" w:type="dxa"/>
           </w:tcPr>
           <w:p>
-            <w:pPr>
-              <w:rPr>
-                <w:rFonts w:hint="eastAsia"/>
-              </w:rPr>
-            </w:pPr>
             <w:r>
               <w:t>com.innovaee.eorder.service</w:t>
             </w:r>
@@ -7433,11 +7415,6 @@
             <w:shd w:val="clear" w:color="auto" w:fill="BFBFBF" w:themeFill="background1" w:themeFillShade="BF"/>
           </w:tcPr>
           <w:p>
-            <w:pPr>
-              <w:rPr>
-                <w:rFonts w:hint="eastAsia"/>
-              </w:rPr>
-            </w:pPr>
             <w:r>
               <w:t xml:space="preserve">Service </w:t>
             </w:r>
@@ -7457,11 +7434,6 @@
             <w:tcW w:w="6115" w:type="dxa"/>
           </w:tcPr>
           <w:p>
-            <w:pPr>
-              <w:rPr>
-                <w:rFonts w:hint="eastAsia"/>
-              </w:rPr>
-            </w:pPr>
             <w:r>
               <w:t>com.innovaee.eorder.service.imp</w:t>
             </w:r>
@@ -7475,11 +7447,6 @@
             <w:shd w:val="clear" w:color="auto" w:fill="BFBFBF" w:themeFill="background1" w:themeFillShade="BF"/>
           </w:tcPr>
           <w:p>
-            <w:pPr>
-              <w:rPr>
-                <w:rFonts w:hint="eastAsia"/>
-              </w:rPr>
-            </w:pPr>
             <w:r>
               <w:t>Controller</w:t>
             </w:r>
@@ -7496,11 +7463,6 @@
             <w:tcW w:w="6115" w:type="dxa"/>
           </w:tcPr>
           <w:p>
-            <w:pPr>
-              <w:rPr>
-                <w:rFonts w:hint="eastAsia"/>
-              </w:rPr>
-            </w:pPr>
             <w:r>
               <w:t>com.innovaee.eorder.controller</w:t>
             </w:r>
@@ -7514,11 +7476,6 @@
             <w:shd w:val="clear" w:color="auto" w:fill="BFBFBF" w:themeFill="background1" w:themeFillShade="BF"/>
           </w:tcPr>
           <w:p>
-            <w:pPr>
-              <w:rPr>
-                <w:rFonts w:hint="eastAsia"/>
-              </w:rPr>
-            </w:pPr>
             <w:r>
               <w:rPr>
                 <w:rFonts w:hint="eastAsia"/>
@@ -7532,11 +7489,6 @@
             <w:tcW w:w="6115" w:type="dxa"/>
           </w:tcPr>
           <w:p>
-            <w:pPr>
-              <w:rPr>
-                <w:rFonts w:hint="eastAsia"/>
-              </w:rPr>
-            </w:pPr>
             <w:r>
               <w:t>com.innovaee.eorder.exception</w:t>
             </w:r>
@@ -7544,13 +7496,7 @@
         </w:tc>
       </w:tr>
     </w:tbl>
-    <w:p>
-      <w:pPr>
-        <w:rPr>
-          <w:rFonts w:hint="eastAsia"/>
-        </w:rPr>
-      </w:pPr>
-    </w:p>
+    <w:p/>
     <w:p>
       <w:pPr>
         <w:pStyle w:val="Heading2"/>
@@ -7568,11 +7514,6 @@
       <w:bookmarkEnd w:id="11"/>
     </w:p>
     <w:p>
-      <w:pPr>
-        <w:rPr>
-          <w:rFonts w:hint="eastAsia"/>
-        </w:rPr>
-      </w:pPr>
       <w:r>
         <w:rPr>
           <w:rFonts w:hint="eastAsia"/>
@@ -7681,11 +7622,6 @@
       <w:bookmarkEnd w:id="12"/>
     </w:p>
     <w:p>
-      <w:pPr>
-        <w:rPr>
-          <w:rFonts w:hint="eastAsia"/>
-        </w:rPr>
-      </w:pPr>
       <w:r>
         <w:rPr>
           <w:rFonts w:hint="eastAsia"/>
@@ -7731,11 +7667,6 @@
       <w:bookmarkEnd w:id="13"/>
     </w:p>
     <w:p>
-      <w:pPr>
-        <w:rPr>
-          <w:rFonts w:hint="eastAsia"/>
-        </w:rPr>
-      </w:pPr>
       <w:r>
         <w:rPr>
           <w:rFonts w:hint="eastAsia"/>
@@ -7784,11 +7715,6 @@
       <w:bookmarkEnd w:id="14"/>
     </w:p>
     <w:p>
-      <w:pPr>
-        <w:rPr>
-          <w:rFonts w:hint="eastAsia"/>
-        </w:rPr>
-      </w:pPr>
       <w:r>
         <w:rPr>
           <w:rFonts w:hint="eastAsia"/>
@@ -7834,11 +7760,6 @@
       <w:bookmarkEnd w:id="15"/>
     </w:p>
     <w:p>
-      <w:pPr>
-        <w:rPr>
-          <w:rFonts w:hint="eastAsia"/>
-        </w:rPr>
-      </w:pPr>
       <w:r>
         <w:rPr>
           <w:rFonts w:hint="eastAsia"/>
@@ -8066,9 +7987,6 @@
         <w:tabs>
           <w:tab w:val="left" w:pos="6700"/>
         </w:tabs>
-        <w:rPr>
-          <w:rFonts w:hint="eastAsia"/>
-        </w:rPr>
       </w:pPr>
       <w:r>
         <w:t>J</w:t>
@@ -8103,11 +8021,6 @@
       <w:bookmarkEnd w:id="19"/>
     </w:p>
     <w:p>
-      <w:pPr>
-        <w:rPr>
-          <w:rFonts w:hint="eastAsia"/>
-        </w:rPr>
-      </w:pPr>
       <w:r>
         <w:rPr>
           <w:rFonts w:hint="eastAsia"/>
@@ -8218,11 +8131,6 @@
       <w:bookmarkEnd w:id="21"/>
     </w:p>
     <w:p>
-      <w:pPr>
-        <w:rPr>
-          <w:rFonts w:hint="eastAsia"/>
-        </w:rPr>
-      </w:pPr>
       <w:r>
         <w:rPr>
           <w:rFonts w:hint="eastAsia"/>
@@ -8268,11 +8176,6 @@
       <w:bookmarkEnd w:id="22"/>
     </w:p>
     <w:p>
-      <w:pPr>
-        <w:rPr>
-          <w:rFonts w:hint="eastAsia"/>
-        </w:rPr>
-      </w:pPr>
       <w:r>
         <w:rPr>
           <w:rFonts w:hint="eastAsia"/>
@@ -8294,11 +8197,6 @@
       <w:bookmarkEnd w:id="23"/>
     </w:p>
     <w:p>
-      <w:pPr>
-        <w:rPr>
-          <w:rFonts w:hint="eastAsia"/>
-        </w:rPr>
-      </w:pPr>
       <w:r>
         <w:rPr>
           <w:rFonts w:hint="eastAsia"/>
@@ -8332,11 +8230,6 @@
       <w:bookmarkEnd w:id="24"/>
     </w:p>
     <w:p>
-      <w:pPr>
-        <w:rPr>
-          <w:rFonts w:hint="eastAsia"/>
-        </w:rPr>
-      </w:pPr>
       <w:r>
         <w:rPr>
           <w:rFonts w:hint="eastAsia"/>
@@ -8364,11 +8257,6 @@
       <w:bookmarkEnd w:id="25"/>
     </w:p>
     <w:p>
-      <w:pPr>
-        <w:rPr>
-          <w:rFonts w:hint="eastAsia"/>
-        </w:rPr>
-      </w:pPr>
       <w:r>
         <w:rPr>
           <w:rFonts w:hint="eastAsia"/>
@@ -8566,7 +8454,6 @@
     <w:p>
       <w:pPr>
         <w:rPr>
-          <w:rFonts w:hint="eastAsia"/>
           <w:i/>
         </w:rPr>
       </w:pPr>
@@ -8591,11 +8478,6 @@
       <w:bookmarkEnd w:id="29"/>
     </w:p>
     <w:p>
-      <w:pPr>
-        <w:rPr>
-          <w:rFonts w:hint="eastAsia"/>
-        </w:rPr>
-      </w:pPr>
       <w:r>
         <w:rPr>
           <w:rFonts w:hint="eastAsia"/>
@@ -8635,11 +8517,6 @@
       <w:bookmarkEnd w:id="30"/>
     </w:p>
     <w:p>
-      <w:pPr>
-        <w:rPr>
-          <w:rFonts w:hint="eastAsia"/>
-        </w:rPr>
-      </w:pPr>
       <w:r>
         <w:rPr>
           <w:rFonts w:hint="eastAsia"/>
@@ -8682,11 +8559,6 @@
       <w:bookmarkEnd w:id="31"/>
     </w:p>
     <w:p>
-      <w:pPr>
-        <w:rPr>
-          <w:rFonts w:hint="eastAsia"/>
-        </w:rPr>
-      </w:pPr>
       <w:r>
         <w:rPr>
           <w:rFonts w:hint="eastAsia"/>
@@ -8724,11 +8596,6 @@
       <w:bookmarkEnd w:id="32"/>
     </w:p>
     <w:p>
-      <w:pPr>
-        <w:rPr>
-          <w:rFonts w:hint="eastAsia"/>
-        </w:rPr>
-      </w:pPr>
       <w:r>
         <w:rPr>
           <w:rFonts w:hint="eastAsia"/>
@@ -9252,7 +9119,7 @@
           <w:rPr>
             <w:noProof/>
           </w:rPr>
-          <w:t>7</w:t>
+          <w:t>1</w:t>
         </w:r>
         <w:r>
           <w:rPr>
@@ -9404,6 +9271,7 @@
                             <w:dataBinding w:prefixMappings="xmlns:ns0='http://schemas.openxmlformats.org/package/2006/metadata/core-properties' xmlns:ns1='http://purl.org/dc/elements/1.1/'" w:xpath="/ns0:coreProperties[1]/ns1:title[1]" w:storeItemID="{6C3C8BC8-F283-45AE-878A-BAB7291924A1}"/>
                             <w:text/>
                           </w:sdtPr>
+                          <w:sdtEndPr/>
                           <w:sdtContent>
                             <w:p>
                               <w:pPr>
@@ -9553,7 +9421,7 @@
                               <w:noProof/>
                               <w:color w:val="FFFFFF" w:themeColor="background1"/>
                             </w:rPr>
-                            <w:t>7</w:t>
+                            <w:t>2</w:t>
                           </w:r>
                           <w:r>
                             <w:rPr>
@@ -9611,7 +9479,7 @@
                         <w:noProof/>
                         <w:color w:val="FFFFFF" w:themeColor="background1"/>
                       </w:rPr>
-                      <w:t>7</w:t>
+                      <w:t>2</w:t>
                     </w:r>
                     <w:r>
                       <w:rPr>
@@ -13474,6 +13342,7 @@
   <w:rsids>
     <w:rsidRoot w:val="00A942D4"/>
     <w:rsid w:val="002A79BC"/>
+    <w:rsid w:val="00504C4E"/>
     <w:rsid w:val="008D6633"/>
     <w:rsid w:val="00A942D4"/>
     <w:rsid w:val="00BC328B"/>
@@ -14224,7 +14093,7 @@
 </file>
 
 <file path=customXml/itemProps2.xml><?xml version="1.0" encoding="utf-8"?>
-<ds:datastoreItem xmlns:ds="http://schemas.openxmlformats.org/officeDocument/2006/customXml" ds:itemID="{41DFC53E-E501-4256-9017-6656D59DA919}">
+<ds:datastoreItem xmlns:ds="http://schemas.openxmlformats.org/officeDocument/2006/customXml" ds:itemID="{7D1B3179-0834-4079-B39F-11B174417103}">
   <ds:schemaRefs>
     <ds:schemaRef ds:uri="http://schemas.openxmlformats.org/officeDocument/2006/bibliography"/>
   </ds:schemaRefs>

</xml_diff>

<commit_message>
update code convension and req doc
</commit_message>
<xml_diff>
--- a/01_doc/tech_design/餐厅订餐系统_编码规范.docx
+++ b/01_doc/tech_design/餐厅订餐系统_编码规范.docx
@@ -475,7 +475,7 @@
                                     <w:sz w:val="24"/>
                                     <w:szCs w:val="24"/>
                                   </w:rPr>
-                                  <w:t>2014-11-25</w:t>
+                                  <w:t>2014-11-26</w:t>
                                 </w:r>
                                 <w:r>
                                   <w:rPr>
@@ -751,7 +751,7 @@
                               <w:sz w:val="24"/>
                               <w:szCs w:val="24"/>
                             </w:rPr>
-                            <w:t>2014-11-25</w:t>
+                            <w:t>2014-11-26</w:t>
                           </w:r>
                           <w:r>
                             <w:rPr>
@@ -800,19 +800,20 @@
       <w:tblPr>
         <w:tblStyle w:val="TableGrid"/>
         <w:tblW w:w="9445" w:type="dxa"/>
+        <w:tblLayout w:type="fixed"/>
         <w:tblLook w:val="04A0" w:firstRow="1" w:lastRow="0" w:firstColumn="1" w:lastColumn="0" w:noHBand="0" w:noVBand="1"/>
       </w:tblPr>
       <w:tblGrid>
-        <w:gridCol w:w="1726"/>
-        <w:gridCol w:w="1726"/>
-        <w:gridCol w:w="1726"/>
-        <w:gridCol w:w="1726"/>
-        <w:gridCol w:w="2541"/>
+        <w:gridCol w:w="980"/>
+        <w:gridCol w:w="1805"/>
+        <w:gridCol w:w="1170"/>
+        <w:gridCol w:w="1260"/>
+        <w:gridCol w:w="4230"/>
       </w:tblGrid>
       <w:tr>
         <w:tc>
           <w:tcPr>
-            <w:tcW w:w="1726" w:type="dxa"/>
+            <w:tcW w:w="980" w:type="dxa"/>
           </w:tcPr>
           <w:p>
             <w:pPr>
@@ -830,7 +831,7 @@
         </w:tc>
         <w:tc>
           <w:tcPr>
-            <w:tcW w:w="1726" w:type="dxa"/>
+            <w:tcW w:w="1805" w:type="dxa"/>
           </w:tcPr>
           <w:p>
             <w:pPr>
@@ -848,7 +849,7 @@
         </w:tc>
         <w:tc>
           <w:tcPr>
-            <w:tcW w:w="1726" w:type="dxa"/>
+            <w:tcW w:w="1170" w:type="dxa"/>
           </w:tcPr>
           <w:p>
             <w:pPr>
@@ -866,7 +867,7 @@
         </w:tc>
         <w:tc>
           <w:tcPr>
-            <w:tcW w:w="1726" w:type="dxa"/>
+            <w:tcW w:w="1260" w:type="dxa"/>
           </w:tcPr>
           <w:p>
             <w:pPr>
@@ -890,7 +891,7 @@
         </w:tc>
         <w:tc>
           <w:tcPr>
-            <w:tcW w:w="2541" w:type="dxa"/>
+            <w:tcW w:w="4230" w:type="dxa"/>
           </w:tcPr>
           <w:p>
             <w:pPr>
@@ -910,17 +911,21 @@
       <w:tr>
         <w:tc>
           <w:tcPr>
-            <w:tcW w:w="1726" w:type="dxa"/>
+            <w:tcW w:w="980" w:type="dxa"/>
           </w:tcPr>
           <w:p>
             <w:pPr>
               <w:rPr>
                 <w:rFonts w:asciiTheme="majorEastAsia" w:eastAsiaTheme="majorEastAsia" w:hAnsiTheme="majorEastAsia"/>
+                <w:i/>
+                <w:sz w:val="20"/>
               </w:rPr>
             </w:pPr>
             <w:r>
               <w:rPr>
                 <w:rFonts w:asciiTheme="majorEastAsia" w:eastAsiaTheme="majorEastAsia" w:hAnsiTheme="majorEastAsia"/>
+                <w:i/>
+                <w:sz w:val="20"/>
               </w:rPr>
               <w:t>0.1</w:t>
             </w:r>
@@ -928,17 +933,21 @@
         </w:tc>
         <w:tc>
           <w:tcPr>
-            <w:tcW w:w="1726" w:type="dxa"/>
+            <w:tcW w:w="1805" w:type="dxa"/>
           </w:tcPr>
           <w:p>
             <w:pPr>
               <w:rPr>
                 <w:rFonts w:asciiTheme="majorEastAsia" w:eastAsiaTheme="majorEastAsia" w:hAnsiTheme="majorEastAsia"/>
+                <w:i/>
+                <w:sz w:val="20"/>
               </w:rPr>
             </w:pPr>
             <w:r>
               <w:rPr>
                 <w:rFonts w:asciiTheme="majorEastAsia" w:eastAsiaTheme="majorEastAsia" w:hAnsiTheme="majorEastAsia"/>
+                <w:i/>
+                <w:sz w:val="20"/>
               </w:rPr>
               <w:t>2014-11-22</w:t>
             </w:r>
@@ -946,17 +955,21 @@
         </w:tc>
         <w:tc>
           <w:tcPr>
-            <w:tcW w:w="1726" w:type="dxa"/>
+            <w:tcW w:w="1170" w:type="dxa"/>
           </w:tcPr>
           <w:p>
             <w:pPr>
               <w:rPr>
                 <w:rFonts w:asciiTheme="majorEastAsia" w:eastAsiaTheme="majorEastAsia" w:hAnsiTheme="majorEastAsia"/>
+                <w:i/>
+                <w:sz w:val="20"/>
               </w:rPr>
             </w:pPr>
             <w:r>
               <w:rPr>
                 <w:rFonts w:asciiTheme="majorEastAsia" w:eastAsiaTheme="majorEastAsia" w:hAnsiTheme="majorEastAsia"/>
+                <w:i/>
+                <w:sz w:val="20"/>
               </w:rPr>
               <w:t>LUO ZHI</w:t>
             </w:r>
@@ -964,35 +977,43 @@
         </w:tc>
         <w:tc>
           <w:tcPr>
-            <w:tcW w:w="1726" w:type="dxa"/>
+            <w:tcW w:w="1260" w:type="dxa"/>
           </w:tcPr>
           <w:p>
             <w:pPr>
               <w:rPr>
                 <w:rFonts w:asciiTheme="majorEastAsia" w:eastAsiaTheme="majorEastAsia" w:hAnsiTheme="majorEastAsia"/>
+                <w:i/>
+                <w:sz w:val="20"/>
               </w:rPr>
             </w:pPr>
           </w:p>
         </w:tc>
         <w:tc>
           <w:tcPr>
-            <w:tcW w:w="2541" w:type="dxa"/>
+            <w:tcW w:w="4230" w:type="dxa"/>
           </w:tcPr>
           <w:p>
             <w:pPr>
               <w:rPr>
                 <w:rFonts w:asciiTheme="majorEastAsia" w:eastAsiaTheme="majorEastAsia" w:hAnsiTheme="majorEastAsia"/>
+                <w:i/>
+                <w:sz w:val="20"/>
               </w:rPr>
             </w:pPr>
             <w:r>
               <w:rPr>
                 <w:rFonts w:asciiTheme="majorEastAsia" w:eastAsiaTheme="majorEastAsia" w:hAnsiTheme="majorEastAsia" w:hint="eastAsia"/>
+                <w:i/>
+                <w:sz w:val="20"/>
               </w:rPr>
               <w:t>初始化</w:t>
             </w:r>
             <w:r>
               <w:rPr>
                 <w:rFonts w:asciiTheme="majorEastAsia" w:eastAsiaTheme="majorEastAsia" w:hAnsiTheme="majorEastAsia"/>
+                <w:i/>
+                <w:sz w:val="20"/>
               </w:rPr>
               <w:t>文档结构</w:t>
             </w:r>
@@ -1002,17 +1023,21 @@
       <w:tr>
         <w:tc>
           <w:tcPr>
-            <w:tcW w:w="1726" w:type="dxa"/>
+            <w:tcW w:w="980" w:type="dxa"/>
           </w:tcPr>
           <w:p>
             <w:pPr>
               <w:rPr>
                 <w:rFonts w:asciiTheme="majorEastAsia" w:eastAsiaTheme="majorEastAsia" w:hAnsiTheme="majorEastAsia"/>
+                <w:i/>
+                <w:sz w:val="20"/>
               </w:rPr>
             </w:pPr>
             <w:r>
               <w:rPr>
                 <w:rFonts w:asciiTheme="majorEastAsia" w:eastAsiaTheme="majorEastAsia" w:hAnsiTheme="majorEastAsia"/>
+                <w:i/>
+                <w:sz w:val="20"/>
               </w:rPr>
               <w:t>0.2</w:t>
             </w:r>
@@ -1020,17 +1045,21 @@
         </w:tc>
         <w:tc>
           <w:tcPr>
-            <w:tcW w:w="1726" w:type="dxa"/>
+            <w:tcW w:w="1805" w:type="dxa"/>
           </w:tcPr>
           <w:p>
             <w:pPr>
               <w:rPr>
-                <w:rFonts w:asciiTheme="majorEastAsia" w:eastAsiaTheme="majorEastAsia" w:hAnsiTheme="majorEastAsia" w:hint="eastAsia"/>
+                <w:rFonts w:asciiTheme="majorEastAsia" w:eastAsiaTheme="majorEastAsia" w:hAnsiTheme="majorEastAsia"/>
+                <w:i/>
+                <w:sz w:val="20"/>
               </w:rPr>
             </w:pPr>
             <w:r>
               <w:rPr>
                 <w:rFonts w:asciiTheme="majorEastAsia" w:eastAsiaTheme="majorEastAsia" w:hAnsiTheme="majorEastAsia"/>
+                <w:i/>
+                <w:sz w:val="20"/>
               </w:rPr>
               <w:t>2014-11-25</w:t>
             </w:r>
@@ -1038,17 +1067,21 @@
         </w:tc>
         <w:tc>
           <w:tcPr>
-            <w:tcW w:w="1726" w:type="dxa"/>
+            <w:tcW w:w="1170" w:type="dxa"/>
           </w:tcPr>
           <w:p>
             <w:pPr>
               <w:rPr>
                 <w:rFonts w:asciiTheme="majorEastAsia" w:eastAsiaTheme="majorEastAsia" w:hAnsiTheme="majorEastAsia"/>
+                <w:i/>
+                <w:sz w:val="20"/>
               </w:rPr>
             </w:pPr>
             <w:r>
               <w:rPr>
                 <w:rFonts w:asciiTheme="majorEastAsia" w:eastAsiaTheme="majorEastAsia" w:hAnsiTheme="majorEastAsia"/>
+                <w:i/>
+                <w:sz w:val="20"/>
               </w:rPr>
               <w:t>LUO ZHI</w:t>
             </w:r>
@@ -1056,114 +1089,182 @@
         </w:tc>
         <w:tc>
           <w:tcPr>
-            <w:tcW w:w="1726" w:type="dxa"/>
+            <w:tcW w:w="1260" w:type="dxa"/>
           </w:tcPr>
           <w:p>
             <w:pPr>
               <w:rPr>
                 <w:rFonts w:asciiTheme="majorEastAsia" w:eastAsiaTheme="majorEastAsia" w:hAnsiTheme="majorEastAsia"/>
+                <w:i/>
+                <w:sz w:val="20"/>
               </w:rPr>
             </w:pPr>
           </w:p>
         </w:tc>
         <w:tc>
           <w:tcPr>
-            <w:tcW w:w="2541" w:type="dxa"/>
+            <w:tcW w:w="4230" w:type="dxa"/>
           </w:tcPr>
           <w:p>
             <w:pPr>
               <w:rPr>
+                <w:rFonts w:asciiTheme="majorEastAsia" w:eastAsiaTheme="majorEastAsia" w:hAnsiTheme="majorEastAsia"/>
+                <w:i/>
+                <w:sz w:val="20"/>
+              </w:rPr>
+            </w:pPr>
+            <w:r>
+              <w:rPr>
                 <w:rFonts w:asciiTheme="majorEastAsia" w:eastAsiaTheme="majorEastAsia" w:hAnsiTheme="majorEastAsia" w:hint="eastAsia"/>
-              </w:rPr>
-            </w:pPr>
+                <w:i/>
+                <w:sz w:val="20"/>
+              </w:rPr>
+              <w:t>添加命名</w:t>
+            </w:r>
+            <w:r>
+              <w:rPr>
+                <w:rFonts w:asciiTheme="majorEastAsia" w:eastAsiaTheme="majorEastAsia" w:hAnsiTheme="majorEastAsia"/>
+                <w:i/>
+                <w:sz w:val="20"/>
+              </w:rPr>
+              <w:t>，</w:t>
+            </w:r>
             <w:r>
               <w:rPr>
                 <w:rFonts w:asciiTheme="majorEastAsia" w:eastAsiaTheme="majorEastAsia" w:hAnsiTheme="majorEastAsia" w:hint="eastAsia"/>
-              </w:rPr>
-              <w:t>添加命名</w:t>
+                <w:i/>
+                <w:sz w:val="20"/>
+              </w:rPr>
+              <w:t>源文件结构</w:t>
             </w:r>
             <w:r>
               <w:rPr>
                 <w:rFonts w:asciiTheme="majorEastAsia" w:eastAsiaTheme="majorEastAsia" w:hAnsiTheme="majorEastAsia"/>
-              </w:rPr>
-              <w:t>，</w:t>
-            </w:r>
-            <w:r>
-              <w:rPr>
-                <w:rFonts w:asciiTheme="majorEastAsia" w:eastAsiaTheme="majorEastAsia" w:hAnsiTheme="majorEastAsia" w:hint="eastAsia"/>
-              </w:rPr>
-              <w:t>源文件结构</w:t>
-            </w:r>
-            <w:r>
-              <w:rPr>
-                <w:rFonts w:asciiTheme="majorEastAsia" w:eastAsiaTheme="majorEastAsia" w:hAnsiTheme="majorEastAsia"/>
+                <w:i/>
+                <w:sz w:val="20"/>
               </w:rPr>
               <w:t>，排版等内容</w:t>
             </w:r>
-            <w:bookmarkStart w:id="0" w:name="_GoBack"/>
-            <w:bookmarkEnd w:id="0"/>
           </w:p>
         </w:tc>
       </w:tr>
       <w:tr>
         <w:tc>
           <w:tcPr>
-            <w:tcW w:w="1726" w:type="dxa"/>
+            <w:tcW w:w="980" w:type="dxa"/>
           </w:tcPr>
           <w:p>
             <w:pPr>
               <w:rPr>
                 <w:rFonts w:asciiTheme="majorEastAsia" w:eastAsiaTheme="majorEastAsia" w:hAnsiTheme="majorEastAsia"/>
+                <w:i/>
+                <w:sz w:val="20"/>
               </w:rPr>
             </w:pPr>
+            <w:r>
+              <w:rPr>
+                <w:rFonts w:asciiTheme="majorEastAsia" w:eastAsiaTheme="majorEastAsia" w:hAnsiTheme="majorEastAsia"/>
+                <w:i/>
+                <w:sz w:val="20"/>
+              </w:rPr>
+              <w:t>1.0</w:t>
+            </w:r>
           </w:p>
         </w:tc>
         <w:tc>
           <w:tcPr>
-            <w:tcW w:w="1726" w:type="dxa"/>
+            <w:tcW w:w="1805" w:type="dxa"/>
           </w:tcPr>
           <w:p>
             <w:pPr>
               <w:rPr>
                 <w:rFonts w:asciiTheme="majorEastAsia" w:eastAsiaTheme="majorEastAsia" w:hAnsiTheme="majorEastAsia"/>
+                <w:i/>
+                <w:sz w:val="20"/>
               </w:rPr>
             </w:pPr>
+            <w:r>
+              <w:rPr>
+                <w:rFonts w:asciiTheme="majorEastAsia" w:eastAsiaTheme="majorEastAsia" w:hAnsiTheme="majorEastAsia"/>
+                <w:i/>
+                <w:sz w:val="20"/>
+              </w:rPr>
+              <w:t>2014-11-26</w:t>
+            </w:r>
           </w:p>
         </w:tc>
         <w:tc>
           <w:tcPr>
-            <w:tcW w:w="1726" w:type="dxa"/>
+            <w:tcW w:w="1170" w:type="dxa"/>
           </w:tcPr>
           <w:p>
             <w:pPr>
               <w:rPr>
                 <w:rFonts w:asciiTheme="majorEastAsia" w:eastAsiaTheme="majorEastAsia" w:hAnsiTheme="majorEastAsia"/>
+                <w:i/>
+                <w:sz w:val="20"/>
               </w:rPr>
             </w:pPr>
+            <w:r>
+              <w:rPr>
+                <w:rFonts w:asciiTheme="majorEastAsia" w:eastAsiaTheme="majorEastAsia" w:hAnsiTheme="majorEastAsia"/>
+                <w:i/>
+                <w:sz w:val="20"/>
+              </w:rPr>
+              <w:t>LUO ZHI</w:t>
+            </w:r>
           </w:p>
         </w:tc>
         <w:tc>
           <w:tcPr>
-            <w:tcW w:w="1726" w:type="dxa"/>
+            <w:tcW w:w="1260" w:type="dxa"/>
           </w:tcPr>
           <w:p>
             <w:pPr>
               <w:rPr>
                 <w:rFonts w:asciiTheme="majorEastAsia" w:eastAsiaTheme="majorEastAsia" w:hAnsiTheme="majorEastAsia"/>
+                <w:i/>
+                <w:sz w:val="20"/>
               </w:rPr>
             </w:pPr>
+            <w:r>
+              <w:rPr>
+                <w:rFonts w:asciiTheme="majorEastAsia" w:eastAsiaTheme="majorEastAsia" w:hAnsiTheme="majorEastAsia"/>
+                <w:i/>
+                <w:sz w:val="20"/>
+              </w:rPr>
+              <w:t>XU LIN</w:t>
+            </w:r>
           </w:p>
         </w:tc>
         <w:tc>
           <w:tcPr>
-            <w:tcW w:w="2541" w:type="dxa"/>
+            <w:tcW w:w="4230" w:type="dxa"/>
           </w:tcPr>
           <w:p>
             <w:pPr>
               <w:rPr>
+                <w:rFonts w:asciiTheme="majorEastAsia" w:eastAsiaTheme="majorEastAsia" w:hAnsiTheme="majorEastAsia" w:hint="eastAsia"/>
+                <w:i/>
+                <w:sz w:val="20"/>
+              </w:rPr>
+            </w:pPr>
+            <w:r>
+              <w:rPr>
+                <w:rFonts w:asciiTheme="majorEastAsia" w:eastAsiaTheme="majorEastAsia" w:hAnsiTheme="majorEastAsia" w:hint="eastAsia"/>
+                <w:i/>
+                <w:sz w:val="20"/>
+              </w:rPr>
+              <w:t>详见\</w:t>
+            </w:r>
+            <w:r>
+              <w:rPr>
                 <w:rFonts w:asciiTheme="majorEastAsia" w:eastAsiaTheme="majorEastAsia" w:hAnsiTheme="majorEastAsia"/>
-              </w:rPr>
-            </w:pPr>
+                <w:i/>
+                <w:sz w:val="20"/>
+              </w:rPr>
+              <w:t>01_doc\wpr_log\WPR_log_code_style_20141126.txt</w:t>
+            </w:r>
           </w:p>
         </w:tc>
       </w:tr>
@@ -1188,7 +1289,7 @@
         <w:br w:type="page"/>
       </w:r>
     </w:p>
-    <w:bookmarkStart w:id="1" w:name="_Toc404720079" w:displacedByCustomXml="next"/>
+    <w:bookmarkStart w:id="0" w:name="_Toc404720079" w:displacedByCustomXml="next"/>
     <w:sdt>
       <w:sdtPr>
         <w:rPr>
@@ -1225,7 +1326,7 @@
             </w:rPr>
             <w:t>目录</w:t>
           </w:r>
-          <w:bookmarkEnd w:id="1"/>
+          <w:bookmarkEnd w:id="0"/>
         </w:p>
         <w:p>
           <w:pPr>
@@ -6580,7 +6681,7 @@
       <w:pPr>
         <w:pStyle w:val="Heading1"/>
       </w:pPr>
-      <w:bookmarkStart w:id="2" w:name="_Toc404720080"/>
+      <w:bookmarkStart w:id="1" w:name="_Toc404720080"/>
       <w:r>
         <w:rPr>
           <w:rFonts w:hint="eastAsia"/>
@@ -6589,48 +6690,170 @@
       </w:r>
       <w:r>
         <w:t>介绍</w:t>
+      </w:r>
+      <w:bookmarkEnd w:id="1"/>
+    </w:p>
+    <w:p>
+      <w:pPr>
+        <w:pStyle w:val="Heading2"/>
+      </w:pPr>
+      <w:bookmarkStart w:id="2" w:name="_Toc404720081"/>
+      <w:r>
+        <w:rPr>
+          <w:rFonts w:hint="eastAsia"/>
+        </w:rPr>
+        <w:t>目的</w:t>
       </w:r>
       <w:bookmarkEnd w:id="2"/>
     </w:p>
     <w:p>
+      <w:r>
+        <w:rPr>
+          <w:rFonts w:hint="eastAsia"/>
+        </w:rPr>
+        <w:lastRenderedPageBreak/>
+        <w:t>本</w:t>
+      </w:r>
+      <w:r>
+        <w:t>文档描述</w:t>
+      </w:r>
+      <w:r>
+        <w:rPr>
+          <w:rFonts w:hint="eastAsia"/>
+        </w:rPr>
+        <w:t>用于</w:t>
+      </w:r>
+      <w:r>
+        <w:t>eOrder</w:t>
+      </w:r>
+      <w:r>
+        <w:t>订餐系统实现代码的编码规范</w:t>
+      </w:r>
+      <w:r>
+        <w:rPr>
+          <w:rFonts w:hint="eastAsia"/>
+        </w:rPr>
+        <w:t>。</w:t>
+      </w:r>
+    </w:p>
+    <w:p>
       <w:pPr>
         <w:pStyle w:val="Heading2"/>
       </w:pPr>
-      <w:bookmarkStart w:id="3" w:name="_Toc404720081"/>
-      <w:r>
-        <w:rPr>
-          <w:rFonts w:hint="eastAsia"/>
-        </w:rPr>
-        <w:t>目的</w:t>
+      <w:bookmarkStart w:id="3" w:name="_Toc404720082"/>
+      <w:r>
+        <w:rPr>
+          <w:rFonts w:hint="eastAsia"/>
+        </w:rPr>
+        <w:t>范围</w:t>
       </w:r>
       <w:bookmarkEnd w:id="3"/>
     </w:p>
     <w:p>
-      <w:r>
-        <w:rPr>
-          <w:rFonts w:hint="eastAsia"/>
-        </w:rPr>
-        <w:lastRenderedPageBreak/>
-        <w:t>本</w:t>
-      </w:r>
-      <w:r>
-        <w:t>文档描述</w:t>
-      </w:r>
-      <w:r>
-        <w:rPr>
-          <w:rFonts w:hint="eastAsia"/>
-        </w:rPr>
-        <w:t>用于</w:t>
+      <w:pPr>
+        <w:rPr>
+          <w:rFonts w:ascii="微软雅黑" w:eastAsia="微软雅黑" w:hAnsi="微软雅黑" w:cs="微软雅黑"/>
+        </w:rPr>
+      </w:pPr>
+      <w:r>
+        <w:rPr>
+          <w:rFonts w:hint="eastAsia"/>
+        </w:rPr>
+        <w:t>本文档</w:t>
+      </w:r>
+      <w:r>
+        <w:t>描述内容包括地</w:t>
       </w:r>
       <w:r>
         <w:t>eOrder</w:t>
       </w:r>
       <w:r>
-        <w:t>订餐系统实现代码的编码规范</w:t>
-      </w:r>
-      <w:r>
-        <w:rPr>
-          <w:rFonts w:hint="eastAsia"/>
+        <w:t>订餐系统</w:t>
+      </w:r>
+      <w:r>
+        <w:rPr>
+          <w:rFonts w:hint="eastAsia"/>
+        </w:rPr>
+        <w:t>实现</w:t>
+      </w:r>
+      <w:r>
+        <w:t>代码的代码命名，排版，注释，语句</w:t>
+      </w:r>
+      <w:r>
+        <w:rPr>
+          <w:rFonts w:hint="eastAsia"/>
+        </w:rPr>
+        <w:t>以及</w:t>
+      </w:r>
+      <w:r>
+        <w:t>日志的编写规范。本文</w:t>
+      </w:r>
+      <w:r>
+        <w:rPr>
+          <w:rFonts w:hint="eastAsia"/>
+        </w:rPr>
+        <w:t>档</w:t>
+      </w:r>
+      <w:r>
+        <w:t>的</w:t>
+      </w:r>
+      <w:r>
+        <w:rPr>
+          <w:rFonts w:hint="eastAsia"/>
+        </w:rPr>
+        <w:t>不</w:t>
+      </w:r>
+      <w:r>
+        <w:t>包括任何</w:t>
+      </w:r>
+      <w:r>
+        <w:t>eOrder</w:t>
+      </w:r>
+      <w:r>
+        <w:t>订餐系统的系统框架，设计</w:t>
+      </w:r>
+      <w:r>
+        <w:rPr>
+          <w:rFonts w:hint="eastAsia"/>
+        </w:rPr>
+        <w:t>和</w:t>
+      </w:r>
+      <w:r>
+        <w:t>实现的任何部分。本</w:t>
+      </w:r>
+      <w:r>
+        <w:rPr>
+          <w:rFonts w:hint="eastAsia"/>
+        </w:rPr>
+        <w:t>文</w:t>
+      </w:r>
+      <w:r>
+        <w:t>仅</w:t>
+      </w:r>
+      <w:r>
+        <w:rPr>
+          <w:rFonts w:hint="eastAsia"/>
+        </w:rPr>
+        <w:t>供</w:t>
+      </w:r>
+      <w:r>
+        <w:rPr>
+          <w:rFonts w:hint="eastAsia"/>
+        </w:rPr>
+        <w:t>eOrder</w:t>
+      </w:r>
+      <w:r>
+        <w:t>订餐系统开发成员</w:t>
+      </w:r>
+      <w:r>
+        <w:rPr>
+          <w:rFonts w:hint="eastAsia"/>
+        </w:rPr>
+        <w:t>使用</w:t>
+      </w:r>
+      <w:r>
+        <w:rPr>
+          <w:rFonts w:ascii="微软雅黑" w:eastAsia="微软雅黑" w:hAnsi="微软雅黑" w:cs="微软雅黑" w:hint="eastAsia"/>
         </w:rPr>
         <w:t>。</w:t>
       </w:r>
@@ -6639,154 +6862,32 @@
       <w:pPr>
         <w:pStyle w:val="Heading2"/>
       </w:pPr>
-      <w:bookmarkStart w:id="4" w:name="_Toc404720082"/>
-      <w:r>
-        <w:rPr>
-          <w:rFonts w:hint="eastAsia"/>
-        </w:rPr>
-        <w:t>范围</w:t>
+      <w:bookmarkStart w:id="4" w:name="_Toc404720083"/>
+      <w:r>
+        <w:rPr>
+          <w:rFonts w:hint="eastAsia"/>
+        </w:rPr>
+        <w:t>缩写词列表</w:t>
       </w:r>
       <w:bookmarkEnd w:id="4"/>
     </w:p>
     <w:p>
-      <w:pPr>
-        <w:rPr>
-          <w:rFonts w:ascii="微软雅黑" w:eastAsia="微软雅黑" w:hAnsi="微软雅黑" w:cs="微软雅黑"/>
-        </w:rPr>
-      </w:pPr>
-      <w:r>
-        <w:rPr>
-          <w:rFonts w:hint="eastAsia"/>
-        </w:rPr>
-        <w:t>本文档</w:t>
-      </w:r>
-      <w:r>
-        <w:t>描述内容包括地</w:t>
-      </w:r>
-      <w:r>
-        <w:t>eOrder</w:t>
-      </w:r>
-      <w:r>
-        <w:t>订餐系统</w:t>
-      </w:r>
-      <w:r>
-        <w:rPr>
-          <w:rFonts w:hint="eastAsia"/>
-        </w:rPr>
-        <w:t>实现</w:t>
-      </w:r>
-      <w:r>
-        <w:t>代码的代码命名，排版，注释，语句</w:t>
-      </w:r>
-      <w:r>
-        <w:rPr>
-          <w:rFonts w:hint="eastAsia"/>
-        </w:rPr>
-        <w:t>以及</w:t>
-      </w:r>
-      <w:r>
-        <w:t>日志的编写规范。本文</w:t>
-      </w:r>
-      <w:r>
-        <w:rPr>
-          <w:rFonts w:hint="eastAsia"/>
-        </w:rPr>
-        <w:t>档</w:t>
-      </w:r>
-      <w:r>
-        <w:t>的</w:t>
-      </w:r>
-      <w:r>
-        <w:rPr>
-          <w:rFonts w:hint="eastAsia"/>
-        </w:rPr>
-        <w:t>不</w:t>
-      </w:r>
-      <w:r>
-        <w:t>包括任何</w:t>
-      </w:r>
-      <w:r>
-        <w:t>eOrder</w:t>
-      </w:r>
-      <w:r>
-        <w:t>订餐系统的系统框架，设计</w:t>
-      </w:r>
-      <w:r>
-        <w:rPr>
-          <w:rFonts w:hint="eastAsia"/>
-        </w:rPr>
-        <w:t>和</w:t>
-      </w:r>
-      <w:r>
-        <w:t>实现的任何部分。本</w:t>
-      </w:r>
-      <w:r>
-        <w:rPr>
-          <w:rFonts w:hint="eastAsia"/>
-        </w:rPr>
-        <w:t>文但</w:t>
-      </w:r>
-      <w:r>
-        <w:t>仅</w:t>
-      </w:r>
-      <w:r>
-        <w:rPr>
-          <w:rFonts w:hint="eastAsia"/>
-        </w:rPr>
-        <w:t>供</w:t>
-      </w:r>
-      <w:r>
-        <w:rPr>
-          <w:rFonts w:hint="eastAsia"/>
-        </w:rPr>
-        <w:t>eOrder</w:t>
-      </w:r>
-      <w:r>
-        <w:t>订餐系统开发成员</w:t>
-      </w:r>
-      <w:r>
-        <w:rPr>
-          <w:rFonts w:hint="eastAsia"/>
-        </w:rPr>
-        <w:t>使用</w:t>
-      </w:r>
-      <w:r>
-        <w:rPr>
-          <w:rFonts w:ascii="微软雅黑" w:eastAsia="微软雅黑" w:hAnsi="微软雅黑" w:cs="微软雅黑" w:hint="eastAsia"/>
-        </w:rPr>
-        <w:t>。</w:t>
+      <w:r>
+        <w:t>n/a</w:t>
       </w:r>
     </w:p>
     <w:p>
       <w:pPr>
         <w:pStyle w:val="Heading2"/>
       </w:pPr>
-      <w:bookmarkStart w:id="5" w:name="_Toc404720083"/>
-      <w:r>
-        <w:rPr>
-          <w:rFonts w:hint="eastAsia"/>
-        </w:rPr>
-        <w:t>缩写词列表</w:t>
+      <w:bookmarkStart w:id="5" w:name="_Toc404720084"/>
+      <w:r>
+        <w:rPr>
+          <w:rFonts w:hint="eastAsia"/>
+        </w:rPr>
+        <w:t>参考内容</w:t>
       </w:r>
       <w:bookmarkEnd w:id="5"/>
-    </w:p>
-    <w:p>
-      <w:r>
-        <w:t>n/a</w:t>
-      </w:r>
-    </w:p>
-    <w:p>
-      <w:pPr>
-        <w:pStyle w:val="Heading2"/>
-      </w:pPr>
-      <w:bookmarkStart w:id="6" w:name="_Toc404720084"/>
-      <w:r>
-        <w:rPr>
-          <w:rFonts w:hint="eastAsia"/>
-        </w:rPr>
-        <w:t>参考内容</w:t>
-      </w:r>
-      <w:bookmarkEnd w:id="6"/>
     </w:p>
     <w:tbl>
       <w:tblPr>
@@ -6907,7 +7008,7 @@
       <w:pPr>
         <w:pStyle w:val="Heading1"/>
       </w:pPr>
-      <w:bookmarkStart w:id="7" w:name="_Toc404720085"/>
+      <w:bookmarkStart w:id="6" w:name="_Toc404720085"/>
       <w:r>
         <w:rPr>
           <w:rFonts w:hint="eastAsia"/>
@@ -6916,273 +7017,273 @@
       </w:r>
       <w:r>
         <w:t>规范</w:t>
+      </w:r>
+      <w:bookmarkEnd w:id="6"/>
+    </w:p>
+    <w:p>
+      <w:pPr>
+        <w:pStyle w:val="Heading2"/>
+      </w:pPr>
+      <w:bookmarkStart w:id="7" w:name="_Toc404720086"/>
+      <w:r>
+        <w:rPr>
+          <w:rFonts w:hint="eastAsia"/>
+        </w:rPr>
+        <w:t>驼峰</w:t>
+      </w:r>
+      <w:r>
+        <w:t>命名</w:t>
       </w:r>
       <w:bookmarkEnd w:id="7"/>
     </w:p>
     <w:p>
+      <w:r>
+        <w:t>eOrder</w:t>
+      </w:r>
+      <w:r>
+        <w:rPr>
+          <w:rFonts w:hint="eastAsia"/>
+        </w:rPr>
+        <w:t>订餐</w:t>
+      </w:r>
+      <w:r>
+        <w:t>系统</w:t>
+      </w:r>
+      <w:r>
+        <w:t>Java</w:t>
+      </w:r>
+      <w:r>
+        <w:t>实现代码均使用驼峰命名规则。驼峰</w:t>
+      </w:r>
+      <w:r>
+        <w:rPr>
+          <w:rFonts w:hint="eastAsia"/>
+        </w:rPr>
+        <w:t>命名</w:t>
+      </w:r>
+      <w:r>
+        <w:t>规则</w:t>
+      </w:r>
+      <w:r>
+        <w:rPr>
+          <w:rFonts w:hint="eastAsia"/>
+        </w:rPr>
+        <w:t>用户</w:t>
+      </w:r>
+      <w:r>
+        <w:t>类，函数名，变量名</w:t>
+      </w:r>
+      <w:r>
+        <w:rPr>
+          <w:rFonts w:hint="eastAsia"/>
+        </w:rPr>
+        <w:t>定义</w:t>
+      </w:r>
+      <w:r>
+        <w:t>时，如果使用多个英文单词连接，将</w:t>
+      </w:r>
+      <w:r>
+        <w:rPr>
+          <w:rFonts w:hint="eastAsia"/>
+        </w:rPr>
+        <w:t>单词</w:t>
+      </w:r>
+      <w:r>
+        <w:t>首字母大写，形势骆驼的驼峰而得名。例如</w:t>
+      </w:r>
+      <w:r>
+        <w:rPr>
+          <w:rFonts w:hint="eastAsia"/>
+        </w:rPr>
+        <w:t>：</w:t>
+      </w:r>
+      <w:r>
+        <w:rPr>
+          <w:rFonts w:hint="eastAsia"/>
+        </w:rPr>
+        <w:t>eOrderService</w:t>
+      </w:r>
+      <w:r>
+        <w:rPr>
+          <w:rFonts w:hint="eastAsia"/>
+        </w:rPr>
+        <w:t>。</w:t>
+      </w:r>
+    </w:p>
+    <w:p>
+      <w:r>
+        <w:rPr>
+          <w:rFonts w:hint="eastAsia"/>
+        </w:rPr>
+        <w:t>在</w:t>
+      </w:r>
+      <w:r>
+        <w:t>形式上驼峰命名又分为小驼峰</w:t>
+      </w:r>
+      <w:r>
+        <w:rPr>
+          <w:rFonts w:hint="eastAsia"/>
+        </w:rPr>
+        <w:t>和</w:t>
+      </w:r>
+      <w:r>
+        <w:t>大驼峰，区别在于第一个单词的首字母是否大写。如果</w:t>
+      </w:r>
+      <w:r>
+        <w:rPr>
+          <w:rFonts w:hint="eastAsia"/>
+        </w:rPr>
+        <w:t>大写</w:t>
+      </w:r>
+      <w:r>
+        <w:t>，则是大驼峰命名</w:t>
+      </w:r>
+      <w:r>
+        <w:rPr>
+          <w:rFonts w:hint="eastAsia"/>
+        </w:rPr>
+        <w:t>；</w:t>
+      </w:r>
+      <w:r>
+        <w:t>反之，</w:t>
+      </w:r>
+      <w:r>
+        <w:rPr>
+          <w:rFonts w:hint="eastAsia"/>
+        </w:rPr>
+        <w:t>则是</w:t>
+      </w:r>
+      <w:r>
+        <w:t>小驼峰命名。</w:t>
+      </w:r>
+    </w:p>
+    <w:p>
+      <w:r>
+        <w:rPr>
+          <w:rFonts w:hint="eastAsia"/>
+        </w:rPr>
+        <w:t>本文</w:t>
+      </w:r>
+      <w:r>
+        <w:t>约定</w:t>
+      </w:r>
+      <w:r>
+        <w:t>eOrder</w:t>
+      </w:r>
+      <w:r>
+        <w:t>订餐系统中，</w:t>
+      </w:r>
+      <w:r>
+        <w:rPr>
+          <w:rFonts w:hint="eastAsia"/>
+        </w:rPr>
+        <w:t>源文件</w:t>
+      </w:r>
+      <w:r>
+        <w:t>，</w:t>
+      </w:r>
+      <w:r>
+        <w:t>类，接口</w:t>
+      </w:r>
+      <w:r>
+        <w:rPr>
+          <w:rFonts w:hint="eastAsia"/>
+        </w:rPr>
+        <w:t>定义</w:t>
+      </w:r>
+      <w:r>
+        <w:t>均使用大驼峰命名；而方法，变量使用小驼峰</w:t>
+      </w:r>
+      <w:r>
+        <w:rPr>
+          <w:rFonts w:hint="eastAsia"/>
+        </w:rPr>
+        <w:t>。</w:t>
+      </w:r>
+    </w:p>
+    <w:p>
+      <w:r>
+        <w:rPr>
+          <w:rFonts w:hint="eastAsia"/>
+        </w:rPr>
+        <w:t>本文</w:t>
+      </w:r>
+      <w:r>
+        <w:t>唯一例子是</w:t>
+      </w:r>
+      <w:r>
+        <w:rPr>
+          <w:rFonts w:hint="eastAsia"/>
+        </w:rPr>
+        <w:t>常量</w:t>
+      </w:r>
+      <w:r>
+        <w:t>的命名采用全大写希腊式命名。希腊式</w:t>
+      </w:r>
+      <w:r>
+        <w:rPr>
+          <w:rFonts w:hint="eastAsia"/>
+        </w:rPr>
+        <w:t>命名</w:t>
+      </w:r>
+      <w:r>
+        <w:t>使用下划线连接单词，例如：</w:t>
+      </w:r>
+      <w:r>
+        <w:rPr>
+          <w:rFonts w:hint="eastAsia"/>
+        </w:rPr>
+        <w:t>USR_CUSTOMER_UID</w:t>
+      </w:r>
+    </w:p>
+    <w:p>
       <w:pPr>
         <w:pStyle w:val="Heading2"/>
       </w:pPr>
-      <w:bookmarkStart w:id="8" w:name="_Toc404720086"/>
-      <w:r>
-        <w:rPr>
-          <w:rFonts w:hint="eastAsia"/>
-        </w:rPr>
-        <w:t>驼峰</w:t>
-      </w:r>
-      <w:r>
-        <w:t>命名</w:t>
+      <w:bookmarkStart w:id="8" w:name="_Toc404720087"/>
+      <w:r>
+        <w:rPr>
+          <w:rFonts w:hint="eastAsia"/>
+        </w:rPr>
+        <w:t>源文件命名及</w:t>
+      </w:r>
+      <w:r>
+        <w:t>编码</w:t>
       </w:r>
       <w:bookmarkEnd w:id="8"/>
     </w:p>
     <w:p>
       <w:r>
-        <w:t>eOrder</w:t>
-      </w:r>
-      <w:r>
-        <w:rPr>
-          <w:rFonts w:hint="eastAsia"/>
-        </w:rPr>
-        <w:t>订餐</w:t>
-      </w:r>
-      <w:r>
-        <w:t>系统</w:t>
-      </w:r>
-      <w:r>
-        <w:t>Java</w:t>
-      </w:r>
-      <w:r>
-        <w:t>实现代码均使用驼峰命名规则。驼峰</w:t>
-      </w:r>
-      <w:r>
-        <w:rPr>
-          <w:rFonts w:hint="eastAsia"/>
-        </w:rPr>
-        <w:t>命名</w:t>
-      </w:r>
-      <w:r>
-        <w:t>规则</w:t>
-      </w:r>
-      <w:r>
-        <w:rPr>
-          <w:rFonts w:hint="eastAsia"/>
-        </w:rPr>
-        <w:t>用户</w:t>
-      </w:r>
-      <w:r>
-        <w:t>类，函数名，变量名</w:t>
-      </w:r>
-      <w:r>
-        <w:rPr>
-          <w:rFonts w:hint="eastAsia"/>
-        </w:rPr>
-        <w:t>定义</w:t>
-      </w:r>
-      <w:r>
-        <w:t>时，如果使用多个英文单词连接，将</w:t>
-      </w:r>
-      <w:r>
-        <w:rPr>
-          <w:rFonts w:hint="eastAsia"/>
-        </w:rPr>
-        <w:t>单词</w:t>
-      </w:r>
-      <w:r>
-        <w:t>首字母大写，形势骆驼的驼峰而得名。例如</w:t>
-      </w:r>
-      <w:r>
-        <w:rPr>
-          <w:rFonts w:hint="eastAsia"/>
-        </w:rPr>
-        <w:t>：</w:t>
-      </w:r>
-      <w:r>
-        <w:rPr>
-          <w:rFonts w:hint="eastAsia"/>
-        </w:rPr>
-        <w:t>eOrderService</w:t>
-      </w:r>
-      <w:r>
-        <w:rPr>
-          <w:rFonts w:hint="eastAsia"/>
-        </w:rPr>
-        <w:t>。</w:t>
+        <w:rPr>
+          <w:rFonts w:hint="eastAsia"/>
+        </w:rPr>
+        <w:t>源文件使用</w:t>
+      </w:r>
+      <w:r>
+        <w:t>大驼峰命名，使用</w:t>
+      </w:r>
+      <w:r>
+        <w:t>UTF-8</w:t>
+      </w:r>
+      <w:r>
+        <w:t>编码。</w:t>
       </w:r>
     </w:p>
     <w:p>
-      <w:r>
-        <w:rPr>
-          <w:rFonts w:hint="eastAsia"/>
-        </w:rPr>
-        <w:t>在</w:t>
-      </w:r>
-      <w:r>
-        <w:t>形式上驼峰命名又分为小驼峰</w:t>
-      </w:r>
-      <w:r>
-        <w:rPr>
-          <w:rFonts w:hint="eastAsia"/>
-        </w:rPr>
-        <w:t>和</w:t>
-      </w:r>
-      <w:r>
-        <w:t>大驼峰，区别在于第一个单词的首字母是否大写。如果</w:t>
-      </w:r>
-      <w:r>
-        <w:rPr>
-          <w:rFonts w:hint="eastAsia"/>
-        </w:rPr>
-        <w:t>大写</w:t>
-      </w:r>
-      <w:r>
-        <w:t>，则是大驼峰命名</w:t>
-      </w:r>
-      <w:r>
-        <w:rPr>
-          <w:rFonts w:hint="eastAsia"/>
-        </w:rPr>
-        <w:t>；</w:t>
-      </w:r>
-      <w:r>
-        <w:t>反之，</w:t>
-      </w:r>
-      <w:r>
-        <w:rPr>
-          <w:rFonts w:hint="eastAsia"/>
-        </w:rPr>
-        <w:t>则是</w:t>
-      </w:r>
-      <w:r>
-        <w:t>小驼峰命名。</w:t>
-      </w:r>
-    </w:p>
-    <w:p>
-      <w:r>
-        <w:rPr>
-          <w:rFonts w:hint="eastAsia"/>
-        </w:rPr>
-        <w:t>本文</w:t>
-      </w:r>
-      <w:r>
-        <w:t>约定</w:t>
-      </w:r>
-      <w:r>
-        <w:t>eOrder</w:t>
-      </w:r>
-      <w:r>
-        <w:t>订餐系统中，</w:t>
-      </w:r>
-      <w:r>
-        <w:rPr>
-          <w:rFonts w:hint="eastAsia"/>
-        </w:rPr>
-        <w:t>源文件</w:t>
-      </w:r>
-      <w:r>
-        <w:t>，包，</w:t>
-      </w:r>
-      <w:r>
-        <w:t>类，接口</w:t>
-      </w:r>
-      <w:r>
-        <w:rPr>
-          <w:rFonts w:hint="eastAsia"/>
-        </w:rPr>
-        <w:t>定义</w:t>
-      </w:r>
-      <w:r>
-        <w:t>均使用大驼峰命名；而方法，变量使用小驼峰</w:t>
-      </w:r>
-      <w:r>
-        <w:rPr>
-          <w:rFonts w:hint="eastAsia"/>
-        </w:rPr>
-        <w:t>。</w:t>
-      </w:r>
-    </w:p>
-    <w:p>
-      <w:r>
-        <w:rPr>
-          <w:rFonts w:hint="eastAsia"/>
-        </w:rPr>
-        <w:t>本文</w:t>
-      </w:r>
-      <w:r>
-        <w:t>唯一例子是</w:t>
-      </w:r>
-      <w:r>
-        <w:rPr>
-          <w:rFonts w:hint="eastAsia"/>
-        </w:rPr>
-        <w:t>常量</w:t>
-      </w:r>
-      <w:r>
-        <w:t>的命名采用全大写希腊式命名。希腊式</w:t>
-      </w:r>
-      <w:r>
-        <w:rPr>
-          <w:rFonts w:hint="eastAsia"/>
-        </w:rPr>
-        <w:t>命名</w:t>
-      </w:r>
-      <w:r>
-        <w:t>使用下划线连接单词，例如：</w:t>
-      </w:r>
-      <w:r>
-        <w:rPr>
-          <w:rFonts w:hint="eastAsia"/>
-        </w:rPr>
-        <w:t>USR_CUSTOMER_UID</w:t>
-      </w:r>
-    </w:p>
-    <w:p>
       <w:pPr>
         <w:pStyle w:val="Heading2"/>
       </w:pPr>
-      <w:bookmarkStart w:id="9" w:name="_Toc404720087"/>
-      <w:r>
-        <w:rPr>
-          <w:rFonts w:hint="eastAsia"/>
-        </w:rPr>
-        <w:t>源文件命名及</w:t>
-      </w:r>
-      <w:r>
-        <w:t>编码</w:t>
+      <w:bookmarkStart w:id="9" w:name="_Toc404720088"/>
+      <w:r>
+        <w:rPr>
+          <w:rFonts w:hint="eastAsia"/>
+        </w:rPr>
+        <w:t>包</w:t>
+      </w:r>
+      <w:r>
+        <w:t>命名规范</w:t>
       </w:r>
       <w:bookmarkEnd w:id="9"/>
-    </w:p>
-    <w:p>
-      <w:r>
-        <w:rPr>
-          <w:rFonts w:hint="eastAsia"/>
-        </w:rPr>
-        <w:t>源文件使用</w:t>
-      </w:r>
-      <w:r>
-        <w:t>大驼峰命名，使用</w:t>
-      </w:r>
-      <w:r>
-        <w:t>UTF-8</w:t>
-      </w:r>
-      <w:r>
-        <w:t>编码。</w:t>
-      </w:r>
-    </w:p>
-    <w:p>
-      <w:pPr>
-        <w:pStyle w:val="Heading2"/>
-      </w:pPr>
-      <w:bookmarkStart w:id="10" w:name="_Toc404720088"/>
-      <w:r>
-        <w:rPr>
-          <w:rFonts w:hint="eastAsia"/>
-        </w:rPr>
-        <w:t>包</w:t>
-      </w:r>
-      <w:r>
-        <w:t>命名规范</w:t>
-      </w:r>
-      <w:bookmarkEnd w:id="10"/>
     </w:p>
     <w:p>
       <w:r>
@@ -7501,7 +7602,7 @@
       <w:pPr>
         <w:pStyle w:val="Heading2"/>
       </w:pPr>
-      <w:bookmarkStart w:id="11" w:name="_Toc404720089"/>
+      <w:bookmarkStart w:id="10" w:name="_Toc404720089"/>
       <w:r>
         <w:rPr>
           <w:rFonts w:hint="eastAsia"/>
@@ -7510,6 +7611,114 @@
       </w:r>
       <w:r>
         <w:t>命名规范</w:t>
+      </w:r>
+      <w:bookmarkEnd w:id="10"/>
+    </w:p>
+    <w:p>
+      <w:r>
+        <w:rPr>
+          <w:rFonts w:hint="eastAsia"/>
+        </w:rPr>
+        <w:t>类</w:t>
+      </w:r>
+      <w:r>
+        <w:t>命名使用大驼峰命名，且</w:t>
+      </w:r>
+      <w:r>
+        <w:rPr>
+          <w:rFonts w:hint="eastAsia"/>
+        </w:rPr>
+        <w:t>必须</w:t>
+      </w:r>
+      <w:r>
+        <w:t>采用</w:t>
+      </w:r>
+      <w:r>
+        <w:rPr>
+          <w:rFonts w:hint="eastAsia"/>
+        </w:rPr>
+        <w:t>名词</w:t>
+      </w:r>
+      <w:r>
+        <w:t>。</w:t>
+      </w:r>
+      <w:r>
+        <w:rPr>
+          <w:rFonts w:hint="eastAsia"/>
+        </w:rPr>
+        <w:t>例如</w:t>
+      </w:r>
+      <w:r>
+        <w:t>：</w:t>
+      </w:r>
+      <w:r>
+        <w:t>UserInfo</w:t>
+      </w:r>
+      <w:r>
+        <w:t>。接口</w:t>
+      </w:r>
+      <w:r>
+        <w:rPr>
+          <w:rFonts w:hint="eastAsia"/>
+        </w:rPr>
+        <w:t>定义</w:t>
+      </w:r>
+      <w:r>
+        <w:t>最好采用名词，也可以采用形容词，例如：</w:t>
+      </w:r>
+      <w:r>
+        <w:t>Readable</w:t>
+      </w:r>
+      <w:r>
+        <w:t>。</w:t>
+      </w:r>
+      <w:r>
+        <w:rPr>
+          <w:rFonts w:hint="eastAsia"/>
+        </w:rPr>
+        <w:t>单元测试</w:t>
+      </w:r>
+      <w:r>
+        <w:t>类采用相应类名加</w:t>
+      </w:r>
+      <w:r>
+        <w:t>Test</w:t>
+      </w:r>
+      <w:r>
+        <w:rPr>
+          <w:rFonts w:hint="eastAsia"/>
+        </w:rPr>
+        <w:t>命名</w:t>
+      </w:r>
+      <w:r>
+        <w:t>规则，例如：</w:t>
+      </w:r>
+      <w:r>
+        <w:t>LoginServiceTest</w:t>
+      </w:r>
+      <w:r>
+        <w:t>。</w:t>
+      </w:r>
+    </w:p>
+    <w:p>
+      <w:pPr>
+        <w:pStyle w:val="Heading2"/>
+      </w:pPr>
+      <w:bookmarkStart w:id="11" w:name="_Toc404720090"/>
+      <w:r>
+        <w:rPr>
+          <w:rFonts w:hint="eastAsia"/>
+        </w:rPr>
+        <w:t>方法</w:t>
+      </w:r>
+      <w:r>
+        <w:t>命名</w:t>
+      </w:r>
+      <w:r>
+        <w:rPr>
+          <w:rFonts w:hint="eastAsia"/>
+        </w:rPr>
+        <w:t>规范</w:t>
       </w:r>
       <w:bookmarkEnd w:id="11"/>
     </w:p>
@@ -7518,106 +7727,43 @@
         <w:rPr>
           <w:rFonts w:hint="eastAsia"/>
         </w:rPr>
-        <w:t>类</w:t>
-      </w:r>
-      <w:r>
-        <w:t>命名使用大驼峰命名，且</w:t>
-      </w:r>
-      <w:r>
-        <w:rPr>
-          <w:rFonts w:hint="eastAsia"/>
-        </w:rPr>
-        <w:t>必须</w:t>
-      </w:r>
-      <w:r>
-        <w:t>采用</w:t>
-      </w:r>
-      <w:r>
-        <w:rPr>
-          <w:rFonts w:hint="eastAsia"/>
-        </w:rPr>
-        <w:t>名词</w:t>
-      </w:r>
-      <w:r>
-        <w:t>。</w:t>
-      </w:r>
-      <w:r>
-        <w:rPr>
-          <w:rFonts w:hint="eastAsia"/>
-        </w:rPr>
-        <w:t>例如</w:t>
-      </w:r>
-      <w:r>
+        <w:t>方法</w:t>
+      </w:r>
+      <w:r>
+        <w:t>名采用小驼峰命名</w:t>
+      </w:r>
+      <w:r>
+        <w:rPr>
+          <w:rFonts w:hint="eastAsia"/>
+        </w:rPr>
+        <w:t>，</w:t>
+      </w:r>
+      <w:r>
+        <w:t>多采用动词和动词短语。例如</w:t>
+      </w:r>
+      <w:r>
+        <w:rPr>
+          <w:rFonts w:hint="eastAsia"/>
+        </w:rPr>
         <w:t>：</w:t>
       </w:r>
       <w:r>
-        <w:t>UserInfo</w:t>
-      </w:r>
-      <w:r>
-        <w:t>。接口</w:t>
-      </w:r>
-      <w:r>
-        <w:rPr>
-          <w:rFonts w:hint="eastAsia"/>
-        </w:rPr>
-        <w:t>定义</w:t>
-      </w:r>
-      <w:r>
-        <w:t>最好采用名词，也可以采用形容词，例如：</w:t>
-      </w:r>
-      <w:r>
-        <w:t>Readable</w:t>
-      </w:r>
-      <w:r>
-        <w:t>。</w:t>
-      </w:r>
-      <w:r>
-        <w:rPr>
-          <w:rFonts w:hint="eastAsia"/>
-        </w:rPr>
-        <w:t>单元测试</w:t>
-      </w:r>
-      <w:r>
-        <w:t>类采用相应类名加</w:t>
-      </w:r>
-      <w:r>
-        <w:t>Test</w:t>
-      </w:r>
-      <w:r>
-        <w:rPr>
-          <w:rFonts w:hint="eastAsia"/>
-        </w:rPr>
-        <w:t>命名</w:t>
-      </w:r>
-      <w:r>
-        <w:t>规则，例如：</w:t>
-      </w:r>
-      <w:r>
-        <w:t>LoginServiceTest</w:t>
-      </w:r>
-      <w:r>
-        <w:t>。</w:t>
+        <w:t>payBill()</w:t>
       </w:r>
     </w:p>
     <w:p>
       <w:pPr>
         <w:pStyle w:val="Heading2"/>
       </w:pPr>
-      <w:bookmarkStart w:id="12" w:name="_Toc404720090"/>
-      <w:r>
-        <w:rPr>
-          <w:rFonts w:hint="eastAsia"/>
-        </w:rPr>
-        <w:t>方法</w:t>
-      </w:r>
-      <w:r>
-        <w:t>命名</w:t>
-      </w:r>
-      <w:r>
-        <w:rPr>
-          <w:rFonts w:hint="eastAsia"/>
-        </w:rPr>
-        <w:t>规范</w:t>
+      <w:bookmarkStart w:id="12" w:name="_Toc404720091"/>
+      <w:r>
+        <w:rPr>
+          <w:rFonts w:hint="eastAsia"/>
+        </w:rPr>
+        <w:t>常量</w:t>
+      </w:r>
+      <w:r>
+        <w:t>命名规范</w:t>
       </w:r>
       <w:bookmarkEnd w:id="12"/>
     </w:p>
@@ -7626,19 +7772,19 @@
         <w:rPr>
           <w:rFonts w:hint="eastAsia"/>
         </w:rPr>
-        <w:t>方法</w:t>
-      </w:r>
-      <w:r>
-        <w:t>名采用小驼峰命名</w:t>
-      </w:r>
-      <w:r>
-        <w:rPr>
-          <w:rFonts w:hint="eastAsia"/>
-        </w:rPr>
-        <w:t>，</w:t>
-      </w:r>
-      <w:r>
-        <w:t>多采用动词和动词短语。例如</w:t>
+        <w:t>常量</w:t>
+      </w:r>
+      <w:r>
+        <w:t>采用全大写希腊式命名，</w:t>
+      </w:r>
+      <w:r>
+        <w:rPr>
+          <w:rFonts w:hint="eastAsia"/>
+        </w:rPr>
+        <w:t>必须</w:t>
+      </w:r>
+      <w:r>
+        <w:t>使用名词。例如</w:t>
       </w:r>
       <w:r>
         <w:rPr>
@@ -7647,19 +7793,22 @@
         <w:t>：</w:t>
       </w:r>
       <w:r>
-        <w:t>payBill()</w:t>
+        <w:rPr>
+          <w:rFonts w:hint="eastAsia"/>
+        </w:rPr>
+        <w:t>USR_CUSTOMER_UID</w:t>
       </w:r>
     </w:p>
     <w:p>
       <w:pPr>
         <w:pStyle w:val="Heading2"/>
       </w:pPr>
-      <w:bookmarkStart w:id="13" w:name="_Toc404720091"/>
-      <w:r>
-        <w:rPr>
-          <w:rFonts w:hint="eastAsia"/>
-        </w:rPr>
-        <w:t>常量</w:t>
+      <w:bookmarkStart w:id="13" w:name="_Toc404720092"/>
+      <w:r>
+        <w:rPr>
+          <w:rFonts w:hint="eastAsia"/>
+        </w:rPr>
+        <w:t>变量</w:t>
       </w:r>
       <w:r>
         <w:t>命名规范</w:t>
@@ -7671,16 +7820,16 @@
         <w:rPr>
           <w:rFonts w:hint="eastAsia"/>
         </w:rPr>
-        <w:t>常量</w:t>
-      </w:r>
-      <w:r>
-        <w:t>采用全大写希腊式命名，</w:t>
-      </w:r>
-      <w:r>
-        <w:rPr>
-          <w:rFonts w:hint="eastAsia"/>
-        </w:rPr>
-        <w:t>必须</w:t>
+        <w:t>变量</w:t>
+      </w:r>
+      <w:r>
+        <w:t>命名使用小驼峰命名</w:t>
+      </w:r>
+      <w:r>
+        <w:rPr>
+          <w:rFonts w:hint="eastAsia"/>
+        </w:rPr>
+        <w:t>，</w:t>
       </w:r>
       <w:r>
         <w:t>使用名词。例如</w:t>
@@ -7692,22 +7841,19 @@
         <w:t>：</w:t>
       </w:r>
       <w:r>
-        <w:rPr>
-          <w:rFonts w:hint="eastAsia"/>
-        </w:rPr>
-        <w:t>USR_CUSTOMER_UID</w:t>
+        <w:t>currentDish</w:t>
       </w:r>
     </w:p>
     <w:p>
       <w:pPr>
         <w:pStyle w:val="Heading2"/>
       </w:pPr>
-      <w:bookmarkStart w:id="14" w:name="_Toc404720092"/>
-      <w:r>
-        <w:rPr>
-          <w:rFonts w:hint="eastAsia"/>
-        </w:rPr>
-        <w:t>变量</w:t>
+      <w:bookmarkStart w:id="14" w:name="_Toc404720093"/>
+      <w:r>
+        <w:rPr>
+          <w:rFonts w:hint="eastAsia"/>
+        </w:rPr>
+        <w:t>参数</w:t>
       </w:r>
       <w:r>
         <w:t>命名规范</w:t>
@@ -7719,78 +7865,45 @@
         <w:rPr>
           <w:rFonts w:hint="eastAsia"/>
         </w:rPr>
-        <w:t>变量</w:t>
-      </w:r>
-      <w:r>
-        <w:t>命名使用小驼峰命名</w:t>
-      </w:r>
-      <w:r>
-        <w:rPr>
-          <w:rFonts w:hint="eastAsia"/>
-        </w:rPr>
-        <w:t>，</w:t>
-      </w:r>
-      <w:r>
-        <w:t>使用名词。例如</w:t>
-      </w:r>
-      <w:r>
-        <w:rPr>
-          <w:rFonts w:hint="eastAsia"/>
-        </w:rPr>
-        <w:t>：</w:t>
-      </w:r>
-      <w:r>
-        <w:t>currentDish</w:t>
+        <w:t>参数</w:t>
+      </w:r>
+      <w:r>
+        <w:t>命名采用小驼峰命名，使用名词。</w:t>
       </w:r>
     </w:p>
     <w:p>
       <w:pPr>
-        <w:pStyle w:val="Heading2"/>
-      </w:pPr>
-      <w:bookmarkStart w:id="15" w:name="_Toc404720093"/>
-      <w:r>
-        <w:rPr>
-          <w:rFonts w:hint="eastAsia"/>
-        </w:rPr>
-        <w:t>参数</w:t>
-      </w:r>
-      <w:r>
-        <w:t>命名规范</w:t>
+        <w:pStyle w:val="Heading1"/>
+      </w:pPr>
+      <w:bookmarkStart w:id="15" w:name="_Toc404720094"/>
+      <w:r>
+        <w:rPr>
+          <w:rFonts w:hint="eastAsia"/>
+        </w:rPr>
+        <w:t>源文件</w:t>
+      </w:r>
+      <w:r>
+        <w:t>结构</w:t>
       </w:r>
       <w:bookmarkEnd w:id="15"/>
     </w:p>
     <w:p>
-      <w:r>
-        <w:rPr>
-          <w:rFonts w:hint="eastAsia"/>
-        </w:rPr>
-        <w:t>参数</w:t>
-      </w:r>
-      <w:r>
-        <w:t>命名采用小驼峰命名，使用名词。</w:t>
-      </w:r>
-    </w:p>
-    <w:p>
-      <w:pPr>
-        <w:pStyle w:val="Heading1"/>
-      </w:pPr>
-      <w:bookmarkStart w:id="16" w:name="_Toc404720094"/>
-      <w:r>
-        <w:rPr>
-          <w:rFonts w:hint="eastAsia"/>
-        </w:rPr>
-        <w:t>源文件</w:t>
-      </w:r>
-      <w:r>
-        <w:t>结构</w:t>
+      <w:pPr>
+        <w:pStyle w:val="Heading2"/>
+      </w:pPr>
+      <w:bookmarkStart w:id="16" w:name="_Toc404720095"/>
+      <w:r>
+        <w:rPr>
+          <w:rFonts w:hint="eastAsia"/>
+        </w:rPr>
+        <w:t>项目</w:t>
+      </w:r>
+      <w:r>
+        <w:t>目录结构</w:t>
       </w:r>
       <w:bookmarkEnd w:id="16"/>
     </w:p>
     <w:p>
-      <w:pPr>
-        <w:pStyle w:val="Heading2"/>
-      </w:pPr>
-      <w:bookmarkStart w:id="17" w:name="_Toc404720095"/>
       <w:r>
         <w:rPr>
           <w:rFonts w:hint="eastAsia"/>
@@ -7798,26 +7911,14 @@
         <w:t>项目</w:t>
       </w:r>
       <w:r>
-        <w:t>目录结构</w:t>
-      </w:r>
-      <w:bookmarkEnd w:id="17"/>
+        <w:t>文件夹结构如下</w:t>
+      </w:r>
     </w:p>
     <w:p>
-      <w:r>
-        <w:rPr>
-          <w:rFonts w:hint="eastAsia"/>
-        </w:rPr>
-        <w:t>项目</w:t>
-      </w:r>
-      <w:r>
-        <w:t>文件夹结构如下</w:t>
-      </w:r>
-    </w:p>
-    <w:p>
       <w:pPr>
         <w:pStyle w:val="Heading2"/>
       </w:pPr>
-      <w:bookmarkStart w:id="18" w:name="_Toc404720096"/>
+      <w:bookmarkStart w:id="17" w:name="_Toc404720096"/>
       <w:r>
         <w:rPr>
           <w:rFonts w:hint="eastAsia"/>
@@ -7833,7 +7934,7 @@
         </w:rPr>
         <w:t>规范</w:t>
       </w:r>
-      <w:bookmarkEnd w:id="18"/>
+      <w:bookmarkEnd w:id="17"/>
     </w:p>
     <w:p>
       <w:pPr>
@@ -8008,7 +8109,7 @@
       <w:pPr>
         <w:pStyle w:val="Heading2"/>
       </w:pPr>
-      <w:bookmarkStart w:id="19" w:name="_Toc404720097"/>
+      <w:bookmarkStart w:id="18" w:name="_Toc404720097"/>
       <w:r>
         <w:rPr>
           <w:rFonts w:hint="eastAsia"/>
@@ -8018,7 +8119,7 @@
       <w:r>
         <w:t>声明规范</w:t>
       </w:r>
-      <w:bookmarkEnd w:id="19"/>
+      <w:bookmarkEnd w:id="18"/>
     </w:p>
     <w:p>
       <w:r>
@@ -8053,7 +8154,13 @@
         <w:rPr>
           <w:rFonts w:hint="eastAsia"/>
         </w:rPr>
-        <w:t>隐类</w:t>
+        <w:t>部</w:t>
+      </w:r>
+      <w:r>
+        <w:rPr>
+          <w:rFonts w:hint="eastAsia"/>
+        </w:rPr>
+        <w:t>类</w:t>
       </w:r>
       <w:r>
         <w:rPr>
@@ -8071,13 +8178,22 @@
         <w:t>需</w:t>
       </w:r>
       <w:r>
-        <w:t>将内隐</w:t>
-      </w:r>
-      <w:r>
-        <w:rPr>
-          <w:rFonts w:hint="eastAsia"/>
-        </w:rPr>
-        <w:t>类单独</w:t>
+        <w:t>将</w:t>
+      </w:r>
+      <w:r>
+        <w:t>内</w:t>
+      </w:r>
+      <w:r>
+        <w:rPr>
+          <w:rFonts w:hint="eastAsia"/>
+        </w:rPr>
+        <w:t>部类</w:t>
+      </w:r>
+      <w:r>
+        <w:rPr>
+          <w:rFonts w:hint="eastAsia"/>
+        </w:rPr>
+        <w:t>单独</w:t>
       </w:r>
       <w:r>
         <w:t>列出。</w:t>
@@ -8089,13 +8205,24 @@
         <w:t>对于</w:t>
       </w:r>
       <w:r>
-        <w:t>匿名内</w:t>
-      </w:r>
-      <w:r>
-        <w:rPr>
-          <w:rFonts w:hint="eastAsia"/>
-        </w:rPr>
-        <w:t>隐类不做</w:t>
+        <w:t>匿名</w:t>
+      </w:r>
+      <w:r>
+        <w:t>内</w:t>
+      </w:r>
+      <w:r>
+        <w:rPr>
+          <w:rFonts w:hint="eastAsia"/>
+        </w:rPr>
+        <w:t>部类</w:t>
+      </w:r>
+      <w:bookmarkStart w:id="19" w:name="_GoBack"/>
+      <w:bookmarkEnd w:id="19"/>
+      <w:r>
+        <w:rPr>
+          <w:rFonts w:hint="eastAsia"/>
+        </w:rPr>
+        <w:t>不做</w:t>
       </w:r>
       <w:r>
         <w:t>要求。</w:t>
@@ -9119,7 +9246,7 @@
           <w:rPr>
             <w:noProof/>
           </w:rPr>
-          <w:t>1</w:t>
+          <w:t>6</w:t>
         </w:r>
         <w:r>
           <w:rPr>
@@ -9421,7 +9548,7 @@
                               <w:noProof/>
                               <w:color w:val="FFFFFF" w:themeColor="background1"/>
                             </w:rPr>
-                            <w:t>2</w:t>
+                            <w:t>7</w:t>
                           </w:r>
                           <w:r>
                             <w:rPr>
@@ -9479,7 +9606,7 @@
                         <w:noProof/>
                         <w:color w:val="FFFFFF" w:themeColor="background1"/>
                       </w:rPr>
-                      <w:t>2</w:t>
+                      <w:t>7</w:t>
                     </w:r>
                     <w:r>
                       <w:rPr>
@@ -13342,6 +13469,7 @@
   <w:rsids>
     <w:rsidRoot w:val="00A942D4"/>
     <w:rsid w:val="002A79BC"/>
+    <w:rsid w:val="002C644B"/>
     <w:rsid w:val="00504C4E"/>
     <w:rsid w:val="008D6633"/>
     <w:rsid w:val="00A942D4"/>
@@ -14093,7 +14221,7 @@
 </file>
 
 <file path=customXml/itemProps2.xml><?xml version="1.0" encoding="utf-8"?>
-<ds:datastoreItem xmlns:ds="http://schemas.openxmlformats.org/officeDocument/2006/customXml" ds:itemID="{7D1B3179-0834-4079-B39F-11B174417103}">
+<ds:datastoreItem xmlns:ds="http://schemas.openxmlformats.org/officeDocument/2006/customXml" ds:itemID="{2332C358-41C7-4BDF-B310-B5EE0E13A46C}">
   <ds:schemaRefs>
     <ds:schemaRef ds:uri="http://schemas.openxmlformats.org/officeDocument/2006/bibliography"/>
   </ds:schemaRefs>

</xml_diff>

<commit_message>
add comments example into code convension doc
</commit_message>
<xml_diff>
--- a/01_doc/tech_design/餐厅订餐系统_编码规范.docx
+++ b/01_doc/tech_design/餐厅订餐系统_编码规范.docx
@@ -263,7 +263,6 @@
                                     <w:dataBinding w:prefixMappings="xmlns:ns0='http://purl.org/dc/elements/1.1/' xmlns:ns1='http://schemas.openxmlformats.org/package/2006/metadata/core-properties' " w:xpath="/ns1:coreProperties[1]/ns0:title[1]" w:storeItemID="{6C3C8BC8-F283-45AE-878A-BAB7291924A1}"/>
                                     <w:text/>
                                   </w:sdtPr>
-                                  <w:sdtEndPr/>
                                   <w:sdtContent>
                                     <w:r>
                                       <w:rPr>
@@ -322,7 +321,6 @@
                                   <w:dataBinding w:prefixMappings="xmlns:ns0='http://purl.org/dc/elements/1.1/' xmlns:ns1='http://schemas.openxmlformats.org/package/2006/metadata/core-properties' " w:xpath="/ns1:coreProperties[1]/ns0:subject[1]" w:storeItemID="{6C3C8BC8-F283-45AE-878A-BAB7291924A1}"/>
                                   <w:text/>
                                 </w:sdtPr>
-                                <w:sdtEndPr/>
                                 <w:sdtContent>
                                   <w:p>
                                     <w:pPr>
@@ -383,7 +381,6 @@
                                   <w:dataBinding w:prefixMappings="xmlns:ns0='http://purl.org/dc/elements/1.1/' xmlns:ns1='http://schemas.openxmlformats.org/package/2006/metadata/core-properties' " w:xpath="/ns1:coreProperties[1]/ns0:creator[1]" w:storeItemID="{6C3C8BC8-F283-45AE-878A-BAB7291924A1}"/>
                                   <w:text/>
                                 </w:sdtPr>
-                                <w:sdtEndPr/>
                                 <w:sdtContent>
                                   <w:p>
                                     <w:pPr>
@@ -475,7 +472,7 @@
                                     <w:sz w:val="24"/>
                                     <w:szCs w:val="24"/>
                                   </w:rPr>
-                                  <w:t>2014-11-26</w:t>
+                                  <w:t>2014-11-27</w:t>
                                 </w:r>
                                 <w:r>
                                   <w:rPr>
@@ -508,11 +505,7 @@
               </mc:Choice>
               <mc:Fallback>
                 <w:pict>
-                  <v:shapetype w14:anchorId="0692D35D" id="_x0000_t202" coordsize="21600,21600" o:spt="202" path="m,l,21600r21600,l21600,xe">
-                    <v:stroke joinstyle="miter"/>
-                    <v:path gradientshapeok="t" o:connecttype="rect"/>
-                  </v:shapetype>
-                  <v:shape id="Text Box 131" o:spid="_x0000_s1027" type="#_x0000_t202" style="position:absolute;margin-left:38.5pt;margin-top:272.45pt;width:369pt;height:529.2pt;z-index:251660288;visibility:visible;mso-wrap-style:square;mso-width-percent:790;mso-height-percent:350;mso-wrap-distance-left:14.4pt;mso-wrap-distance-top:0;mso-wrap-distance-right:14.4pt;mso-wrap-distance-bottom:0;mso-position-horizontal:absolute;mso-position-horizontal-relative:margin;mso-position-vertical:absolute;mso-position-vertical-relative:page;mso-width-percent:790;mso-height-percent:350;mso-width-relative:margin;mso-height-relative:page;v-text-anchor:top" o:gfxdata="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" filled="f" stroked="f" strokeweight=".5pt">
+                  <v:shape w14:anchorId="0692D35D" id="Text Box 131" o:spid="_x0000_s1027" type="#_x0000_t202" style="position:absolute;margin-left:38.5pt;margin-top:272.45pt;width:369pt;height:529.2pt;z-index:251660288;visibility:visible;mso-wrap-style:square;mso-width-percent:790;mso-height-percent:350;mso-wrap-distance-left:14.4pt;mso-wrap-distance-top:0;mso-wrap-distance-right:14.4pt;mso-wrap-distance-bottom:0;mso-position-horizontal:absolute;mso-position-horizontal-relative:margin;mso-position-vertical:absolute;mso-position-vertical-relative:page;mso-width-percent:790;mso-height-percent:350;mso-width-relative:margin;mso-height-relative:page;v-text-anchor:top" o:gfxdata="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" filled="f" stroked="f" strokeweight=".5pt">
                     <v:textbox style="mso-fit-shape-to-text:t" inset="0,0,0,0">
                       <w:txbxContent>
                         <w:p>
@@ -539,7 +532,6 @@
                               <w:dataBinding w:prefixMappings="xmlns:ns0='http://purl.org/dc/elements/1.1/' xmlns:ns1='http://schemas.openxmlformats.org/package/2006/metadata/core-properties' " w:xpath="/ns1:coreProperties[1]/ns0:title[1]" w:storeItemID="{6C3C8BC8-F283-45AE-878A-BAB7291924A1}"/>
                               <w:text/>
                             </w:sdtPr>
-                            <w:sdtEndPr/>
                             <w:sdtContent>
                               <w:r>
                                 <w:rPr>
@@ -598,7 +590,6 @@
                             <w:dataBinding w:prefixMappings="xmlns:ns0='http://purl.org/dc/elements/1.1/' xmlns:ns1='http://schemas.openxmlformats.org/package/2006/metadata/core-properties' " w:xpath="/ns1:coreProperties[1]/ns0:subject[1]" w:storeItemID="{6C3C8BC8-F283-45AE-878A-BAB7291924A1}"/>
                             <w:text/>
                           </w:sdtPr>
-                          <w:sdtEndPr/>
                           <w:sdtContent>
                             <w:p>
                               <w:pPr>
@@ -659,7 +650,6 @@
                             <w:dataBinding w:prefixMappings="xmlns:ns0='http://purl.org/dc/elements/1.1/' xmlns:ns1='http://schemas.openxmlformats.org/package/2006/metadata/core-properties' " w:xpath="/ns1:coreProperties[1]/ns0:creator[1]" w:storeItemID="{6C3C8BC8-F283-45AE-878A-BAB7291924A1}"/>
                             <w:text/>
                           </w:sdtPr>
-                          <w:sdtEndPr/>
                           <w:sdtContent>
                             <w:p>
                               <w:pPr>
@@ -751,7 +741,7 @@
                               <w:sz w:val="24"/>
                               <w:szCs w:val="24"/>
                             </w:rPr>
-                            <w:t>2014-11-26</w:t>
+                            <w:t>2014-11-27</w:t>
                           </w:r>
                           <w:r>
                             <w:rPr>
@@ -1244,26 +1234,138 @@
           <w:p>
             <w:pPr>
               <w:rPr>
+                <w:rFonts w:asciiTheme="majorEastAsia" w:eastAsiaTheme="majorEastAsia" w:hAnsiTheme="majorEastAsia"/>
+                <w:i/>
+                <w:sz w:val="20"/>
+              </w:rPr>
+            </w:pPr>
+            <w:r>
+              <w:rPr>
                 <w:rFonts w:asciiTheme="majorEastAsia" w:eastAsiaTheme="majorEastAsia" w:hAnsiTheme="majorEastAsia" w:hint="eastAsia"/>
                 <w:i/>
                 <w:sz w:val="20"/>
               </w:rPr>
+              <w:t>详见\</w:t>
+            </w:r>
+            <w:r>
+              <w:rPr>
+                <w:rFonts w:asciiTheme="majorEastAsia" w:eastAsiaTheme="majorEastAsia" w:hAnsiTheme="majorEastAsia"/>
+                <w:i/>
+                <w:sz w:val="20"/>
+              </w:rPr>
+              <w:t>01_doc\wpr_log\WPR_log_code_style_20141126.txt</w:t>
+            </w:r>
+          </w:p>
+        </w:tc>
+      </w:tr>
+      <w:tr>
+        <w:tc>
+          <w:tcPr>
+            <w:tcW w:w="980" w:type="dxa"/>
+          </w:tcPr>
+          <w:p>
+            <w:pPr>
+              <w:rPr>
+                <w:rFonts w:asciiTheme="majorEastAsia" w:eastAsiaTheme="majorEastAsia" w:hAnsiTheme="majorEastAsia"/>
+                <w:i/>
+                <w:sz w:val="20"/>
+              </w:rPr>
             </w:pPr>
             <w:r>
+              <w:rPr>
+                <w:rFonts w:asciiTheme="majorEastAsia" w:eastAsiaTheme="majorEastAsia" w:hAnsiTheme="majorEastAsia"/>
+                <w:i/>
+                <w:sz w:val="20"/>
+              </w:rPr>
+              <w:t>1.1</w:t>
+            </w:r>
+          </w:p>
+        </w:tc>
+        <w:tc>
+          <w:tcPr>
+            <w:tcW w:w="1805" w:type="dxa"/>
+          </w:tcPr>
+          <w:p>
+            <w:pPr>
               <w:rPr>
                 <w:rFonts w:asciiTheme="majorEastAsia" w:eastAsiaTheme="majorEastAsia" w:hAnsiTheme="majorEastAsia" w:hint="eastAsia"/>
                 <w:i/>
                 <w:sz w:val="20"/>
               </w:rPr>
-              <w:t>详见\</w:t>
-            </w:r>
-            <w:r>
+            </w:pPr>
+            <w:r>
+              <w:rPr>
+                <w:rFonts w:asciiTheme="majorEastAsia" w:eastAsiaTheme="majorEastAsia" w:hAnsiTheme="majorEastAsia" w:hint="eastAsia"/>
+                <w:i/>
+                <w:sz w:val="20"/>
+              </w:rPr>
+              <w:t>2014-11-27</w:t>
+            </w:r>
+          </w:p>
+        </w:tc>
+        <w:tc>
+          <w:tcPr>
+            <w:tcW w:w="1170" w:type="dxa"/>
+          </w:tcPr>
+          <w:p>
+            <w:pPr>
               <w:rPr>
                 <w:rFonts w:asciiTheme="majorEastAsia" w:eastAsiaTheme="majorEastAsia" w:hAnsiTheme="majorEastAsia"/>
                 <w:i/>
                 <w:sz w:val="20"/>
               </w:rPr>
-              <w:t>01_doc\wpr_log\WPR_log_code_style_20141126.txt</w:t>
+            </w:pPr>
+            <w:r>
+              <w:rPr>
+                <w:rFonts w:asciiTheme="majorEastAsia" w:eastAsiaTheme="majorEastAsia" w:hAnsiTheme="majorEastAsia"/>
+                <w:i/>
+                <w:sz w:val="20"/>
+              </w:rPr>
+              <w:t>LUO ZHI</w:t>
+            </w:r>
+          </w:p>
+        </w:tc>
+        <w:tc>
+          <w:tcPr>
+            <w:tcW w:w="1260" w:type="dxa"/>
+          </w:tcPr>
+          <w:p>
+            <w:pPr>
+              <w:rPr>
+                <w:rFonts w:asciiTheme="majorEastAsia" w:eastAsiaTheme="majorEastAsia" w:hAnsiTheme="majorEastAsia"/>
+                <w:i/>
+                <w:sz w:val="20"/>
+              </w:rPr>
+            </w:pPr>
+          </w:p>
+        </w:tc>
+        <w:tc>
+          <w:tcPr>
+            <w:tcW w:w="4230" w:type="dxa"/>
+          </w:tcPr>
+          <w:p>
+            <w:pPr>
+              <w:rPr>
+                <w:rFonts w:asciiTheme="majorEastAsia" w:eastAsiaTheme="majorEastAsia" w:hAnsiTheme="majorEastAsia" w:hint="eastAsia"/>
+                <w:i/>
+                <w:sz w:val="20"/>
+              </w:rPr>
+            </w:pPr>
+            <w:r>
+              <w:rPr>
+                <w:rFonts w:asciiTheme="majorEastAsia" w:eastAsiaTheme="majorEastAsia" w:hAnsiTheme="majorEastAsia" w:hint="eastAsia"/>
+                <w:i/>
+                <w:sz w:val="20"/>
+              </w:rPr>
+              <w:t>添加</w:t>
+            </w:r>
+            <w:r>
+              <w:rPr>
+                <w:rFonts w:asciiTheme="majorEastAsia" w:eastAsiaTheme="majorEastAsia" w:hAnsiTheme="majorEastAsia"/>
+                <w:i/>
+                <w:sz w:val="20"/>
+              </w:rPr>
+              <w:t>注释范例</w:t>
             </w:r>
           </w:p>
         </w:tc>
@@ -6679,13 +6781,33 @@
     </w:p>
     <w:p>
       <w:pPr>
+        <w:rPr>
+          <w:rFonts w:asciiTheme="majorEastAsia" w:eastAsiaTheme="majorEastAsia" w:hAnsiTheme="majorEastAsia"/>
+        </w:rPr>
+      </w:pPr>
+    </w:p>
+    <w:p>
+      <w:pPr>
+        <w:rPr>
+          <w:rFonts w:asciiTheme="majorEastAsia" w:eastAsiaTheme="majorEastAsia" w:hAnsiTheme="majorEastAsia" w:cstheme="majorBidi"/>
+          <w:sz w:val="32"/>
+          <w:szCs w:val="32"/>
+        </w:rPr>
+      </w:pPr>
+      <w:bookmarkStart w:id="1" w:name="_Toc404720080"/>
+      <w:r>
+        <w:br w:type="page"/>
+      </w:r>
+    </w:p>
+    <w:p>
+      <w:pPr>
         <w:pStyle w:val="Heading1"/>
       </w:pPr>
-      <w:bookmarkStart w:id="1" w:name="_Toc404720080"/>
-      <w:r>
-        <w:rPr>
-          <w:rFonts w:hint="eastAsia"/>
-        </w:rPr>
+      <w:r>
+        <w:rPr>
+          <w:rFonts w:hint="eastAsia"/>
+        </w:rPr>
+        <w:lastRenderedPageBreak/>
         <w:t>文档</w:t>
       </w:r>
       <w:r>
@@ -6711,7 +6833,6 @@
         <w:rPr>
           <w:rFonts w:hint="eastAsia"/>
         </w:rPr>
-        <w:lastRenderedPageBreak/>
         <w:t>本</w:t>
       </w:r>
       <w:r>
@@ -7377,6 +7498,7 @@
               <w:rPr>
                 <w:rFonts w:hint="eastAsia"/>
               </w:rPr>
+              <w:lastRenderedPageBreak/>
               <w:t>顶级</w:t>
             </w:r>
             <w:r>
@@ -7432,7 +7554,6 @@
               <w:rPr>
                 <w:rFonts w:hint="eastAsia"/>
               </w:rPr>
-              <w:lastRenderedPageBreak/>
               <w:t>配置包</w:t>
             </w:r>
           </w:p>
@@ -8107,6 +8228,25 @@
     </w:p>
     <w:p>
       <w:pPr>
+        <w:pStyle w:val="ListParagraph"/>
+        <w:tabs>
+          <w:tab w:val="left" w:pos="6700"/>
+        </w:tabs>
+      </w:pPr>
+    </w:p>
+    <w:p>
+      <w:pPr>
+        <w:pStyle w:val="ListParagraph"/>
+        <w:tabs>
+          <w:tab w:val="left" w:pos="6700"/>
+        </w:tabs>
+        <w:rPr>
+          <w:rFonts w:hint="eastAsia"/>
+        </w:rPr>
+      </w:pPr>
+    </w:p>
+    <w:p>
+      <w:pPr>
         <w:pStyle w:val="Heading2"/>
       </w:pPr>
       <w:bookmarkStart w:id="18" w:name="_Toc404720097"/>
@@ -8126,7 +8266,6 @@
         <w:rPr>
           <w:rFonts w:hint="eastAsia"/>
         </w:rPr>
-        <w:lastRenderedPageBreak/>
         <w:t>一个</w:t>
       </w:r>
       <w:r>
@@ -8216,8 +8355,6 @@
         </w:rPr>
         <w:t>部类</w:t>
       </w:r>
-      <w:bookmarkStart w:id="19" w:name="_GoBack"/>
-      <w:bookmarkEnd w:id="19"/>
       <w:r>
         <w:rPr>
           <w:rFonts w:hint="eastAsia"/>
@@ -8232,25 +8369,999 @@
       <w:pPr>
         <w:pStyle w:val="Heading2"/>
       </w:pPr>
-      <w:bookmarkStart w:id="20" w:name="_Toc404720098"/>
+      <w:bookmarkStart w:id="19" w:name="_Toc404720098"/>
       <w:r>
         <w:rPr>
           <w:rFonts w:hint="eastAsia"/>
         </w:rPr>
         <w:t>注释规范</w:t>
+      </w:r>
+      <w:bookmarkEnd w:id="19"/>
+    </w:p>
+    <w:p>
+      <w:pPr>
+        <w:pStyle w:val="Heading3"/>
+      </w:pPr>
+      <w:bookmarkStart w:id="20" w:name="_Toc404720099"/>
+      <w:r>
+        <w:rPr>
+          <w:rFonts w:hint="eastAsia"/>
+        </w:rPr>
+        <w:t>源文件</w:t>
+      </w:r>
+      <w:r>
+        <w:t>注释</w:t>
       </w:r>
       <w:bookmarkEnd w:id="20"/>
     </w:p>
     <w:p>
+      <w:r>
+        <w:rPr>
+          <w:noProof/>
+        </w:rPr>
+        <mc:AlternateContent>
+          <mc:Choice Requires="wps">
+            <w:drawing>
+              <wp:anchor distT="45720" distB="45720" distL="114300" distR="114300" simplePos="0" relativeHeight="251664384" behindDoc="0" locked="0" layoutInCell="1" allowOverlap="1" wp14:anchorId="24A3BF90" wp14:editId="38F8BCC6">
+                <wp:simplePos x="0" y="0"/>
+                <wp:positionH relativeFrom="column">
+                  <wp:posOffset>16510</wp:posOffset>
+                </wp:positionH>
+                <wp:positionV relativeFrom="page">
+                  <wp:posOffset>2806065</wp:posOffset>
+                </wp:positionV>
+                <wp:extent cx="5110480" cy="1043940"/>
+                <wp:effectExtent l="0" t="0" r="0" b="3810"/>
+                <wp:wrapTopAndBottom/>
+                <wp:docPr id="217" name="Text Box 2"/>
+                <wp:cNvGraphicFramePr>
+                  <a:graphicFrameLocks xmlns:a="http://schemas.openxmlformats.org/drawingml/2006/main"/>
+                </wp:cNvGraphicFramePr>
+                <a:graphic xmlns:a="http://schemas.openxmlformats.org/drawingml/2006/main">
+                  <a:graphicData uri="http://schemas.microsoft.com/office/word/2010/wordprocessingShape">
+                    <wps:wsp>
+                      <wps:cNvSpPr txBox="1">
+                        <a:spLocks noChangeArrowheads="1"/>
+                      </wps:cNvSpPr>
+                      <wps:spPr bwMode="auto">
+                        <a:xfrm>
+                          <a:off x="0" y="0"/>
+                          <a:ext cx="5110480" cy="1043940"/>
+                        </a:xfrm>
+                        <a:prstGeom prst="rect">
+                          <a:avLst/>
+                        </a:prstGeom>
+                        <a:solidFill>
+                          <a:schemeClr val="bg1">
+                            <a:lumMod val="85000"/>
+                          </a:schemeClr>
+                        </a:solidFill>
+                        <a:ln w="9525">
+                          <a:noFill/>
+                          <a:miter lim="800000"/>
+                          <a:headEnd/>
+                          <a:tailEnd/>
+                        </a:ln>
+                      </wps:spPr>
+                      <wps:txbx>
+                        <w:txbxContent>
+                          <w:p>
+                            <w:pPr>
+                              <w:autoSpaceDE w:val="0"/>
+                              <w:autoSpaceDN w:val="0"/>
+                              <w:adjustRightInd w:val="0"/>
+                              <w:spacing w:after="0" w:line="240" w:lineRule="auto"/>
+                              <w:rPr>
+                                <w:rFonts w:cs="Courier New"/>
+                                <w:color w:val="538135" w:themeColor="accent6" w:themeShade="BF"/>
+                                <w:sz w:val="20"/>
+                                <w:szCs w:val="20"/>
+                              </w:rPr>
+                            </w:pPr>
+                            <w:r>
+                              <w:rPr>
+                                <w:rFonts w:cs="Courier New"/>
+                                <w:color w:val="538135" w:themeColor="accent6" w:themeShade="BF"/>
+                                <w:sz w:val="20"/>
+                                <w:szCs w:val="20"/>
+                              </w:rPr>
+                              <w:t>/***********************************************</w:t>
+                            </w:r>
+                          </w:p>
+                          <w:p>
+                            <w:pPr>
+                              <w:autoSpaceDE w:val="0"/>
+                              <w:autoSpaceDN w:val="0"/>
+                              <w:adjustRightInd w:val="0"/>
+                              <w:spacing w:after="0" w:line="240" w:lineRule="auto"/>
+                              <w:rPr>
+                                <w:rFonts w:cs="Courier New"/>
+                                <w:color w:val="538135" w:themeColor="accent6" w:themeShade="BF"/>
+                                <w:sz w:val="20"/>
+                                <w:szCs w:val="20"/>
+                              </w:rPr>
+                            </w:pPr>
+                            <w:r>
+                              <w:rPr>
+                                <w:rFonts w:cs="Courier New"/>
+                                <w:color w:val="538135" w:themeColor="accent6" w:themeShade="BF"/>
+                                <w:sz w:val="20"/>
+                                <w:szCs w:val="20"/>
+                              </w:rPr>
+                              <w:t xml:space="preserve"> * Filename</w:t>
+                            </w:r>
+                            <w:r>
+                              <w:rPr>
+                                <w:rFonts w:cs="Courier New"/>
+                                <w:color w:val="538135" w:themeColor="accent6" w:themeShade="BF"/>
+                                <w:sz w:val="20"/>
+                                <w:szCs w:val="20"/>
+                              </w:rPr>
+                              <w:tab/>
+                            </w:r>
+                            <w:r>
+                              <w:rPr>
+                                <w:rFonts w:cs="Courier New"/>
+                                <w:color w:val="538135" w:themeColor="accent6" w:themeShade="BF"/>
+                                <w:sz w:val="20"/>
+                                <w:szCs w:val="20"/>
+                              </w:rPr>
+                              <w:tab/>
+                            </w:r>
+                            <w:r>
+                              <w:rPr>
+                                <w:rFonts w:cs="Courier New"/>
+                                <w:color w:val="538135" w:themeColor="accent6" w:themeShade="BF"/>
+                                <w:sz w:val="20"/>
+                                <w:szCs w:val="20"/>
+                              </w:rPr>
+                              <w:tab/>
+                            </w:r>
+                            <w:r>
+                              <w:rPr>
+                                <w:rFonts w:cs="Courier New"/>
+                                <w:color w:val="538135" w:themeColor="accent6" w:themeShade="BF"/>
+                                <w:sz w:val="20"/>
+                                <w:szCs w:val="20"/>
+                              </w:rPr>
+                              <w:tab/>
+                            </w:r>
+                            <w:r>
+                              <w:rPr>
+                                <w:rFonts w:cs="Courier New"/>
+                                <w:color w:val="538135" w:themeColor="accent6" w:themeShade="BF"/>
+                                <w:sz w:val="20"/>
+                                <w:szCs w:val="20"/>
+                              </w:rPr>
+                              <w:tab/>
+                            </w:r>
+                            <w:r>
+                              <w:rPr>
+                                <w:rFonts w:cs="Courier New"/>
+                                <w:color w:val="538135" w:themeColor="accent6" w:themeShade="BF"/>
+                                <w:sz w:val="20"/>
+                                <w:szCs w:val="20"/>
+                              </w:rPr>
+                              <w:tab/>
+                            </w:r>
+                            <w:r>
+                              <w:rPr>
+                                <w:rFonts w:cs="Courier New"/>
+                                <w:color w:val="538135" w:themeColor="accent6" w:themeShade="BF"/>
+                                <w:sz w:val="20"/>
+                                <w:szCs w:val="20"/>
+                              </w:rPr>
+                              <w:tab/>
+                            </w:r>
+                            <w:r>
+                              <w:rPr>
+                                <w:rFonts w:cs="Courier New"/>
+                                <w:color w:val="538135" w:themeColor="accent6" w:themeShade="BF"/>
+                                <w:sz w:val="20"/>
+                                <w:szCs w:val="20"/>
+                              </w:rPr>
+                              <w:tab/>
+                            </w:r>
+                            <w:r>
+                              <w:rPr>
+                                <w:rFonts w:cs="Courier New"/>
+                                <w:color w:val="538135" w:themeColor="accent6" w:themeShade="BF"/>
+                                <w:sz w:val="20"/>
+                                <w:szCs w:val="20"/>
+                              </w:rPr>
+                              <w:tab/>
+                            </w:r>
+                            <w:r>
+                              <w:rPr>
+                                <w:rFonts w:cs="Courier New"/>
+                                <w:color w:val="538135" w:themeColor="accent6" w:themeShade="BF"/>
+                                <w:sz w:val="20"/>
+                                <w:szCs w:val="20"/>
+                              </w:rPr>
+                              <w:tab/>
+                            </w:r>
+                            <w:r>
+                              <w:rPr>
+                                <w:rFonts w:cs="Courier New"/>
+                                <w:color w:val="538135" w:themeColor="accent6" w:themeShade="BF"/>
+                                <w:sz w:val="20"/>
+                                <w:szCs w:val="20"/>
+                              </w:rPr>
+                              <w:tab/>
+                            </w:r>
+                            <w:r>
+                              <w:rPr>
+                                <w:rFonts w:cs="Courier New"/>
+                                <w:color w:val="538135" w:themeColor="accent6" w:themeShade="BF"/>
+                                <w:sz w:val="20"/>
+                                <w:szCs w:val="20"/>
+                              </w:rPr>
+                              <w:tab/>
+                            </w:r>
+                            <w:r>
+                              <w:rPr>
+                                <w:rFonts w:cs="Courier New"/>
+                                <w:color w:val="538135" w:themeColor="accent6" w:themeShade="BF"/>
+                                <w:sz w:val="20"/>
+                                <w:szCs w:val="20"/>
+                              </w:rPr>
+                              <w:tab/>
+                            </w:r>
+                            <w:r>
+                              <w:rPr>
+                                <w:rFonts w:cs="Courier New"/>
+                                <w:color w:val="538135" w:themeColor="accent6" w:themeShade="BF"/>
+                                <w:sz w:val="20"/>
+                                <w:szCs w:val="20"/>
+                              </w:rPr>
+                              <w:tab/>
+                            </w:r>
+                            <w:r>
+                              <w:rPr>
+                                <w:rFonts w:cs="Courier New"/>
+                                <w:color w:val="538135" w:themeColor="accent6" w:themeShade="BF"/>
+                                <w:sz w:val="20"/>
+                                <w:szCs w:val="20"/>
+                              </w:rPr>
+                              <w:tab/>
+                            </w:r>
+                            <w:r>
+                              <w:rPr>
+                                <w:rFonts w:cs="Courier New"/>
+                                <w:color w:val="538135" w:themeColor="accent6" w:themeShade="BF"/>
+                                <w:sz w:val="20"/>
+                                <w:szCs w:val="20"/>
+                              </w:rPr>
+                              <w:tab/>
+                            </w:r>
+                            <w:r>
+                              <w:rPr>
+                                <w:rFonts w:cs="Courier New"/>
+                                <w:color w:val="538135" w:themeColor="accent6" w:themeShade="BF"/>
+                                <w:sz w:val="20"/>
+                                <w:szCs w:val="20"/>
+                              </w:rPr>
+                              <w:tab/>
+                            </w:r>
+                            <w:r>
+                              <w:rPr>
+                                <w:rFonts w:cs="Courier New"/>
+                                <w:color w:val="538135" w:themeColor="accent6" w:themeShade="BF"/>
+                                <w:sz w:val="20"/>
+                                <w:szCs w:val="20"/>
+                              </w:rPr>
+                              <w:tab/>
+                            </w:r>
+                            <w:r>
+                              <w:rPr>
+                                <w:rFonts w:cs="Courier New"/>
+                                <w:color w:val="538135" w:themeColor="accent6" w:themeShade="BF"/>
+                                <w:sz w:val="20"/>
+                                <w:szCs w:val="20"/>
+                              </w:rPr>
+                              <w:tab/>
+                            </w:r>
+                            <w:r>
+                              <w:rPr>
+                                <w:rFonts w:cs="Courier New"/>
+                                <w:color w:val="538135" w:themeColor="accent6" w:themeShade="BF"/>
+                                <w:sz w:val="20"/>
+                                <w:szCs w:val="20"/>
+                              </w:rPr>
+                              <w:tab/>
+                            </w:r>
+                            <w:r>
+                              <w:rPr>
+                                <w:rFonts w:cs="Courier New"/>
+                                <w:color w:val="538135" w:themeColor="accent6" w:themeShade="BF"/>
+                                <w:sz w:val="20"/>
+                                <w:szCs w:val="20"/>
+                              </w:rPr>
+                              <w:tab/>
+                            </w:r>
+                            <w:r>
+                              <w:rPr>
+                                <w:rFonts w:cs="Courier New"/>
+                                <w:color w:val="538135" w:themeColor="accent6" w:themeShade="BF"/>
+                                <w:sz w:val="20"/>
+                                <w:szCs w:val="20"/>
+                              </w:rPr>
+                              <w:tab/>
+                            </w:r>
+                            <w:r>
+                              <w:rPr>
+                                <w:rFonts w:cs="Courier New"/>
+                                <w:color w:val="538135" w:themeColor="accent6" w:themeShade="BF"/>
+                                <w:sz w:val="20"/>
+                                <w:szCs w:val="20"/>
+                              </w:rPr>
+                              <w:tab/>
+                            </w:r>
+                            <w:r>
+                              <w:rPr>
+                                <w:rFonts w:cs="Courier New"/>
+                                <w:color w:val="538135" w:themeColor="accent6" w:themeShade="BF"/>
+                                <w:sz w:val="20"/>
+                                <w:szCs w:val="20"/>
+                              </w:rPr>
+                              <w:tab/>
+                            </w:r>
+                            <w:r>
+                              <w:rPr>
+                                <w:rFonts w:cs="Courier New"/>
+                                <w:color w:val="538135" w:themeColor="accent6" w:themeShade="BF"/>
+                                <w:sz w:val="20"/>
+                                <w:szCs w:val="20"/>
+                              </w:rPr>
+                              <w:tab/>
+                            </w:r>
+                            <w:r>
+                              <w:rPr>
+                                <w:rFonts w:cs="Courier New"/>
+                                <w:color w:val="538135" w:themeColor="accent6" w:themeShade="BF"/>
+                                <w:sz w:val="20"/>
+                                <w:szCs w:val="20"/>
+                              </w:rPr>
+                              <w:tab/>
+                            </w:r>
+                            <w:r>
+                              <w:rPr>
+                                <w:rFonts w:cs="Courier New"/>
+                                <w:color w:val="538135" w:themeColor="accent6" w:themeShade="BF"/>
+                                <w:sz w:val="20"/>
+                                <w:szCs w:val="20"/>
+                              </w:rPr>
+                              <w:tab/>
+                              <w:t>: DishService.java</w:t>
+                            </w:r>
+                          </w:p>
+                          <w:p>
+                            <w:pPr>
+                              <w:autoSpaceDE w:val="0"/>
+                              <w:autoSpaceDN w:val="0"/>
+                              <w:adjustRightInd w:val="0"/>
+                              <w:spacing w:after="0" w:line="240" w:lineRule="auto"/>
+                              <w:rPr>
+                                <w:rFonts w:cs="Courier New"/>
+                                <w:color w:val="538135" w:themeColor="accent6" w:themeShade="BF"/>
+                                <w:sz w:val="20"/>
+                                <w:szCs w:val="20"/>
+                              </w:rPr>
+                            </w:pPr>
+                            <w:r>
+                              <w:rPr>
+                                <w:rFonts w:cs="Courier New"/>
+                                <w:color w:val="538135" w:themeColor="accent6" w:themeShade="BF"/>
+                                <w:sz w:val="20"/>
+                                <w:szCs w:val="20"/>
+                              </w:rPr>
+                              <w:t xml:space="preserve"> * Copyright  </w:t>
+                            </w:r>
+                            <w:r>
+                              <w:rPr>
+                                <w:rFonts w:cs="Courier New"/>
+                                <w:color w:val="538135" w:themeColor="accent6" w:themeShade="BF"/>
+                                <w:sz w:val="20"/>
+                                <w:szCs w:val="20"/>
+                              </w:rPr>
+                              <w:tab/>
+                              <w:t>: Copyright (c) 2014</w:t>
+                            </w:r>
+                          </w:p>
+                          <w:p>
+                            <w:pPr>
+                              <w:autoSpaceDE w:val="0"/>
+                              <w:autoSpaceDN w:val="0"/>
+                              <w:adjustRightInd w:val="0"/>
+                              <w:spacing w:after="0" w:line="240" w:lineRule="auto"/>
+                              <w:rPr>
+                                <w:rFonts w:cs="Courier New"/>
+                                <w:color w:val="538135" w:themeColor="accent6" w:themeShade="BF"/>
+                                <w:sz w:val="20"/>
+                                <w:szCs w:val="20"/>
+                              </w:rPr>
+                            </w:pPr>
+                            <w:r>
+                              <w:rPr>
+                                <w:rFonts w:cs="Courier New"/>
+                                <w:color w:val="538135" w:themeColor="accent6" w:themeShade="BF"/>
+                                <w:sz w:val="20"/>
+                                <w:szCs w:val="20"/>
+                              </w:rPr>
+                              <w:t xml:space="preserve"> * Company    </w:t>
+                            </w:r>
+                            <w:r>
+                              <w:rPr>
+                                <w:rFonts w:cs="Courier New"/>
+                                <w:color w:val="538135" w:themeColor="accent6" w:themeShade="BF"/>
+                                <w:sz w:val="20"/>
+                                <w:szCs w:val="20"/>
+                              </w:rPr>
+                              <w:tab/>
+                              <w:t>: Innovaee</w:t>
+                            </w:r>
+                          </w:p>
+                          <w:p>
+                            <w:pPr>
+                              <w:autoSpaceDE w:val="0"/>
+                              <w:autoSpaceDN w:val="0"/>
+                              <w:adjustRightInd w:val="0"/>
+                              <w:spacing w:after="0" w:line="240" w:lineRule="auto"/>
+                              <w:rPr>
+                                <w:rFonts w:cs="Courier New"/>
+                                <w:color w:val="538135" w:themeColor="accent6" w:themeShade="BF"/>
+                                <w:sz w:val="20"/>
+                                <w:szCs w:val="20"/>
+                              </w:rPr>
+                            </w:pPr>
+                            <w:r>
+                              <w:rPr>
+                                <w:rFonts w:cs="Courier New"/>
+                                <w:color w:val="538135" w:themeColor="accent6" w:themeShade="BF"/>
+                                <w:sz w:val="20"/>
+                                <w:szCs w:val="20"/>
+                              </w:rPr>
+                              <w:t xml:space="preserve"> * Created</w:t>
+                            </w:r>
+                            <w:r>
+                              <w:rPr>
+                                <w:rFonts w:cs="Courier New"/>
+                                <w:color w:val="538135" w:themeColor="accent6" w:themeShade="BF"/>
+                                <w:sz w:val="20"/>
+                                <w:szCs w:val="20"/>
+                              </w:rPr>
+                              <w:tab/>
+                              <w:t xml:space="preserve">    </w:t>
+                            </w:r>
+                            <w:r>
+                              <w:rPr>
+                                <w:rFonts w:cs="Courier New"/>
+                                <w:color w:val="538135" w:themeColor="accent6" w:themeShade="BF"/>
+                                <w:sz w:val="20"/>
+                                <w:szCs w:val="20"/>
+                              </w:rPr>
+                              <w:tab/>
+                              <w:t>: 11/27/2014</w:t>
+                            </w:r>
+                          </w:p>
+                          <w:p>
+                            <w:pPr>
+                              <w:rPr>
+                                <w:color w:val="538135" w:themeColor="accent6" w:themeShade="BF"/>
+                              </w:rPr>
+                            </w:pPr>
+                            <w:r>
+                              <w:rPr>
+                                <w:rFonts w:cs="Courier New"/>
+                                <w:color w:val="538135" w:themeColor="accent6" w:themeShade="BF"/>
+                                <w:sz w:val="20"/>
+                                <w:szCs w:val="20"/>
+                              </w:rPr>
+                              <w:t xml:space="preserve"> ************************************************/</w:t>
+                            </w:r>
+                          </w:p>
+                        </w:txbxContent>
+                      </wps:txbx>
+                      <wps:bodyPr rot="0" vert="horz" wrap="square" lIns="91440" tIns="45720" rIns="91440" bIns="45720" anchor="t" anchorCtr="0">
+                        <a:noAutofit/>
+                      </wps:bodyPr>
+                    </wps:wsp>
+                  </a:graphicData>
+                </a:graphic>
+                <wp14:sizeRelH relativeFrom="margin">
+                  <wp14:pctWidth>0</wp14:pctWidth>
+                </wp14:sizeRelH>
+                <wp14:sizeRelV relativeFrom="margin">
+                  <wp14:pctHeight>0</wp14:pctHeight>
+                </wp14:sizeRelV>
+              </wp:anchor>
+            </w:drawing>
+          </mc:Choice>
+          <mc:Fallback>
+            <w:pict>
+              <v:shape w14:anchorId="24A3BF90" id="_x0000_s1028" type="#_x0000_t202" style="position:absolute;margin-left:1.3pt;margin-top:220.95pt;width:402.4pt;height:82.2pt;z-index:251664384;visibility:visible;mso-wrap-style:square;mso-width-percent:0;mso-height-percent:0;mso-wrap-distance-left:9pt;mso-wrap-distance-top:3.6pt;mso-wrap-distance-right:9pt;mso-wrap-distance-bottom:3.6pt;mso-position-horizontal:absolute;mso-position-horizontal-relative:text;mso-position-vertical:absolute;mso-position-vertical-relative:page;mso-width-percent:0;mso-height-percent:0;mso-width-relative:margin;mso-height-relative:margin;v-text-anchor:top" o:gfxdata="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" fillcolor="#d8d8d8 [2732]" stroked="f">
+                <v:textbox>
+                  <w:txbxContent>
+                    <w:p>
+                      <w:pPr>
+                        <w:autoSpaceDE w:val="0"/>
+                        <w:autoSpaceDN w:val="0"/>
+                        <w:adjustRightInd w:val="0"/>
+                        <w:spacing w:after="0" w:line="240" w:lineRule="auto"/>
+                        <w:rPr>
+                          <w:rFonts w:cs="Courier New"/>
+                          <w:color w:val="538135" w:themeColor="accent6" w:themeShade="BF"/>
+                          <w:sz w:val="20"/>
+                          <w:szCs w:val="20"/>
+                        </w:rPr>
+                      </w:pPr>
+                      <w:r>
+                        <w:rPr>
+                          <w:rFonts w:cs="Courier New"/>
+                          <w:color w:val="538135" w:themeColor="accent6" w:themeShade="BF"/>
+                          <w:sz w:val="20"/>
+                          <w:szCs w:val="20"/>
+                        </w:rPr>
+                        <w:t>/***********************************************</w:t>
+                      </w:r>
+                    </w:p>
+                    <w:p>
+                      <w:pPr>
+                        <w:autoSpaceDE w:val="0"/>
+                        <w:autoSpaceDN w:val="0"/>
+                        <w:adjustRightInd w:val="0"/>
+                        <w:spacing w:after="0" w:line="240" w:lineRule="auto"/>
+                        <w:rPr>
+                          <w:rFonts w:cs="Courier New"/>
+                          <w:color w:val="538135" w:themeColor="accent6" w:themeShade="BF"/>
+                          <w:sz w:val="20"/>
+                          <w:szCs w:val="20"/>
+                        </w:rPr>
+                      </w:pPr>
+                      <w:r>
+                        <w:rPr>
+                          <w:rFonts w:cs="Courier New"/>
+                          <w:color w:val="538135" w:themeColor="accent6" w:themeShade="BF"/>
+                          <w:sz w:val="20"/>
+                          <w:szCs w:val="20"/>
+                        </w:rPr>
+                        <w:t xml:space="preserve"> * Filename</w:t>
+                      </w:r>
+                      <w:r>
+                        <w:rPr>
+                          <w:rFonts w:cs="Courier New"/>
+                          <w:color w:val="538135" w:themeColor="accent6" w:themeShade="BF"/>
+                          <w:sz w:val="20"/>
+                          <w:szCs w:val="20"/>
+                        </w:rPr>
+                        <w:tab/>
+                      </w:r>
+                      <w:r>
+                        <w:rPr>
+                          <w:rFonts w:cs="Courier New"/>
+                          <w:color w:val="538135" w:themeColor="accent6" w:themeShade="BF"/>
+                          <w:sz w:val="20"/>
+                          <w:szCs w:val="20"/>
+                        </w:rPr>
+                        <w:tab/>
+                      </w:r>
+                      <w:r>
+                        <w:rPr>
+                          <w:rFonts w:cs="Courier New"/>
+                          <w:color w:val="538135" w:themeColor="accent6" w:themeShade="BF"/>
+                          <w:sz w:val="20"/>
+                          <w:szCs w:val="20"/>
+                        </w:rPr>
+                        <w:tab/>
+                      </w:r>
+                      <w:r>
+                        <w:rPr>
+                          <w:rFonts w:cs="Courier New"/>
+                          <w:color w:val="538135" w:themeColor="accent6" w:themeShade="BF"/>
+                          <w:sz w:val="20"/>
+                          <w:szCs w:val="20"/>
+                        </w:rPr>
+                        <w:tab/>
+                      </w:r>
+                      <w:r>
+                        <w:rPr>
+                          <w:rFonts w:cs="Courier New"/>
+                          <w:color w:val="538135" w:themeColor="accent6" w:themeShade="BF"/>
+                          <w:sz w:val="20"/>
+                          <w:szCs w:val="20"/>
+                        </w:rPr>
+                        <w:tab/>
+                      </w:r>
+                      <w:r>
+                        <w:rPr>
+                          <w:rFonts w:cs="Courier New"/>
+                          <w:color w:val="538135" w:themeColor="accent6" w:themeShade="BF"/>
+                          <w:sz w:val="20"/>
+                          <w:szCs w:val="20"/>
+                        </w:rPr>
+                        <w:tab/>
+                      </w:r>
+                      <w:r>
+                        <w:rPr>
+                          <w:rFonts w:cs="Courier New"/>
+                          <w:color w:val="538135" w:themeColor="accent6" w:themeShade="BF"/>
+                          <w:sz w:val="20"/>
+                          <w:szCs w:val="20"/>
+                        </w:rPr>
+                        <w:tab/>
+                      </w:r>
+                      <w:r>
+                        <w:rPr>
+                          <w:rFonts w:cs="Courier New"/>
+                          <w:color w:val="538135" w:themeColor="accent6" w:themeShade="BF"/>
+                          <w:sz w:val="20"/>
+                          <w:szCs w:val="20"/>
+                        </w:rPr>
+                        <w:tab/>
+                      </w:r>
+                      <w:r>
+                        <w:rPr>
+                          <w:rFonts w:cs="Courier New"/>
+                          <w:color w:val="538135" w:themeColor="accent6" w:themeShade="BF"/>
+                          <w:sz w:val="20"/>
+                          <w:szCs w:val="20"/>
+                        </w:rPr>
+                        <w:tab/>
+                      </w:r>
+                      <w:r>
+                        <w:rPr>
+                          <w:rFonts w:cs="Courier New"/>
+                          <w:color w:val="538135" w:themeColor="accent6" w:themeShade="BF"/>
+                          <w:sz w:val="20"/>
+                          <w:szCs w:val="20"/>
+                        </w:rPr>
+                        <w:tab/>
+                      </w:r>
+                      <w:r>
+                        <w:rPr>
+                          <w:rFonts w:cs="Courier New"/>
+                          <w:color w:val="538135" w:themeColor="accent6" w:themeShade="BF"/>
+                          <w:sz w:val="20"/>
+                          <w:szCs w:val="20"/>
+                        </w:rPr>
+                        <w:tab/>
+                      </w:r>
+                      <w:r>
+                        <w:rPr>
+                          <w:rFonts w:cs="Courier New"/>
+                          <w:color w:val="538135" w:themeColor="accent6" w:themeShade="BF"/>
+                          <w:sz w:val="20"/>
+                          <w:szCs w:val="20"/>
+                        </w:rPr>
+                        <w:tab/>
+                      </w:r>
+                      <w:r>
+                        <w:rPr>
+                          <w:rFonts w:cs="Courier New"/>
+                          <w:color w:val="538135" w:themeColor="accent6" w:themeShade="BF"/>
+                          <w:sz w:val="20"/>
+                          <w:szCs w:val="20"/>
+                        </w:rPr>
+                        <w:tab/>
+                      </w:r>
+                      <w:r>
+                        <w:rPr>
+                          <w:rFonts w:cs="Courier New"/>
+                          <w:color w:val="538135" w:themeColor="accent6" w:themeShade="BF"/>
+                          <w:sz w:val="20"/>
+                          <w:szCs w:val="20"/>
+                        </w:rPr>
+                        <w:tab/>
+                      </w:r>
+                      <w:r>
+                        <w:rPr>
+                          <w:rFonts w:cs="Courier New"/>
+                          <w:color w:val="538135" w:themeColor="accent6" w:themeShade="BF"/>
+                          <w:sz w:val="20"/>
+                          <w:szCs w:val="20"/>
+                        </w:rPr>
+                        <w:tab/>
+                      </w:r>
+                      <w:r>
+                        <w:rPr>
+                          <w:rFonts w:cs="Courier New"/>
+                          <w:color w:val="538135" w:themeColor="accent6" w:themeShade="BF"/>
+                          <w:sz w:val="20"/>
+                          <w:szCs w:val="20"/>
+                        </w:rPr>
+                        <w:tab/>
+                      </w:r>
+                      <w:r>
+                        <w:rPr>
+                          <w:rFonts w:cs="Courier New"/>
+                          <w:color w:val="538135" w:themeColor="accent6" w:themeShade="BF"/>
+                          <w:sz w:val="20"/>
+                          <w:szCs w:val="20"/>
+                        </w:rPr>
+                        <w:tab/>
+                      </w:r>
+                      <w:r>
+                        <w:rPr>
+                          <w:rFonts w:cs="Courier New"/>
+                          <w:color w:val="538135" w:themeColor="accent6" w:themeShade="BF"/>
+                          <w:sz w:val="20"/>
+                          <w:szCs w:val="20"/>
+                        </w:rPr>
+                        <w:tab/>
+                      </w:r>
+                      <w:r>
+                        <w:rPr>
+                          <w:rFonts w:cs="Courier New"/>
+                          <w:color w:val="538135" w:themeColor="accent6" w:themeShade="BF"/>
+                          <w:sz w:val="20"/>
+                          <w:szCs w:val="20"/>
+                        </w:rPr>
+                        <w:tab/>
+                      </w:r>
+                      <w:r>
+                        <w:rPr>
+                          <w:rFonts w:cs="Courier New"/>
+                          <w:color w:val="538135" w:themeColor="accent6" w:themeShade="BF"/>
+                          <w:sz w:val="20"/>
+                          <w:szCs w:val="20"/>
+                        </w:rPr>
+                        <w:tab/>
+                      </w:r>
+                      <w:r>
+                        <w:rPr>
+                          <w:rFonts w:cs="Courier New"/>
+                          <w:color w:val="538135" w:themeColor="accent6" w:themeShade="BF"/>
+                          <w:sz w:val="20"/>
+                          <w:szCs w:val="20"/>
+                        </w:rPr>
+                        <w:tab/>
+                      </w:r>
+                      <w:r>
+                        <w:rPr>
+                          <w:rFonts w:cs="Courier New"/>
+                          <w:color w:val="538135" w:themeColor="accent6" w:themeShade="BF"/>
+                          <w:sz w:val="20"/>
+                          <w:szCs w:val="20"/>
+                        </w:rPr>
+                        <w:tab/>
+                      </w:r>
+                      <w:r>
+                        <w:rPr>
+                          <w:rFonts w:cs="Courier New"/>
+                          <w:color w:val="538135" w:themeColor="accent6" w:themeShade="BF"/>
+                          <w:sz w:val="20"/>
+                          <w:szCs w:val="20"/>
+                        </w:rPr>
+                        <w:tab/>
+                      </w:r>
+                      <w:r>
+                        <w:rPr>
+                          <w:rFonts w:cs="Courier New"/>
+                          <w:color w:val="538135" w:themeColor="accent6" w:themeShade="BF"/>
+                          <w:sz w:val="20"/>
+                          <w:szCs w:val="20"/>
+                        </w:rPr>
+                        <w:tab/>
+                      </w:r>
+                      <w:r>
+                        <w:rPr>
+                          <w:rFonts w:cs="Courier New"/>
+                          <w:color w:val="538135" w:themeColor="accent6" w:themeShade="BF"/>
+                          <w:sz w:val="20"/>
+                          <w:szCs w:val="20"/>
+                        </w:rPr>
+                        <w:tab/>
+                      </w:r>
+                      <w:r>
+                        <w:rPr>
+                          <w:rFonts w:cs="Courier New"/>
+                          <w:color w:val="538135" w:themeColor="accent6" w:themeShade="BF"/>
+                          <w:sz w:val="20"/>
+                          <w:szCs w:val="20"/>
+                        </w:rPr>
+                        <w:tab/>
+                      </w:r>
+                      <w:r>
+                        <w:rPr>
+                          <w:rFonts w:cs="Courier New"/>
+                          <w:color w:val="538135" w:themeColor="accent6" w:themeShade="BF"/>
+                          <w:sz w:val="20"/>
+                          <w:szCs w:val="20"/>
+                        </w:rPr>
+                        <w:tab/>
+                        <w:t>: DishService.java</w:t>
+                      </w:r>
+                    </w:p>
+                    <w:p>
+                      <w:pPr>
+                        <w:autoSpaceDE w:val="0"/>
+                        <w:autoSpaceDN w:val="0"/>
+                        <w:adjustRightInd w:val="0"/>
+                        <w:spacing w:after="0" w:line="240" w:lineRule="auto"/>
+                        <w:rPr>
+                          <w:rFonts w:cs="Courier New"/>
+                          <w:color w:val="538135" w:themeColor="accent6" w:themeShade="BF"/>
+                          <w:sz w:val="20"/>
+                          <w:szCs w:val="20"/>
+                        </w:rPr>
+                      </w:pPr>
+                      <w:r>
+                        <w:rPr>
+                          <w:rFonts w:cs="Courier New"/>
+                          <w:color w:val="538135" w:themeColor="accent6" w:themeShade="BF"/>
+                          <w:sz w:val="20"/>
+                          <w:szCs w:val="20"/>
+                        </w:rPr>
+                        <w:t xml:space="preserve"> * Copyright  </w:t>
+                      </w:r>
+                      <w:r>
+                        <w:rPr>
+                          <w:rFonts w:cs="Courier New"/>
+                          <w:color w:val="538135" w:themeColor="accent6" w:themeShade="BF"/>
+                          <w:sz w:val="20"/>
+                          <w:szCs w:val="20"/>
+                        </w:rPr>
+                        <w:tab/>
+                        <w:t>: Copyright (c) 2014</w:t>
+                      </w:r>
+                    </w:p>
+                    <w:p>
+                      <w:pPr>
+                        <w:autoSpaceDE w:val="0"/>
+                        <w:autoSpaceDN w:val="0"/>
+                        <w:adjustRightInd w:val="0"/>
+                        <w:spacing w:after="0" w:line="240" w:lineRule="auto"/>
+                        <w:rPr>
+                          <w:rFonts w:cs="Courier New"/>
+                          <w:color w:val="538135" w:themeColor="accent6" w:themeShade="BF"/>
+                          <w:sz w:val="20"/>
+                          <w:szCs w:val="20"/>
+                        </w:rPr>
+                      </w:pPr>
+                      <w:r>
+                        <w:rPr>
+                          <w:rFonts w:cs="Courier New"/>
+                          <w:color w:val="538135" w:themeColor="accent6" w:themeShade="BF"/>
+                          <w:sz w:val="20"/>
+                          <w:szCs w:val="20"/>
+                        </w:rPr>
+                        <w:t xml:space="preserve"> * Company    </w:t>
+                      </w:r>
+                      <w:r>
+                        <w:rPr>
+                          <w:rFonts w:cs="Courier New"/>
+                          <w:color w:val="538135" w:themeColor="accent6" w:themeShade="BF"/>
+                          <w:sz w:val="20"/>
+                          <w:szCs w:val="20"/>
+                        </w:rPr>
+                        <w:tab/>
+                        <w:t>: Innovaee</w:t>
+                      </w:r>
+                    </w:p>
+                    <w:p>
+                      <w:pPr>
+                        <w:autoSpaceDE w:val="0"/>
+                        <w:autoSpaceDN w:val="0"/>
+                        <w:adjustRightInd w:val="0"/>
+                        <w:spacing w:after="0" w:line="240" w:lineRule="auto"/>
+                        <w:rPr>
+                          <w:rFonts w:cs="Courier New"/>
+                          <w:color w:val="538135" w:themeColor="accent6" w:themeShade="BF"/>
+                          <w:sz w:val="20"/>
+                          <w:szCs w:val="20"/>
+                        </w:rPr>
+                      </w:pPr>
+                      <w:r>
+                        <w:rPr>
+                          <w:rFonts w:cs="Courier New"/>
+                          <w:color w:val="538135" w:themeColor="accent6" w:themeShade="BF"/>
+                          <w:sz w:val="20"/>
+                          <w:szCs w:val="20"/>
+                        </w:rPr>
+                        <w:t xml:space="preserve"> * Created</w:t>
+                      </w:r>
+                      <w:r>
+                        <w:rPr>
+                          <w:rFonts w:cs="Courier New"/>
+                          <w:color w:val="538135" w:themeColor="accent6" w:themeShade="BF"/>
+                          <w:sz w:val="20"/>
+                          <w:szCs w:val="20"/>
+                        </w:rPr>
+                        <w:tab/>
+                        <w:t xml:space="preserve">    </w:t>
+                      </w:r>
+                      <w:r>
+                        <w:rPr>
+                          <w:rFonts w:cs="Courier New"/>
+                          <w:color w:val="538135" w:themeColor="accent6" w:themeShade="BF"/>
+                          <w:sz w:val="20"/>
+                          <w:szCs w:val="20"/>
+                        </w:rPr>
+                        <w:tab/>
+                        <w:t>: 11/27/2014</w:t>
+                      </w:r>
+                    </w:p>
+                    <w:p>
+                      <w:pPr>
+                        <w:rPr>
+                          <w:color w:val="538135" w:themeColor="accent6" w:themeShade="BF"/>
+                        </w:rPr>
+                      </w:pPr>
+                      <w:r>
+                        <w:rPr>
+                          <w:rFonts w:cs="Courier New"/>
+                          <w:color w:val="538135" w:themeColor="accent6" w:themeShade="BF"/>
+                          <w:sz w:val="20"/>
+                          <w:szCs w:val="20"/>
+                        </w:rPr>
+                        <w:t xml:space="preserve"> ************************************************/</w:t>
+                      </w:r>
+                    </w:p>
+                  </w:txbxContent>
+                </v:textbox>
+                <w10:wrap type="topAndBottom" anchory="page"/>
+              </v:shape>
+            </w:pict>
+          </mc:Fallback>
+        </mc:AlternateContent>
+      </w:r>
+      <w:r>
+        <w:rPr>
+          <w:rFonts w:hint="eastAsia"/>
+        </w:rPr>
+        <w:t>每个</w:t>
+      </w:r>
+      <w:r>
+        <w:t>源文件在</w:t>
+      </w:r>
+      <w:r>
+        <w:rPr>
+          <w:rFonts w:hint="eastAsia"/>
+        </w:rPr>
+        <w:t>开始处</w:t>
+      </w:r>
+      <w:r>
+        <w:t>应</w:t>
+      </w:r>
+      <w:r>
+        <w:rPr>
+          <w:rFonts w:hint="eastAsia"/>
+        </w:rPr>
+        <w:t>有</w:t>
+      </w:r>
+      <w:r>
+        <w:t>关于文件版权声明</w:t>
+      </w:r>
+      <w:r>
+        <w:rPr>
+          <w:rFonts w:hint="eastAsia"/>
+        </w:rPr>
+        <w:t>，</w:t>
+      </w:r>
+      <w:r>
+        <w:t>源文件名</w:t>
+      </w:r>
+      <w:r>
+        <w:t>，创建日期等信息</w:t>
+      </w:r>
+    </w:p>
+    <w:p>
+      <w:pPr>
+        <w:rPr>
+          <w:rFonts w:hint="eastAsia"/>
+        </w:rPr>
+      </w:pPr>
+    </w:p>
+    <w:p>
       <w:pPr>
         <w:pStyle w:val="Heading3"/>
       </w:pPr>
-      <w:bookmarkStart w:id="21" w:name="_Toc404720099"/>
-      <w:r>
-        <w:rPr>
-          <w:rFonts w:hint="eastAsia"/>
-        </w:rPr>
-        <w:t>源文件</w:t>
+      <w:bookmarkStart w:id="21" w:name="_Toc404720100"/>
+      <w:r>
+        <w:rPr>
+          <w:rFonts w:hint="eastAsia"/>
+        </w:rPr>
+        <w:t>类</w:t>
       </w:r>
       <w:r>
         <w:t>注释</w:t>
@@ -8258,6 +9369,475 @@
       <w:bookmarkEnd w:id="21"/>
     </w:p>
     <w:p>
+      <w:pPr>
+        <w:rPr>
+          <w:rFonts w:hint="eastAsia"/>
+        </w:rPr>
+      </w:pPr>
+      <w:r>
+        <w:rPr>
+          <w:noProof/>
+        </w:rPr>
+        <mc:AlternateContent>
+          <mc:Choice Requires="wps">
+            <w:drawing>
+              <wp:anchor distT="45720" distB="45720" distL="114300" distR="114300" simplePos="0" relativeHeight="251666432" behindDoc="0" locked="0" layoutInCell="1" allowOverlap="1" wp14:anchorId="5E2F622D" wp14:editId="5AD63795">
+                <wp:simplePos x="0" y="0"/>
+                <wp:positionH relativeFrom="margin">
+                  <wp:posOffset>43815</wp:posOffset>
+                </wp:positionH>
+                <wp:positionV relativeFrom="margin">
+                  <wp:posOffset>3720465</wp:posOffset>
+                </wp:positionV>
+                <wp:extent cx="5151755" cy="1248410"/>
+                <wp:effectExtent l="0" t="0" r="0" b="8890"/>
+                <wp:wrapTopAndBottom/>
+                <wp:docPr id="1" name="Text Box 2"/>
+                <wp:cNvGraphicFramePr>
+                  <a:graphicFrameLocks xmlns:a="http://schemas.openxmlformats.org/drawingml/2006/main"/>
+                </wp:cNvGraphicFramePr>
+                <a:graphic xmlns:a="http://schemas.openxmlformats.org/drawingml/2006/main">
+                  <a:graphicData uri="http://schemas.microsoft.com/office/word/2010/wordprocessingShape">
+                    <wps:wsp>
+                      <wps:cNvSpPr txBox="1">
+                        <a:spLocks noChangeArrowheads="1"/>
+                      </wps:cNvSpPr>
+                      <wps:spPr bwMode="auto">
+                        <a:xfrm>
+                          <a:off x="0" y="0"/>
+                          <a:ext cx="5151755" cy="1248410"/>
+                        </a:xfrm>
+                        <a:prstGeom prst="rect">
+                          <a:avLst/>
+                        </a:prstGeom>
+                        <a:solidFill>
+                          <a:schemeClr val="bg1">
+                            <a:lumMod val="85000"/>
+                          </a:schemeClr>
+                        </a:solidFill>
+                        <a:ln w="9525">
+                          <a:noFill/>
+                          <a:miter lim="800000"/>
+                          <a:headEnd/>
+                          <a:tailEnd/>
+                        </a:ln>
+                      </wps:spPr>
+                      <wps:txbx>
+                        <w:txbxContent>
+                          <w:p>
+                            <w:pPr>
+                              <w:autoSpaceDE w:val="0"/>
+                              <w:autoSpaceDN w:val="0"/>
+                              <w:adjustRightInd w:val="0"/>
+                              <w:spacing w:after="0" w:line="240" w:lineRule="auto"/>
+                              <w:rPr>
+                                <w:rFonts w:cs="Courier New"/>
+                                <w:color w:val="538135" w:themeColor="accent6" w:themeShade="BF"/>
+                                <w:sz w:val="20"/>
+                                <w:szCs w:val="20"/>
+                              </w:rPr>
+                            </w:pPr>
+                            <w:r>
+                              <w:rPr>
+                                <w:rFonts w:cs="Courier New"/>
+                                <w:color w:val="538135" w:themeColor="accent6" w:themeShade="BF"/>
+                                <w:sz w:val="20"/>
+                                <w:szCs w:val="20"/>
+                              </w:rPr>
+                              <w:t>/**</w:t>
+                            </w:r>
+                          </w:p>
+                          <w:p>
+                            <w:pPr>
+                              <w:autoSpaceDE w:val="0"/>
+                              <w:autoSpaceDN w:val="0"/>
+                              <w:adjustRightInd w:val="0"/>
+                              <w:spacing w:after="0" w:line="240" w:lineRule="auto"/>
+                              <w:rPr>
+                                <w:rFonts w:cs="Courier New"/>
+                                <w:color w:val="538135" w:themeColor="accent6" w:themeShade="BF"/>
+                                <w:sz w:val="20"/>
+                                <w:szCs w:val="20"/>
+                              </w:rPr>
+                            </w:pPr>
+                            <w:r>
+                              <w:rPr>
+                                <w:rFonts w:cs="Courier New"/>
+                                <w:color w:val="538135" w:themeColor="accent6" w:themeShade="BF"/>
+                                <w:sz w:val="20"/>
+                                <w:szCs w:val="20"/>
+                              </w:rPr>
+                              <w:t xml:space="preserve"> * </w:t>
+                            </w:r>
+                          </w:p>
+                          <w:p>
+                            <w:pPr>
+                              <w:autoSpaceDE w:val="0"/>
+                              <w:autoSpaceDN w:val="0"/>
+                              <w:adjustRightInd w:val="0"/>
+                              <w:spacing w:after="0" w:line="240" w:lineRule="auto"/>
+                              <w:rPr>
+                                <w:rFonts w:cs="Courier New"/>
+                                <w:color w:val="538135" w:themeColor="accent6" w:themeShade="BF"/>
+                                <w:sz w:val="20"/>
+                                <w:szCs w:val="20"/>
+                              </w:rPr>
+                            </w:pPr>
+                            <w:r>
+                              <w:rPr>
+                                <w:rFonts w:cs="Courier New"/>
+                                <w:color w:val="538135" w:themeColor="accent6" w:themeShade="BF"/>
+                                <w:sz w:val="20"/>
+                                <w:szCs w:val="20"/>
+                              </w:rPr>
+                              <w:t xml:space="preserve"> * Class      </w:t>
+                            </w:r>
+                            <w:r>
+                              <w:rPr>
+                                <w:rFonts w:cs="Courier New"/>
+                                <w:color w:val="538135" w:themeColor="accent6" w:themeShade="BF"/>
+                                <w:sz w:val="20"/>
+                                <w:szCs w:val="20"/>
+                              </w:rPr>
+                              <w:tab/>
+                              <w:t>: DishService&lt;br/&gt;</w:t>
+                            </w:r>
+                          </w:p>
+                          <w:p>
+                            <w:pPr>
+                              <w:autoSpaceDE w:val="0"/>
+                              <w:autoSpaceDN w:val="0"/>
+                              <w:adjustRightInd w:val="0"/>
+                              <w:spacing w:after="0" w:line="240" w:lineRule="auto"/>
+                              <w:rPr>
+                                <w:rFonts w:cs="Courier New"/>
+                                <w:color w:val="538135" w:themeColor="accent6" w:themeShade="BF"/>
+                                <w:sz w:val="20"/>
+                                <w:szCs w:val="20"/>
+                              </w:rPr>
+                            </w:pPr>
+                            <w:r>
+                              <w:rPr>
+                                <w:rFonts w:cs="Courier New"/>
+                                <w:color w:val="538135" w:themeColor="accent6" w:themeShade="BF"/>
+                                <w:sz w:val="20"/>
+                                <w:szCs w:val="20"/>
+                              </w:rPr>
+                              <w:t xml:space="preserve"> * Description</w:t>
+                            </w:r>
+                            <w:r>
+                              <w:rPr>
+                                <w:rFonts w:cs="Courier New"/>
+                                <w:color w:val="538135" w:themeColor="accent6" w:themeShade="BF"/>
+                                <w:sz w:val="20"/>
+                                <w:szCs w:val="20"/>
+                              </w:rPr>
+                              <w:tab/>
+                              <w:t>: Dish service interface definition&lt;br/&gt;</w:t>
+                            </w:r>
+                          </w:p>
+                          <w:p>
+                            <w:pPr>
+                              <w:autoSpaceDE w:val="0"/>
+                              <w:autoSpaceDN w:val="0"/>
+                              <w:adjustRightInd w:val="0"/>
+                              <w:spacing w:after="0" w:line="240" w:lineRule="auto"/>
+                              <w:rPr>
+                                <w:rFonts w:cs="Courier New"/>
+                                <w:color w:val="538135" w:themeColor="accent6" w:themeShade="BF"/>
+                                <w:sz w:val="20"/>
+                                <w:szCs w:val="20"/>
+                              </w:rPr>
+                            </w:pPr>
+                            <w:r>
+                              <w:rPr>
+                                <w:rFonts w:cs="Courier New"/>
+                                <w:color w:val="538135" w:themeColor="accent6" w:themeShade="BF"/>
+                                <w:sz w:val="20"/>
+                                <w:szCs w:val="20"/>
+                              </w:rPr>
+                              <w:t xml:space="preserve"> * @author</w:t>
+                            </w:r>
+                            <w:r>
+                              <w:rPr>
+                                <w:rFonts w:cs="Courier New"/>
+                                <w:color w:val="538135" w:themeColor="accent6" w:themeShade="BF"/>
+                                <w:sz w:val="20"/>
+                                <w:szCs w:val="20"/>
+                              </w:rPr>
+                              <w:tab/>
+                              <w:t>: LUO ZHI (kinglz2003@hotmail.com)&lt;br/&gt;</w:t>
+                            </w:r>
+                          </w:p>
+                          <w:p>
+                            <w:pPr>
+                              <w:autoSpaceDE w:val="0"/>
+                              <w:autoSpaceDN w:val="0"/>
+                              <w:adjustRightInd w:val="0"/>
+                              <w:spacing w:after="0" w:line="240" w:lineRule="auto"/>
+                              <w:rPr>
+                                <w:rFonts w:cs="Courier New"/>
+                                <w:color w:val="538135" w:themeColor="accent6" w:themeShade="BF"/>
+                                <w:sz w:val="20"/>
+                                <w:szCs w:val="20"/>
+                              </w:rPr>
+                            </w:pPr>
+                            <w:r>
+                              <w:rPr>
+                                <w:rFonts w:cs="Courier New"/>
+                                <w:color w:val="538135" w:themeColor="accent6" w:themeShade="BF"/>
+                                <w:sz w:val="20"/>
+                                <w:szCs w:val="20"/>
+                              </w:rPr>
+                              <w:t xml:space="preserve"> * @version : 0.1 &lt;br/&gt;</w:t>
+                            </w:r>
+                          </w:p>
+                          <w:p>
+                            <w:pPr>
+                              <w:autoSpaceDE w:val="0"/>
+                              <w:autoSpaceDN w:val="0"/>
+                              <w:adjustRightInd w:val="0"/>
+                              <w:spacing w:after="0" w:line="240" w:lineRule="auto"/>
+                              <w:rPr>
+                                <w:rFonts w:cs="Courier New"/>
+                                <w:color w:val="538135" w:themeColor="accent6" w:themeShade="BF"/>
+                                <w:sz w:val="20"/>
+                                <w:szCs w:val="20"/>
+                              </w:rPr>
+                            </w:pPr>
+                            <w:r>
+                              <w:rPr>
+                                <w:rFonts w:cs="Courier New"/>
+                                <w:color w:val="538135" w:themeColor="accent6" w:themeShade="BF"/>
+                                <w:sz w:val="20"/>
+                                <w:szCs w:val="20"/>
+                              </w:rPr>
+                              <w:t>*/</w:t>
+                            </w:r>
+                          </w:p>
+                          <w:p/>
+                        </w:txbxContent>
+                      </wps:txbx>
+                      <wps:bodyPr rot="0" vert="horz" wrap="square" lIns="91440" tIns="45720" rIns="91440" bIns="45720" anchor="t" anchorCtr="0">
+                        <a:noAutofit/>
+                      </wps:bodyPr>
+                    </wps:wsp>
+                  </a:graphicData>
+                </a:graphic>
+                <wp14:sizeRelH relativeFrom="margin">
+                  <wp14:pctWidth>0</wp14:pctWidth>
+                </wp14:sizeRelH>
+                <wp14:sizeRelV relativeFrom="margin">
+                  <wp14:pctHeight>0</wp14:pctHeight>
+                </wp14:sizeRelV>
+              </wp:anchor>
+            </w:drawing>
+          </mc:Choice>
+          <mc:Fallback>
+            <w:pict>
+              <v:shape w14:anchorId="5E2F622D" id="_x0000_s1029" type="#_x0000_t202" style="position:absolute;margin-left:3.45pt;margin-top:292.95pt;width:405.65pt;height:98.3pt;z-index:251666432;visibility:visible;mso-wrap-style:square;mso-width-percent:0;mso-height-percent:0;mso-wrap-distance-left:9pt;mso-wrap-distance-top:3.6pt;mso-wrap-distance-right:9pt;mso-wrap-distance-bottom:3.6pt;mso-position-horizontal:absolute;mso-position-horizontal-relative:margin;mso-position-vertical:absolute;mso-position-vertical-relative:margin;mso-width-percent:0;mso-height-percent:0;mso-width-relative:margin;mso-height-relative:margin;v-text-anchor:top" o:gfxdata="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" fillcolor="#d8d8d8 [2732]" stroked="f">
+                <v:textbox>
+                  <w:txbxContent>
+                    <w:p>
+                      <w:pPr>
+                        <w:autoSpaceDE w:val="0"/>
+                        <w:autoSpaceDN w:val="0"/>
+                        <w:adjustRightInd w:val="0"/>
+                        <w:spacing w:after="0" w:line="240" w:lineRule="auto"/>
+                        <w:rPr>
+                          <w:rFonts w:cs="Courier New"/>
+                          <w:color w:val="538135" w:themeColor="accent6" w:themeShade="BF"/>
+                          <w:sz w:val="20"/>
+                          <w:szCs w:val="20"/>
+                        </w:rPr>
+                      </w:pPr>
+                      <w:r>
+                        <w:rPr>
+                          <w:rFonts w:cs="Courier New"/>
+                          <w:color w:val="538135" w:themeColor="accent6" w:themeShade="BF"/>
+                          <w:sz w:val="20"/>
+                          <w:szCs w:val="20"/>
+                        </w:rPr>
+                        <w:t>/**</w:t>
+                      </w:r>
+                    </w:p>
+                    <w:p>
+                      <w:pPr>
+                        <w:autoSpaceDE w:val="0"/>
+                        <w:autoSpaceDN w:val="0"/>
+                        <w:adjustRightInd w:val="0"/>
+                        <w:spacing w:after="0" w:line="240" w:lineRule="auto"/>
+                        <w:rPr>
+                          <w:rFonts w:cs="Courier New"/>
+                          <w:color w:val="538135" w:themeColor="accent6" w:themeShade="BF"/>
+                          <w:sz w:val="20"/>
+                          <w:szCs w:val="20"/>
+                        </w:rPr>
+                      </w:pPr>
+                      <w:r>
+                        <w:rPr>
+                          <w:rFonts w:cs="Courier New"/>
+                          <w:color w:val="538135" w:themeColor="accent6" w:themeShade="BF"/>
+                          <w:sz w:val="20"/>
+                          <w:szCs w:val="20"/>
+                        </w:rPr>
+                        <w:t xml:space="preserve"> * </w:t>
+                      </w:r>
+                    </w:p>
+                    <w:p>
+                      <w:pPr>
+                        <w:autoSpaceDE w:val="0"/>
+                        <w:autoSpaceDN w:val="0"/>
+                        <w:adjustRightInd w:val="0"/>
+                        <w:spacing w:after="0" w:line="240" w:lineRule="auto"/>
+                        <w:rPr>
+                          <w:rFonts w:cs="Courier New"/>
+                          <w:color w:val="538135" w:themeColor="accent6" w:themeShade="BF"/>
+                          <w:sz w:val="20"/>
+                          <w:szCs w:val="20"/>
+                        </w:rPr>
+                      </w:pPr>
+                      <w:r>
+                        <w:rPr>
+                          <w:rFonts w:cs="Courier New"/>
+                          <w:color w:val="538135" w:themeColor="accent6" w:themeShade="BF"/>
+                          <w:sz w:val="20"/>
+                          <w:szCs w:val="20"/>
+                        </w:rPr>
+                        <w:t xml:space="preserve"> * Class      </w:t>
+                      </w:r>
+                      <w:r>
+                        <w:rPr>
+                          <w:rFonts w:cs="Courier New"/>
+                          <w:color w:val="538135" w:themeColor="accent6" w:themeShade="BF"/>
+                          <w:sz w:val="20"/>
+                          <w:szCs w:val="20"/>
+                        </w:rPr>
+                        <w:tab/>
+                        <w:t>: DishService&lt;br/&gt;</w:t>
+                      </w:r>
+                    </w:p>
+                    <w:p>
+                      <w:pPr>
+                        <w:autoSpaceDE w:val="0"/>
+                        <w:autoSpaceDN w:val="0"/>
+                        <w:adjustRightInd w:val="0"/>
+                        <w:spacing w:after="0" w:line="240" w:lineRule="auto"/>
+                        <w:rPr>
+                          <w:rFonts w:cs="Courier New"/>
+                          <w:color w:val="538135" w:themeColor="accent6" w:themeShade="BF"/>
+                          <w:sz w:val="20"/>
+                          <w:szCs w:val="20"/>
+                        </w:rPr>
+                      </w:pPr>
+                      <w:r>
+                        <w:rPr>
+                          <w:rFonts w:cs="Courier New"/>
+                          <w:color w:val="538135" w:themeColor="accent6" w:themeShade="BF"/>
+                          <w:sz w:val="20"/>
+                          <w:szCs w:val="20"/>
+                        </w:rPr>
+                        <w:t xml:space="preserve"> * Description</w:t>
+                      </w:r>
+                      <w:r>
+                        <w:rPr>
+                          <w:rFonts w:cs="Courier New"/>
+                          <w:color w:val="538135" w:themeColor="accent6" w:themeShade="BF"/>
+                          <w:sz w:val="20"/>
+                          <w:szCs w:val="20"/>
+                        </w:rPr>
+                        <w:tab/>
+                        <w:t>: Dish service interface definition&lt;br/&gt;</w:t>
+                      </w:r>
+                    </w:p>
+                    <w:p>
+                      <w:pPr>
+                        <w:autoSpaceDE w:val="0"/>
+                        <w:autoSpaceDN w:val="0"/>
+                        <w:adjustRightInd w:val="0"/>
+                        <w:spacing w:after="0" w:line="240" w:lineRule="auto"/>
+                        <w:rPr>
+                          <w:rFonts w:cs="Courier New"/>
+                          <w:color w:val="538135" w:themeColor="accent6" w:themeShade="BF"/>
+                          <w:sz w:val="20"/>
+                          <w:szCs w:val="20"/>
+                        </w:rPr>
+                      </w:pPr>
+                      <w:r>
+                        <w:rPr>
+                          <w:rFonts w:cs="Courier New"/>
+                          <w:color w:val="538135" w:themeColor="accent6" w:themeShade="BF"/>
+                          <w:sz w:val="20"/>
+                          <w:szCs w:val="20"/>
+                        </w:rPr>
+                        <w:t xml:space="preserve"> * @author</w:t>
+                      </w:r>
+                      <w:r>
+                        <w:rPr>
+                          <w:rFonts w:cs="Courier New"/>
+                          <w:color w:val="538135" w:themeColor="accent6" w:themeShade="BF"/>
+                          <w:sz w:val="20"/>
+                          <w:szCs w:val="20"/>
+                        </w:rPr>
+                        <w:tab/>
+                        <w:t>: LUO ZHI (kinglz2003@hotmail.com)&lt;br/&gt;</w:t>
+                      </w:r>
+                    </w:p>
+                    <w:p>
+                      <w:pPr>
+                        <w:autoSpaceDE w:val="0"/>
+                        <w:autoSpaceDN w:val="0"/>
+                        <w:adjustRightInd w:val="0"/>
+                        <w:spacing w:after="0" w:line="240" w:lineRule="auto"/>
+                        <w:rPr>
+                          <w:rFonts w:cs="Courier New"/>
+                          <w:color w:val="538135" w:themeColor="accent6" w:themeShade="BF"/>
+                          <w:sz w:val="20"/>
+                          <w:szCs w:val="20"/>
+                        </w:rPr>
+                      </w:pPr>
+                      <w:r>
+                        <w:rPr>
+                          <w:rFonts w:cs="Courier New"/>
+                          <w:color w:val="538135" w:themeColor="accent6" w:themeShade="BF"/>
+                          <w:sz w:val="20"/>
+                          <w:szCs w:val="20"/>
+                        </w:rPr>
+                        <w:t xml:space="preserve"> * @version : 0.1 &lt;br/&gt;</w:t>
+                      </w:r>
+                    </w:p>
+                    <w:p>
+                      <w:pPr>
+                        <w:autoSpaceDE w:val="0"/>
+                        <w:autoSpaceDN w:val="0"/>
+                        <w:adjustRightInd w:val="0"/>
+                        <w:spacing w:after="0" w:line="240" w:lineRule="auto"/>
+                        <w:rPr>
+                          <w:rFonts w:cs="Courier New"/>
+                          <w:color w:val="538135" w:themeColor="accent6" w:themeShade="BF"/>
+                          <w:sz w:val="20"/>
+                          <w:szCs w:val="20"/>
+                        </w:rPr>
+                      </w:pPr>
+                      <w:r>
+                        <w:rPr>
+                          <w:rFonts w:cs="Courier New"/>
+                          <w:color w:val="538135" w:themeColor="accent6" w:themeShade="BF"/>
+                          <w:sz w:val="20"/>
+                          <w:szCs w:val="20"/>
+                        </w:rPr>
+                        <w:t>*/</w:t>
+                      </w:r>
+                    </w:p>
+                    <w:p/>
+                  </w:txbxContent>
+                </v:textbox>
+                <w10:wrap type="topAndBottom" anchorx="margin" anchory="margin"/>
+              </v:shape>
+            </w:pict>
+          </mc:Fallback>
+        </mc:AlternateContent>
+      </w:r>
       <w:r>
         <w:rPr>
           <w:rFonts w:hint="eastAsia"/>
@@ -8265,113 +9845,1503 @@
         <w:t>每个</w:t>
       </w:r>
       <w:r>
-        <w:t>源文件在</w:t>
-      </w:r>
-      <w:r>
-        <w:rPr>
-          <w:rFonts w:hint="eastAsia"/>
-        </w:rPr>
-        <w:t>开始处</w:t>
-      </w:r>
-      <w:r>
-        <w:t>应</w:t>
-      </w:r>
-      <w:r>
-        <w:rPr>
-          <w:rFonts w:hint="eastAsia"/>
-        </w:rPr>
-        <w:t>有</w:t>
-      </w:r>
-      <w:r>
-        <w:t>关于文件版权声明，作者，创建日期等信息</w:t>
+        <w:t>类名定义开始位置应有关于</w:t>
+      </w:r>
+      <w:r>
+        <w:rPr>
+          <w:rFonts w:hint="eastAsia"/>
+        </w:rPr>
+        <w:t>作者</w:t>
+      </w:r>
+      <w:r>
+        <w:t>，类简单说明等信息</w:t>
       </w:r>
     </w:p>
     <w:p>
       <w:pPr>
         <w:pStyle w:val="Heading3"/>
       </w:pPr>
-      <w:bookmarkStart w:id="22" w:name="_Toc404720100"/>
-      <w:r>
-        <w:rPr>
-          <w:rFonts w:hint="eastAsia"/>
-        </w:rPr>
-        <w:t>类</w:t>
-      </w:r>
-      <w:r>
-        <w:t>注释</w:t>
+      <w:bookmarkStart w:id="22" w:name="_Toc404720101"/>
+      <w:r>
+        <w:t>变更注释</w:t>
       </w:r>
       <w:bookmarkEnd w:id="22"/>
     </w:p>
     <w:p>
       <w:r>
         <w:rPr>
-          <w:rFonts w:hint="eastAsia"/>
-        </w:rPr>
-        <w:t>每个</w:t>
-      </w:r>
-      <w:r>
-        <w:t>类名定义开始位置应有关于类源文件，类简单说明等信息</w:t>
-      </w:r>
+          <w:noProof/>
+        </w:rPr>
+        <mc:AlternateContent>
+          <mc:Choice Requires="wps">
+            <w:drawing>
+              <wp:anchor distT="45720" distB="45720" distL="114300" distR="114300" simplePos="0" relativeHeight="251668480" behindDoc="0" locked="0" layoutInCell="1" allowOverlap="1" wp14:anchorId="48E599C8" wp14:editId="2B496D31">
+                <wp:simplePos x="0" y="0"/>
+                <wp:positionH relativeFrom="margin">
+                  <wp:align>left</wp:align>
+                </wp:positionH>
+                <wp:positionV relativeFrom="margin">
+                  <wp:posOffset>5683250</wp:posOffset>
+                </wp:positionV>
+                <wp:extent cx="5151755" cy="962025"/>
+                <wp:effectExtent l="0" t="0" r="0" b="9525"/>
+                <wp:wrapTopAndBottom/>
+                <wp:docPr id="2" name="Text Box 2"/>
+                <wp:cNvGraphicFramePr>
+                  <a:graphicFrameLocks xmlns:a="http://schemas.openxmlformats.org/drawingml/2006/main"/>
+                </wp:cNvGraphicFramePr>
+                <a:graphic xmlns:a="http://schemas.openxmlformats.org/drawingml/2006/main">
+                  <a:graphicData uri="http://schemas.microsoft.com/office/word/2010/wordprocessingShape">
+                    <wps:wsp>
+                      <wps:cNvSpPr txBox="1">
+                        <a:spLocks noChangeArrowheads="1"/>
+                      </wps:cNvSpPr>
+                      <wps:spPr bwMode="auto">
+                        <a:xfrm>
+                          <a:off x="0" y="0"/>
+                          <a:ext cx="5151755" cy="962167"/>
+                        </a:xfrm>
+                        <a:prstGeom prst="rect">
+                          <a:avLst/>
+                        </a:prstGeom>
+                        <a:solidFill>
+                          <a:schemeClr val="bg1">
+                            <a:lumMod val="85000"/>
+                          </a:schemeClr>
+                        </a:solidFill>
+                        <a:ln w="9525">
+                          <a:noFill/>
+                          <a:miter lim="800000"/>
+                          <a:headEnd/>
+                          <a:tailEnd/>
+                        </a:ln>
+                      </wps:spPr>
+                      <wps:txbx>
+                        <w:txbxContent>
+                          <w:p>
+                            <w:pPr>
+                              <w:autoSpaceDE w:val="0"/>
+                              <w:autoSpaceDN w:val="0"/>
+                              <w:adjustRightInd w:val="0"/>
+                              <w:spacing w:after="0" w:line="240" w:lineRule="auto"/>
+                              <w:rPr>
+                                <w:rFonts w:cs="Courier New"/>
+                                <w:color w:val="538135" w:themeColor="accent6" w:themeShade="BF"/>
+                                <w:sz w:val="20"/>
+                                <w:szCs w:val="20"/>
+                              </w:rPr>
+                            </w:pPr>
+                            <w:r>
+                              <w:rPr>
+                                <w:rFonts w:cs="Courier New"/>
+                                <w:color w:val="538135" w:themeColor="accent6" w:themeShade="BF"/>
+                                <w:sz w:val="20"/>
+                                <w:szCs w:val="20"/>
+                              </w:rPr>
+                              <w:t>/**</w:t>
+                            </w:r>
+                          </w:p>
+                          <w:p>
+                            <w:pPr>
+                              <w:autoSpaceDE w:val="0"/>
+                              <w:autoSpaceDN w:val="0"/>
+                              <w:adjustRightInd w:val="0"/>
+                              <w:spacing w:after="0" w:line="240" w:lineRule="auto"/>
+                              <w:rPr>
+                                <w:rFonts w:cs="Courier New"/>
+                                <w:color w:val="538135" w:themeColor="accent6" w:themeShade="BF"/>
+                                <w:sz w:val="20"/>
+                                <w:szCs w:val="20"/>
+                              </w:rPr>
+                            </w:pPr>
+                            <w:r>
+                              <w:rPr>
+                                <w:rFonts w:cs="Courier New"/>
+                                <w:color w:val="538135" w:themeColor="accent6" w:themeShade="BF"/>
+                                <w:sz w:val="20"/>
+                                <w:szCs w:val="20"/>
+                              </w:rPr>
+                              <w:t>* CR Number</w:t>
+                            </w:r>
+                            <w:r>
+                              <w:rPr>
+                                <w:rFonts w:cs="Courier New"/>
+                                <w:color w:val="538135" w:themeColor="accent6" w:themeShade="BF"/>
+                                <w:sz w:val="20"/>
+                                <w:szCs w:val="20"/>
+                              </w:rPr>
+                              <w:t xml:space="preserve">    </w:t>
+                            </w:r>
+                            <w:r>
+                              <w:rPr>
+                                <w:rFonts w:cs="Courier New"/>
+                                <w:color w:val="538135" w:themeColor="accent6" w:themeShade="BF"/>
+                                <w:sz w:val="20"/>
+                                <w:szCs w:val="20"/>
+                              </w:rPr>
+                              <w:tab/>
+                              <w:t xml:space="preserve">      Date</w:t>
+                            </w:r>
+                            <w:r>
+                              <w:rPr>
+                                <w:rFonts w:cs="Courier New"/>
+                                <w:color w:val="538135" w:themeColor="accent6" w:themeShade="BF"/>
+                                <w:sz w:val="20"/>
+                                <w:szCs w:val="20"/>
+                              </w:rPr>
+                              <w:tab/>
+                              <w:t xml:space="preserve">                </w:t>
+                            </w:r>
+                            <w:r>
+                              <w:rPr>
+                                <w:rFonts w:cs="Courier New"/>
+                                <w:color w:val="538135" w:themeColor="accent6" w:themeShade="BF"/>
+                                <w:sz w:val="20"/>
+                                <w:szCs w:val="20"/>
+                              </w:rPr>
+                              <w:t xml:space="preserve">Author      </w:t>
+                            </w:r>
+                            <w:r>
+                              <w:rPr>
+                                <w:rFonts w:cs="Courier New"/>
+                                <w:color w:val="538135" w:themeColor="accent6" w:themeShade="BF"/>
+                                <w:sz w:val="20"/>
+                                <w:szCs w:val="20"/>
+                              </w:rPr>
+                              <w:tab/>
+                            </w:r>
+                            <w:r>
+                              <w:rPr>
+                                <w:rFonts w:cs="Courier New"/>
+                                <w:color w:val="538135" w:themeColor="accent6" w:themeShade="BF"/>
+                                <w:sz w:val="20"/>
+                                <w:szCs w:val="20"/>
+                              </w:rPr>
+                              <w:tab/>
+                            </w:r>
+                            <w:r>
+                              <w:rPr>
+                                <w:rFonts w:cs="Courier New"/>
+                                <w:color w:val="538135" w:themeColor="accent6" w:themeShade="BF"/>
+                                <w:sz w:val="20"/>
+                                <w:szCs w:val="20"/>
+                              </w:rPr>
+                              <w:tab/>
+                            </w:r>
+                            <w:r>
+                              <w:rPr>
+                                <w:rFonts w:cs="Courier New"/>
+                                <w:color w:val="538135" w:themeColor="accent6" w:themeShade="BF"/>
+                                <w:sz w:val="20"/>
+                                <w:szCs w:val="20"/>
+                              </w:rPr>
+                              <w:tab/>
+                            </w:r>
+                            <w:r>
+                              <w:rPr>
+                                <w:rFonts w:cs="Courier New"/>
+                                <w:color w:val="538135" w:themeColor="accent6" w:themeShade="BF"/>
+                                <w:sz w:val="20"/>
+                                <w:szCs w:val="20"/>
+                              </w:rPr>
+                              <w:tab/>
+                            </w:r>
+                            <w:r>
+                              <w:rPr>
+                                <w:rFonts w:cs="Courier New"/>
+                                <w:color w:val="538135" w:themeColor="accent6" w:themeShade="BF"/>
+                                <w:sz w:val="20"/>
+                                <w:szCs w:val="20"/>
+                              </w:rPr>
+                              <w:tab/>
+                            </w:r>
+                            <w:r>
+                              <w:rPr>
+                                <w:rFonts w:cs="Courier New"/>
+                                <w:color w:val="538135" w:themeColor="accent6" w:themeShade="BF"/>
+                                <w:sz w:val="20"/>
+                                <w:szCs w:val="20"/>
+                              </w:rPr>
+                              <w:tab/>
+                            </w:r>
+                            <w:r>
+                              <w:rPr>
+                                <w:rFonts w:cs="Courier New"/>
+                                <w:color w:val="538135" w:themeColor="accent6" w:themeShade="BF"/>
+                                <w:sz w:val="20"/>
+                                <w:szCs w:val="20"/>
+                              </w:rPr>
+                              <w:tab/>
+                            </w:r>
+                            <w:r>
+                              <w:rPr>
+                                <w:rFonts w:cs="Courier New"/>
+                                <w:color w:val="538135" w:themeColor="accent6" w:themeShade="BF"/>
+                                <w:sz w:val="20"/>
+                                <w:szCs w:val="20"/>
+                              </w:rPr>
+                              <w:tab/>
+                            </w:r>
+                            <w:r>
+                              <w:rPr>
+                                <w:rFonts w:cs="Courier New"/>
+                                <w:color w:val="538135" w:themeColor="accent6" w:themeShade="BF"/>
+                                <w:sz w:val="20"/>
+                                <w:szCs w:val="20"/>
+                              </w:rPr>
+                              <w:tab/>
+                            </w:r>
+                            <w:r>
+                              <w:rPr>
+                                <w:rFonts w:cs="Courier New"/>
+                                <w:color w:val="538135" w:themeColor="accent6" w:themeShade="BF"/>
+                                <w:sz w:val="20"/>
+                                <w:szCs w:val="20"/>
+                              </w:rPr>
+                              <w:tab/>
+                            </w:r>
+                            <w:r>
+                              <w:rPr>
+                                <w:rFonts w:cs="Courier New"/>
+                                <w:color w:val="538135" w:themeColor="accent6" w:themeShade="BF"/>
+                                <w:sz w:val="20"/>
+                                <w:szCs w:val="20"/>
+                              </w:rPr>
+                              <w:tab/>
+                            </w:r>
+                            <w:r>
+                              <w:rPr>
+                                <w:rFonts w:cs="Courier New"/>
+                                <w:color w:val="538135" w:themeColor="accent6" w:themeShade="BF"/>
+                                <w:sz w:val="20"/>
+                                <w:szCs w:val="20"/>
+                              </w:rPr>
+                              <w:tab/>
+                            </w:r>
+                            <w:r>
+                              <w:rPr>
+                                <w:rFonts w:cs="Courier New"/>
+                                <w:color w:val="538135" w:themeColor="accent6" w:themeShade="BF"/>
+                                <w:sz w:val="20"/>
+                                <w:szCs w:val="20"/>
+                              </w:rPr>
+                              <w:tab/>
+                            </w:r>
+                            <w:r>
+                              <w:rPr>
+                                <w:rFonts w:cs="Courier New"/>
+                                <w:color w:val="538135" w:themeColor="accent6" w:themeShade="BF"/>
+                                <w:sz w:val="20"/>
+                                <w:szCs w:val="20"/>
+                              </w:rPr>
+                              <w:tab/>
+                            </w:r>
+                            <w:r>
+                              <w:rPr>
+                                <w:rFonts w:cs="Courier New"/>
+                                <w:color w:val="538135" w:themeColor="accent6" w:themeShade="BF"/>
+                                <w:sz w:val="20"/>
+                                <w:szCs w:val="20"/>
+                              </w:rPr>
+                              <w:tab/>
+                            </w:r>
+                            <w:r>
+                              <w:rPr>
+                                <w:rFonts w:cs="Courier New"/>
+                                <w:color w:val="538135" w:themeColor="accent6" w:themeShade="BF"/>
+                                <w:sz w:val="20"/>
+                                <w:szCs w:val="20"/>
+                              </w:rPr>
+                              <w:tab/>
+                            </w:r>
+                            <w:r>
+                              <w:rPr>
+                                <w:rFonts w:cs="Courier New"/>
+                                <w:color w:val="538135" w:themeColor="accent6" w:themeShade="BF"/>
+                                <w:sz w:val="20"/>
+                                <w:szCs w:val="20"/>
+                              </w:rPr>
+                              <w:tab/>
+                            </w:r>
+                            <w:r>
+                              <w:rPr>
+                                <w:rFonts w:cs="Courier New"/>
+                                <w:color w:val="538135" w:themeColor="accent6" w:themeShade="BF"/>
+                                <w:sz w:val="20"/>
+                                <w:szCs w:val="20"/>
+                              </w:rPr>
+                              <w:tab/>
+                            </w:r>
+                            <w:r>
+                              <w:rPr>
+                                <w:rFonts w:cs="Courier New"/>
+                                <w:color w:val="538135" w:themeColor="accent6" w:themeShade="BF"/>
+                                <w:sz w:val="20"/>
+                                <w:szCs w:val="20"/>
+                              </w:rPr>
+                              <w:tab/>
+                            </w:r>
+                            <w:r>
+                              <w:rPr>
+                                <w:rFonts w:cs="Courier New"/>
+                                <w:color w:val="538135" w:themeColor="accent6" w:themeShade="BF"/>
+                                <w:sz w:val="20"/>
+                                <w:szCs w:val="20"/>
+                              </w:rPr>
+                              <w:tab/>
+                            </w:r>
+                            <w:r>
+                              <w:rPr>
+                                <w:rFonts w:cs="Courier New"/>
+                                <w:color w:val="538135" w:themeColor="accent6" w:themeShade="BF"/>
+                                <w:sz w:val="20"/>
+                                <w:szCs w:val="20"/>
+                              </w:rPr>
+                              <w:tab/>
+                              <w:t xml:space="preserve">                      </w:t>
+                            </w:r>
+                            <w:r>
+                              <w:rPr>
+                                <w:rFonts w:cs="Courier New"/>
+                                <w:color w:val="538135" w:themeColor="accent6" w:themeShade="BF"/>
+                                <w:sz w:val="20"/>
+                                <w:szCs w:val="20"/>
+                              </w:rPr>
+                              <w:t>Description&lt;br</w:t>
+                            </w:r>
+                            <w:r>
+                              <w:rPr>
+                                <w:rFonts w:cs="Courier New"/>
+                                <w:color w:val="538135" w:themeColor="accent6" w:themeShade="BF"/>
+                                <w:sz w:val="20"/>
+                                <w:szCs w:val="20"/>
+                              </w:rPr>
+                              <w:t>/</w:t>
+                            </w:r>
+                            <w:r>
+                              <w:rPr>
+                                <w:rFonts w:cs="Courier New"/>
+                                <w:color w:val="538135" w:themeColor="accent6" w:themeShade="BF"/>
+                                <w:sz w:val="20"/>
+                                <w:szCs w:val="20"/>
+                              </w:rPr>
+                              <w:t>&gt;</w:t>
+                            </w:r>
+                          </w:p>
+                          <w:p>
+                            <w:pPr>
+                              <w:autoSpaceDE w:val="0"/>
+                              <w:autoSpaceDN w:val="0"/>
+                              <w:adjustRightInd w:val="0"/>
+                              <w:spacing w:after="0" w:line="240" w:lineRule="auto"/>
+                              <w:rPr>
+                                <w:rFonts w:cs="Courier New"/>
+                                <w:color w:val="538135" w:themeColor="accent6" w:themeShade="BF"/>
+                                <w:sz w:val="20"/>
+                                <w:szCs w:val="20"/>
+                              </w:rPr>
+                            </w:pPr>
+                            <w:r>
+                              <w:rPr>
+                                <w:rFonts w:cs="Courier New"/>
+                                <w:color w:val="538135" w:themeColor="accent6" w:themeShade="BF"/>
+                                <w:sz w:val="20"/>
+                                <w:szCs w:val="20"/>
+                              </w:rPr>
+                              <w:t xml:space="preserve"> * ------------------------------------------------------------</w:t>
+                            </w:r>
+                            <w:r>
+                              <w:rPr>
+                                <w:rFonts w:cs="Courier New"/>
+                                <w:color w:val="538135" w:themeColor="accent6" w:themeShade="BF"/>
+                                <w:sz w:val="20"/>
+                                <w:szCs w:val="20"/>
+                              </w:rPr>
+                              <w:tab/>
+                              <w:t>----------------------------------</w:t>
+                            </w:r>
+                            <w:r>
+                              <w:rPr>
+                                <w:rFonts w:cs="Courier New"/>
+                                <w:color w:val="538135" w:themeColor="accent6" w:themeShade="BF"/>
+                                <w:sz w:val="20"/>
+                                <w:szCs w:val="20"/>
+                              </w:rPr>
+                              <w:t>----------------&lt;br</w:t>
+                            </w:r>
+                            <w:r>
+                              <w:rPr>
+                                <w:rFonts w:cs="Courier New"/>
+                                <w:color w:val="538135" w:themeColor="accent6" w:themeShade="BF"/>
+                                <w:sz w:val="20"/>
+                                <w:szCs w:val="20"/>
+                              </w:rPr>
+                              <w:t>/</w:t>
+                            </w:r>
+                            <w:r>
+                              <w:rPr>
+                                <w:rFonts w:cs="Courier New"/>
+                                <w:color w:val="538135" w:themeColor="accent6" w:themeShade="BF"/>
+                                <w:sz w:val="20"/>
+                                <w:szCs w:val="20"/>
+                              </w:rPr>
+                              <w:t>&gt;</w:t>
+                            </w:r>
+                          </w:p>
+                          <w:p>
+                            <w:pPr>
+                              <w:autoSpaceDE w:val="0"/>
+                              <w:autoSpaceDN w:val="0"/>
+                              <w:adjustRightInd w:val="0"/>
+                              <w:spacing w:after="0" w:line="240" w:lineRule="auto"/>
+                              <w:rPr>
+                                <w:rFonts w:cs="Courier New"/>
+                                <w:color w:val="538135" w:themeColor="accent6" w:themeShade="BF"/>
+                                <w:sz w:val="20"/>
+                                <w:szCs w:val="20"/>
+                              </w:rPr>
+                            </w:pPr>
+                            <w:r>
+                              <w:rPr>
+                                <w:rFonts w:cs="Courier New"/>
+                                <w:color w:val="538135" w:themeColor="accent6" w:themeShade="BF"/>
+                                <w:sz w:val="20"/>
+                                <w:szCs w:val="20"/>
+                              </w:rPr>
+                              <w:t xml:space="preserve"> * CR987         </w:t>
+                            </w:r>
+                            <w:r>
+                              <w:rPr>
+                                <w:rFonts w:cs="Courier New"/>
+                                <w:color w:val="538135" w:themeColor="accent6" w:themeShade="BF"/>
+                                <w:sz w:val="20"/>
+                                <w:szCs w:val="20"/>
+                              </w:rPr>
+                              <w:tab/>
+                            </w:r>
+                            <w:r>
+                              <w:rPr>
+                                <w:rFonts w:cs="Courier New"/>
+                                <w:color w:val="538135" w:themeColor="accent6" w:themeShade="BF"/>
+                                <w:sz w:val="20"/>
+                                <w:szCs w:val="20"/>
+                              </w:rPr>
+                              <w:tab/>
+                            </w:r>
+                            <w:r>
+                              <w:rPr>
+                                <w:rFonts w:cs="Courier New"/>
+                                <w:color w:val="538135" w:themeColor="accent6" w:themeShade="BF"/>
+                                <w:sz w:val="20"/>
+                                <w:szCs w:val="20"/>
+                              </w:rPr>
+                              <w:tab/>
+                            </w:r>
+                            <w:r>
+                              <w:rPr>
+                                <w:rFonts w:cs="Courier New"/>
+                                <w:color w:val="538135" w:themeColor="accent6" w:themeShade="BF"/>
+                                <w:sz w:val="20"/>
+                                <w:szCs w:val="20"/>
+                              </w:rPr>
+                              <w:t xml:space="preserve">    11/27/2014         LUO ZHI        This is an example of CR</w:t>
+                            </w:r>
+                          </w:p>
+                          <w:p>
+                            <w:pPr>
+                              <w:autoSpaceDE w:val="0"/>
+                              <w:autoSpaceDN w:val="0"/>
+                              <w:adjustRightInd w:val="0"/>
+                              <w:spacing w:after="0" w:line="240" w:lineRule="auto"/>
+                              <w:rPr>
+                                <w:rFonts w:cs="Courier New"/>
+                                <w:color w:val="538135" w:themeColor="accent6" w:themeShade="BF"/>
+                                <w:sz w:val="20"/>
+                                <w:szCs w:val="20"/>
+                              </w:rPr>
+                            </w:pPr>
+                            <w:r>
+                              <w:rPr>
+                                <w:rFonts w:cs="Courier New"/>
+                                <w:color w:val="538135" w:themeColor="accent6" w:themeShade="BF"/>
+                                <w:sz w:val="20"/>
+                                <w:szCs w:val="20"/>
+                              </w:rPr>
+                              <w:t>*/</w:t>
+                            </w:r>
+                          </w:p>
+                        </w:txbxContent>
+                      </wps:txbx>
+                      <wps:bodyPr rot="0" vert="horz" wrap="square" lIns="91440" tIns="45720" rIns="91440" bIns="45720" anchor="t" anchorCtr="0">
+                        <a:noAutofit/>
+                      </wps:bodyPr>
+                    </wps:wsp>
+                  </a:graphicData>
+                </a:graphic>
+                <wp14:sizeRelH relativeFrom="margin">
+                  <wp14:pctWidth>0</wp14:pctWidth>
+                </wp14:sizeRelH>
+                <wp14:sizeRelV relativeFrom="margin">
+                  <wp14:pctHeight>0</wp14:pctHeight>
+                </wp14:sizeRelV>
+              </wp:anchor>
+            </w:drawing>
+          </mc:Choice>
+          <mc:Fallback>
+            <w:pict>
+              <v:shape w14:anchorId="48E599C8" id="_x0000_s1030" type="#_x0000_t202" style="position:absolute;margin-left:0;margin-top:447.5pt;width:405.65pt;height:75.75pt;z-index:251668480;visibility:visible;mso-wrap-style:square;mso-width-percent:0;mso-height-percent:0;mso-wrap-distance-left:9pt;mso-wrap-distance-top:3.6pt;mso-wrap-distance-right:9pt;mso-wrap-distance-bottom:3.6pt;mso-position-horizontal:left;mso-position-horizontal-relative:margin;mso-position-vertical:absolute;mso-position-vertical-relative:margin;mso-width-percent:0;mso-height-percent:0;mso-width-relative:margin;mso-height-relative:margin;v-text-anchor:top" o:gfxdata="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" fillcolor="#d8d8d8 [2732]" stroked="f">
+                <v:textbox>
+                  <w:txbxContent>
+                    <w:p>
+                      <w:pPr>
+                        <w:autoSpaceDE w:val="0"/>
+                        <w:autoSpaceDN w:val="0"/>
+                        <w:adjustRightInd w:val="0"/>
+                        <w:spacing w:after="0" w:line="240" w:lineRule="auto"/>
+                        <w:rPr>
+                          <w:rFonts w:cs="Courier New"/>
+                          <w:color w:val="538135" w:themeColor="accent6" w:themeShade="BF"/>
+                          <w:sz w:val="20"/>
+                          <w:szCs w:val="20"/>
+                        </w:rPr>
+                      </w:pPr>
+                      <w:r>
+                        <w:rPr>
+                          <w:rFonts w:cs="Courier New"/>
+                          <w:color w:val="538135" w:themeColor="accent6" w:themeShade="BF"/>
+                          <w:sz w:val="20"/>
+                          <w:szCs w:val="20"/>
+                        </w:rPr>
+                        <w:t>/**</w:t>
+                      </w:r>
+                    </w:p>
+                    <w:p>
+                      <w:pPr>
+                        <w:autoSpaceDE w:val="0"/>
+                        <w:autoSpaceDN w:val="0"/>
+                        <w:adjustRightInd w:val="0"/>
+                        <w:spacing w:after="0" w:line="240" w:lineRule="auto"/>
+                        <w:rPr>
+                          <w:rFonts w:cs="Courier New"/>
+                          <w:color w:val="538135" w:themeColor="accent6" w:themeShade="BF"/>
+                          <w:sz w:val="20"/>
+                          <w:szCs w:val="20"/>
+                        </w:rPr>
+                      </w:pPr>
+                      <w:r>
+                        <w:rPr>
+                          <w:rFonts w:cs="Courier New"/>
+                          <w:color w:val="538135" w:themeColor="accent6" w:themeShade="BF"/>
+                          <w:sz w:val="20"/>
+                          <w:szCs w:val="20"/>
+                        </w:rPr>
+                        <w:t>* CR Number</w:t>
+                      </w:r>
+                      <w:r>
+                        <w:rPr>
+                          <w:rFonts w:cs="Courier New"/>
+                          <w:color w:val="538135" w:themeColor="accent6" w:themeShade="BF"/>
+                          <w:sz w:val="20"/>
+                          <w:szCs w:val="20"/>
+                        </w:rPr>
+                        <w:t xml:space="preserve">    </w:t>
+                      </w:r>
+                      <w:r>
+                        <w:rPr>
+                          <w:rFonts w:cs="Courier New"/>
+                          <w:color w:val="538135" w:themeColor="accent6" w:themeShade="BF"/>
+                          <w:sz w:val="20"/>
+                          <w:szCs w:val="20"/>
+                        </w:rPr>
+                        <w:tab/>
+                        <w:t xml:space="preserve">      Date</w:t>
+                      </w:r>
+                      <w:r>
+                        <w:rPr>
+                          <w:rFonts w:cs="Courier New"/>
+                          <w:color w:val="538135" w:themeColor="accent6" w:themeShade="BF"/>
+                          <w:sz w:val="20"/>
+                          <w:szCs w:val="20"/>
+                        </w:rPr>
+                        <w:tab/>
+                        <w:t xml:space="preserve">                </w:t>
+                      </w:r>
+                      <w:r>
+                        <w:rPr>
+                          <w:rFonts w:cs="Courier New"/>
+                          <w:color w:val="538135" w:themeColor="accent6" w:themeShade="BF"/>
+                          <w:sz w:val="20"/>
+                          <w:szCs w:val="20"/>
+                        </w:rPr>
+                        <w:t xml:space="preserve">Author      </w:t>
+                      </w:r>
+                      <w:r>
+                        <w:rPr>
+                          <w:rFonts w:cs="Courier New"/>
+                          <w:color w:val="538135" w:themeColor="accent6" w:themeShade="BF"/>
+                          <w:sz w:val="20"/>
+                          <w:szCs w:val="20"/>
+                        </w:rPr>
+                        <w:tab/>
+                      </w:r>
+                      <w:r>
+                        <w:rPr>
+                          <w:rFonts w:cs="Courier New"/>
+                          <w:color w:val="538135" w:themeColor="accent6" w:themeShade="BF"/>
+                          <w:sz w:val="20"/>
+                          <w:szCs w:val="20"/>
+                        </w:rPr>
+                        <w:tab/>
+                      </w:r>
+                      <w:r>
+                        <w:rPr>
+                          <w:rFonts w:cs="Courier New"/>
+                          <w:color w:val="538135" w:themeColor="accent6" w:themeShade="BF"/>
+                          <w:sz w:val="20"/>
+                          <w:szCs w:val="20"/>
+                        </w:rPr>
+                        <w:tab/>
+                      </w:r>
+                      <w:r>
+                        <w:rPr>
+                          <w:rFonts w:cs="Courier New"/>
+                          <w:color w:val="538135" w:themeColor="accent6" w:themeShade="BF"/>
+                          <w:sz w:val="20"/>
+                          <w:szCs w:val="20"/>
+                        </w:rPr>
+                        <w:tab/>
+                      </w:r>
+                      <w:r>
+                        <w:rPr>
+                          <w:rFonts w:cs="Courier New"/>
+                          <w:color w:val="538135" w:themeColor="accent6" w:themeShade="BF"/>
+                          <w:sz w:val="20"/>
+                          <w:szCs w:val="20"/>
+                        </w:rPr>
+                        <w:tab/>
+                      </w:r>
+                      <w:r>
+                        <w:rPr>
+                          <w:rFonts w:cs="Courier New"/>
+                          <w:color w:val="538135" w:themeColor="accent6" w:themeShade="BF"/>
+                          <w:sz w:val="20"/>
+                          <w:szCs w:val="20"/>
+                        </w:rPr>
+                        <w:tab/>
+                      </w:r>
+                      <w:r>
+                        <w:rPr>
+                          <w:rFonts w:cs="Courier New"/>
+                          <w:color w:val="538135" w:themeColor="accent6" w:themeShade="BF"/>
+                          <w:sz w:val="20"/>
+                          <w:szCs w:val="20"/>
+                        </w:rPr>
+                        <w:tab/>
+                      </w:r>
+                      <w:r>
+                        <w:rPr>
+                          <w:rFonts w:cs="Courier New"/>
+                          <w:color w:val="538135" w:themeColor="accent6" w:themeShade="BF"/>
+                          <w:sz w:val="20"/>
+                          <w:szCs w:val="20"/>
+                        </w:rPr>
+                        <w:tab/>
+                      </w:r>
+                      <w:r>
+                        <w:rPr>
+                          <w:rFonts w:cs="Courier New"/>
+                          <w:color w:val="538135" w:themeColor="accent6" w:themeShade="BF"/>
+                          <w:sz w:val="20"/>
+                          <w:szCs w:val="20"/>
+                        </w:rPr>
+                        <w:tab/>
+                      </w:r>
+                      <w:r>
+                        <w:rPr>
+                          <w:rFonts w:cs="Courier New"/>
+                          <w:color w:val="538135" w:themeColor="accent6" w:themeShade="BF"/>
+                          <w:sz w:val="20"/>
+                          <w:szCs w:val="20"/>
+                        </w:rPr>
+                        <w:tab/>
+                      </w:r>
+                      <w:r>
+                        <w:rPr>
+                          <w:rFonts w:cs="Courier New"/>
+                          <w:color w:val="538135" w:themeColor="accent6" w:themeShade="BF"/>
+                          <w:sz w:val="20"/>
+                          <w:szCs w:val="20"/>
+                        </w:rPr>
+                        <w:tab/>
+                      </w:r>
+                      <w:r>
+                        <w:rPr>
+                          <w:rFonts w:cs="Courier New"/>
+                          <w:color w:val="538135" w:themeColor="accent6" w:themeShade="BF"/>
+                          <w:sz w:val="20"/>
+                          <w:szCs w:val="20"/>
+                        </w:rPr>
+                        <w:tab/>
+                      </w:r>
+                      <w:r>
+                        <w:rPr>
+                          <w:rFonts w:cs="Courier New"/>
+                          <w:color w:val="538135" w:themeColor="accent6" w:themeShade="BF"/>
+                          <w:sz w:val="20"/>
+                          <w:szCs w:val="20"/>
+                        </w:rPr>
+                        <w:tab/>
+                      </w:r>
+                      <w:r>
+                        <w:rPr>
+                          <w:rFonts w:cs="Courier New"/>
+                          <w:color w:val="538135" w:themeColor="accent6" w:themeShade="BF"/>
+                          <w:sz w:val="20"/>
+                          <w:szCs w:val="20"/>
+                        </w:rPr>
+                        <w:tab/>
+                      </w:r>
+                      <w:r>
+                        <w:rPr>
+                          <w:rFonts w:cs="Courier New"/>
+                          <w:color w:val="538135" w:themeColor="accent6" w:themeShade="BF"/>
+                          <w:sz w:val="20"/>
+                          <w:szCs w:val="20"/>
+                        </w:rPr>
+                        <w:tab/>
+                      </w:r>
+                      <w:r>
+                        <w:rPr>
+                          <w:rFonts w:cs="Courier New"/>
+                          <w:color w:val="538135" w:themeColor="accent6" w:themeShade="BF"/>
+                          <w:sz w:val="20"/>
+                          <w:szCs w:val="20"/>
+                        </w:rPr>
+                        <w:tab/>
+                      </w:r>
+                      <w:r>
+                        <w:rPr>
+                          <w:rFonts w:cs="Courier New"/>
+                          <w:color w:val="538135" w:themeColor="accent6" w:themeShade="BF"/>
+                          <w:sz w:val="20"/>
+                          <w:szCs w:val="20"/>
+                        </w:rPr>
+                        <w:tab/>
+                      </w:r>
+                      <w:r>
+                        <w:rPr>
+                          <w:rFonts w:cs="Courier New"/>
+                          <w:color w:val="538135" w:themeColor="accent6" w:themeShade="BF"/>
+                          <w:sz w:val="20"/>
+                          <w:szCs w:val="20"/>
+                        </w:rPr>
+                        <w:tab/>
+                      </w:r>
+                      <w:r>
+                        <w:rPr>
+                          <w:rFonts w:cs="Courier New"/>
+                          <w:color w:val="538135" w:themeColor="accent6" w:themeShade="BF"/>
+                          <w:sz w:val="20"/>
+                          <w:szCs w:val="20"/>
+                        </w:rPr>
+                        <w:tab/>
+                      </w:r>
+                      <w:r>
+                        <w:rPr>
+                          <w:rFonts w:cs="Courier New"/>
+                          <w:color w:val="538135" w:themeColor="accent6" w:themeShade="BF"/>
+                          <w:sz w:val="20"/>
+                          <w:szCs w:val="20"/>
+                        </w:rPr>
+                        <w:tab/>
+                      </w:r>
+                      <w:r>
+                        <w:rPr>
+                          <w:rFonts w:cs="Courier New"/>
+                          <w:color w:val="538135" w:themeColor="accent6" w:themeShade="BF"/>
+                          <w:sz w:val="20"/>
+                          <w:szCs w:val="20"/>
+                        </w:rPr>
+                        <w:tab/>
+                      </w:r>
+                      <w:r>
+                        <w:rPr>
+                          <w:rFonts w:cs="Courier New"/>
+                          <w:color w:val="538135" w:themeColor="accent6" w:themeShade="BF"/>
+                          <w:sz w:val="20"/>
+                          <w:szCs w:val="20"/>
+                        </w:rPr>
+                        <w:tab/>
+                        <w:t xml:space="preserve">                      </w:t>
+                      </w:r>
+                      <w:r>
+                        <w:rPr>
+                          <w:rFonts w:cs="Courier New"/>
+                          <w:color w:val="538135" w:themeColor="accent6" w:themeShade="BF"/>
+                          <w:sz w:val="20"/>
+                          <w:szCs w:val="20"/>
+                        </w:rPr>
+                        <w:t>Description&lt;br</w:t>
+                      </w:r>
+                      <w:r>
+                        <w:rPr>
+                          <w:rFonts w:cs="Courier New"/>
+                          <w:color w:val="538135" w:themeColor="accent6" w:themeShade="BF"/>
+                          <w:sz w:val="20"/>
+                          <w:szCs w:val="20"/>
+                        </w:rPr>
+                        <w:t>/</w:t>
+                      </w:r>
+                      <w:r>
+                        <w:rPr>
+                          <w:rFonts w:cs="Courier New"/>
+                          <w:color w:val="538135" w:themeColor="accent6" w:themeShade="BF"/>
+                          <w:sz w:val="20"/>
+                          <w:szCs w:val="20"/>
+                        </w:rPr>
+                        <w:t>&gt;</w:t>
+                      </w:r>
+                    </w:p>
+                    <w:p>
+                      <w:pPr>
+                        <w:autoSpaceDE w:val="0"/>
+                        <w:autoSpaceDN w:val="0"/>
+                        <w:adjustRightInd w:val="0"/>
+                        <w:spacing w:after="0" w:line="240" w:lineRule="auto"/>
+                        <w:rPr>
+                          <w:rFonts w:cs="Courier New"/>
+                          <w:color w:val="538135" w:themeColor="accent6" w:themeShade="BF"/>
+                          <w:sz w:val="20"/>
+                          <w:szCs w:val="20"/>
+                        </w:rPr>
+                      </w:pPr>
+                      <w:r>
+                        <w:rPr>
+                          <w:rFonts w:cs="Courier New"/>
+                          <w:color w:val="538135" w:themeColor="accent6" w:themeShade="BF"/>
+                          <w:sz w:val="20"/>
+                          <w:szCs w:val="20"/>
+                        </w:rPr>
+                        <w:t xml:space="preserve"> * ------------------------------------------------------------</w:t>
+                      </w:r>
+                      <w:r>
+                        <w:rPr>
+                          <w:rFonts w:cs="Courier New"/>
+                          <w:color w:val="538135" w:themeColor="accent6" w:themeShade="BF"/>
+                          <w:sz w:val="20"/>
+                          <w:szCs w:val="20"/>
+                        </w:rPr>
+                        <w:tab/>
+                        <w:t>----------------------------------</w:t>
+                      </w:r>
+                      <w:r>
+                        <w:rPr>
+                          <w:rFonts w:cs="Courier New"/>
+                          <w:color w:val="538135" w:themeColor="accent6" w:themeShade="BF"/>
+                          <w:sz w:val="20"/>
+                          <w:szCs w:val="20"/>
+                        </w:rPr>
+                        <w:t>----------------&lt;br</w:t>
+                      </w:r>
+                      <w:r>
+                        <w:rPr>
+                          <w:rFonts w:cs="Courier New"/>
+                          <w:color w:val="538135" w:themeColor="accent6" w:themeShade="BF"/>
+                          <w:sz w:val="20"/>
+                          <w:szCs w:val="20"/>
+                        </w:rPr>
+                        <w:t>/</w:t>
+                      </w:r>
+                      <w:r>
+                        <w:rPr>
+                          <w:rFonts w:cs="Courier New"/>
+                          <w:color w:val="538135" w:themeColor="accent6" w:themeShade="BF"/>
+                          <w:sz w:val="20"/>
+                          <w:szCs w:val="20"/>
+                        </w:rPr>
+                        <w:t>&gt;</w:t>
+                      </w:r>
+                    </w:p>
+                    <w:p>
+                      <w:pPr>
+                        <w:autoSpaceDE w:val="0"/>
+                        <w:autoSpaceDN w:val="0"/>
+                        <w:adjustRightInd w:val="0"/>
+                        <w:spacing w:after="0" w:line="240" w:lineRule="auto"/>
+                        <w:rPr>
+                          <w:rFonts w:cs="Courier New"/>
+                          <w:color w:val="538135" w:themeColor="accent6" w:themeShade="BF"/>
+                          <w:sz w:val="20"/>
+                          <w:szCs w:val="20"/>
+                        </w:rPr>
+                      </w:pPr>
+                      <w:r>
+                        <w:rPr>
+                          <w:rFonts w:cs="Courier New"/>
+                          <w:color w:val="538135" w:themeColor="accent6" w:themeShade="BF"/>
+                          <w:sz w:val="20"/>
+                          <w:szCs w:val="20"/>
+                        </w:rPr>
+                        <w:t xml:space="preserve"> * CR987         </w:t>
+                      </w:r>
+                      <w:r>
+                        <w:rPr>
+                          <w:rFonts w:cs="Courier New"/>
+                          <w:color w:val="538135" w:themeColor="accent6" w:themeShade="BF"/>
+                          <w:sz w:val="20"/>
+                          <w:szCs w:val="20"/>
+                        </w:rPr>
+                        <w:tab/>
+                      </w:r>
+                      <w:r>
+                        <w:rPr>
+                          <w:rFonts w:cs="Courier New"/>
+                          <w:color w:val="538135" w:themeColor="accent6" w:themeShade="BF"/>
+                          <w:sz w:val="20"/>
+                          <w:szCs w:val="20"/>
+                        </w:rPr>
+                        <w:tab/>
+                      </w:r>
+                      <w:r>
+                        <w:rPr>
+                          <w:rFonts w:cs="Courier New"/>
+                          <w:color w:val="538135" w:themeColor="accent6" w:themeShade="BF"/>
+                          <w:sz w:val="20"/>
+                          <w:szCs w:val="20"/>
+                        </w:rPr>
+                        <w:tab/>
+                      </w:r>
+                      <w:r>
+                        <w:rPr>
+                          <w:rFonts w:cs="Courier New"/>
+                          <w:color w:val="538135" w:themeColor="accent6" w:themeShade="BF"/>
+                          <w:sz w:val="20"/>
+                          <w:szCs w:val="20"/>
+                        </w:rPr>
+                        <w:t xml:space="preserve">    11/27/2014         LUO ZHI        This is an example of CR</w:t>
+                      </w:r>
+                    </w:p>
+                    <w:p>
+                      <w:pPr>
+                        <w:autoSpaceDE w:val="0"/>
+                        <w:autoSpaceDN w:val="0"/>
+                        <w:adjustRightInd w:val="0"/>
+                        <w:spacing w:after="0" w:line="240" w:lineRule="auto"/>
+                        <w:rPr>
+                          <w:rFonts w:cs="Courier New"/>
+                          <w:color w:val="538135" w:themeColor="accent6" w:themeShade="BF"/>
+                          <w:sz w:val="20"/>
+                          <w:szCs w:val="20"/>
+                        </w:rPr>
+                      </w:pPr>
+                      <w:r>
+                        <w:rPr>
+                          <w:rFonts w:cs="Courier New"/>
+                          <w:color w:val="538135" w:themeColor="accent6" w:themeShade="BF"/>
+                          <w:sz w:val="20"/>
+                          <w:szCs w:val="20"/>
+                        </w:rPr>
+                        <w:t>*/</w:t>
+                      </w:r>
+                    </w:p>
+                  </w:txbxContent>
+                </v:textbox>
+                <w10:wrap type="topAndBottom" anchorx="margin" anchory="margin"/>
+              </v:shape>
+            </w:pict>
+          </mc:Fallback>
+        </mc:AlternateContent>
+      </w:r>
+      <w:r>
+        <w:rPr>
+          <w:rFonts w:hint="eastAsia"/>
+        </w:rPr>
+        <w:t>接着</w:t>
+      </w:r>
+      <w:r>
+        <w:t>类注释下面应该有完整的变更历史，每条变更</w:t>
+      </w:r>
+      <w:r>
+        <w:rPr>
+          <w:rFonts w:hint="eastAsia"/>
+        </w:rPr>
+        <w:t>历史</w:t>
+      </w:r>
+      <w:r>
+        <w:t>包括变更人，时间，引起变更的需求描述。</w:t>
+      </w:r>
+    </w:p>
+    <w:p/>
+    <w:p/>
+    <w:p/>
+    <w:p>
+      <w:pPr>
+        <w:rPr>
+          <w:rFonts w:hint="eastAsia"/>
+        </w:rPr>
+      </w:pPr>
     </w:p>
     <w:p>
       <w:pPr>
         <w:pStyle w:val="Heading3"/>
       </w:pPr>
-      <w:bookmarkStart w:id="23" w:name="_Toc404720101"/>
-      <w:r>
-        <w:t>变更注释</w:t>
+      <w:bookmarkStart w:id="23" w:name="_Toc404720102"/>
+      <w:r>
+        <w:rPr>
+          <w:rFonts w:hint="eastAsia"/>
+        </w:rPr>
+        <w:lastRenderedPageBreak/>
+        <w:t>方法注释</w:t>
       </w:r>
       <w:bookmarkEnd w:id="23"/>
     </w:p>
     <w:p>
-      <w:r>
-        <w:rPr>
-          <w:rFonts w:hint="eastAsia"/>
-        </w:rPr>
-        <w:t>接着</w:t>
-      </w:r>
-      <w:r>
-        <w:t>类注释下面应该有完整的变更历史，每条变更</w:t>
-      </w:r>
-      <w:r>
-        <w:rPr>
-          <w:rFonts w:hint="eastAsia"/>
-        </w:rPr>
-        <w:t>历史</w:t>
-      </w:r>
-      <w:r>
-        <w:t>包括变更人，时间，引起变更的需求描述。</w:t>
+      <w:pPr>
+        <w:rPr>
+          <w:rFonts w:hint="eastAsia"/>
+        </w:rPr>
+      </w:pPr>
+      <w:r>
+        <w:rPr>
+          <w:noProof/>
+        </w:rPr>
+        <mc:AlternateContent>
+          <mc:Choice Requires="wps">
+            <w:drawing>
+              <wp:anchor distT="45720" distB="45720" distL="114300" distR="114300" simplePos="0" relativeHeight="251670528" behindDoc="0" locked="0" layoutInCell="1" allowOverlap="1" wp14:anchorId="1B261A8F" wp14:editId="1FD5A2B6">
+                <wp:simplePos x="0" y="0"/>
+                <wp:positionH relativeFrom="margin">
+                  <wp:posOffset>-24130</wp:posOffset>
+                </wp:positionH>
+                <wp:positionV relativeFrom="page">
+                  <wp:posOffset>1379855</wp:posOffset>
+                </wp:positionV>
+                <wp:extent cx="5151755" cy="1384935"/>
+                <wp:effectExtent l="0" t="0" r="0" b="5715"/>
+                <wp:wrapTopAndBottom/>
+                <wp:docPr id="4" name="Text Box 4"/>
+                <wp:cNvGraphicFramePr>
+                  <a:graphicFrameLocks xmlns:a="http://schemas.openxmlformats.org/drawingml/2006/main"/>
+                </wp:cNvGraphicFramePr>
+                <a:graphic xmlns:a="http://schemas.openxmlformats.org/drawingml/2006/main">
+                  <a:graphicData uri="http://schemas.microsoft.com/office/word/2010/wordprocessingShape">
+                    <wps:wsp>
+                      <wps:cNvSpPr txBox="1">
+                        <a:spLocks noChangeArrowheads="1"/>
+                      </wps:cNvSpPr>
+                      <wps:spPr bwMode="auto">
+                        <a:xfrm>
+                          <a:off x="0" y="0"/>
+                          <a:ext cx="5151755" cy="1384935"/>
+                        </a:xfrm>
+                        <a:prstGeom prst="rect">
+                          <a:avLst/>
+                        </a:prstGeom>
+                        <a:solidFill>
+                          <a:schemeClr val="bg1">
+                            <a:lumMod val="85000"/>
+                          </a:schemeClr>
+                        </a:solidFill>
+                        <a:ln w="9525">
+                          <a:noFill/>
+                          <a:miter lim="800000"/>
+                          <a:headEnd/>
+                          <a:tailEnd/>
+                        </a:ln>
+                      </wps:spPr>
+                      <wps:txbx>
+                        <w:txbxContent>
+                          <w:p>
+                            <w:pPr>
+                              <w:autoSpaceDE w:val="0"/>
+                              <w:autoSpaceDN w:val="0"/>
+                              <w:adjustRightInd w:val="0"/>
+                              <w:spacing w:after="0" w:line="240" w:lineRule="auto"/>
+                              <w:rPr>
+                                <w:rFonts w:cs="Courier New"/>
+                                <w:color w:val="538135" w:themeColor="accent6" w:themeShade="BF"/>
+                                <w:sz w:val="20"/>
+                                <w:szCs w:val="20"/>
+                              </w:rPr>
+                            </w:pPr>
+                            <w:r>
+                              <w:rPr>
+                                <w:rFonts w:cs="Courier New"/>
+                                <w:color w:val="538135" w:themeColor="accent6" w:themeShade="BF"/>
+                                <w:sz w:val="20"/>
+                                <w:szCs w:val="20"/>
+                              </w:rPr>
+                              <w:tab/>
+                              <w:t>/**</w:t>
+                            </w:r>
+                          </w:p>
+                          <w:p>
+                            <w:pPr>
+                              <w:autoSpaceDE w:val="0"/>
+                              <w:autoSpaceDN w:val="0"/>
+                              <w:adjustRightInd w:val="0"/>
+                              <w:spacing w:after="0" w:line="240" w:lineRule="auto"/>
+                              <w:rPr>
+                                <w:rFonts w:cs="Courier New"/>
+                                <w:color w:val="538135" w:themeColor="accent6" w:themeShade="BF"/>
+                                <w:sz w:val="20"/>
+                                <w:szCs w:val="20"/>
+                              </w:rPr>
+                            </w:pPr>
+                            <w:r>
+                              <w:rPr>
+                                <w:rFonts w:cs="Courier New"/>
+                                <w:color w:val="538135" w:themeColor="accent6" w:themeShade="BF"/>
+                                <w:sz w:val="20"/>
+                                <w:szCs w:val="20"/>
+                              </w:rPr>
+                              <w:tab/>
+                              <w:t xml:space="preserve"> * This section to describe the usage of this method.</w:t>
+                            </w:r>
+                          </w:p>
+                          <w:p>
+                            <w:pPr>
+                              <w:autoSpaceDE w:val="0"/>
+                              <w:autoSpaceDN w:val="0"/>
+                              <w:adjustRightInd w:val="0"/>
+                              <w:spacing w:after="0" w:line="240" w:lineRule="auto"/>
+                              <w:rPr>
+                                <w:rFonts w:cs="Courier New"/>
+                                <w:color w:val="538135" w:themeColor="accent6" w:themeShade="BF"/>
+                                <w:sz w:val="20"/>
+                                <w:szCs w:val="20"/>
+                              </w:rPr>
+                            </w:pPr>
+                            <w:r>
+                              <w:rPr>
+                                <w:rFonts w:cs="Courier New"/>
+                                <w:color w:val="538135" w:themeColor="accent6" w:themeShade="BF"/>
+                                <w:sz w:val="20"/>
+                                <w:szCs w:val="20"/>
+                              </w:rPr>
+                              <w:tab/>
+                              <w:t xml:space="preserve"> * </w:t>
+                            </w:r>
+                          </w:p>
+                          <w:p>
+                            <w:pPr>
+                              <w:autoSpaceDE w:val="0"/>
+                              <w:autoSpaceDN w:val="0"/>
+                              <w:adjustRightInd w:val="0"/>
+                              <w:spacing w:after="0" w:line="240" w:lineRule="auto"/>
+                              <w:rPr>
+                                <w:rFonts w:cs="Courier New"/>
+                                <w:color w:val="538135" w:themeColor="accent6" w:themeShade="BF"/>
+                                <w:sz w:val="20"/>
+                                <w:szCs w:val="20"/>
+                              </w:rPr>
+                            </w:pPr>
+                            <w:r>
+                              <w:rPr>
+                                <w:rFonts w:cs="Courier New"/>
+                                <w:color w:val="538135" w:themeColor="accent6" w:themeShade="BF"/>
+                                <w:sz w:val="20"/>
+                                <w:szCs w:val="20"/>
+                              </w:rPr>
+                              <w:tab/>
+                              <w:t xml:space="preserve"> * @param</w:t>
+                            </w:r>
+                            <w:r>
+                              <w:rPr>
+                                <w:rFonts w:cs="Courier New"/>
+                                <w:color w:val="538135" w:themeColor="accent6" w:themeShade="BF"/>
+                                <w:sz w:val="20"/>
+                                <w:szCs w:val="20"/>
+                              </w:rPr>
+                              <w:t xml:space="preserve"> param_1    String    the name of dish</w:t>
+                            </w:r>
+                          </w:p>
+                          <w:p>
+                            <w:pPr>
+                              <w:autoSpaceDE w:val="0"/>
+                              <w:autoSpaceDN w:val="0"/>
+                              <w:adjustRightInd w:val="0"/>
+                              <w:spacing w:after="0" w:line="240" w:lineRule="auto"/>
+                              <w:rPr>
+                                <w:rFonts w:cs="Courier New"/>
+                                <w:color w:val="538135" w:themeColor="accent6" w:themeShade="BF"/>
+                                <w:sz w:val="20"/>
+                                <w:szCs w:val="20"/>
+                              </w:rPr>
+                            </w:pPr>
+                            <w:r>
+                              <w:rPr>
+                                <w:rFonts w:cs="Courier New"/>
+                                <w:color w:val="538135" w:themeColor="accent6" w:themeShade="BF"/>
+                                <w:sz w:val="20"/>
+                                <w:szCs w:val="20"/>
+                              </w:rPr>
+                              <w:tab/>
+                              <w:t xml:space="preserve"> * </w:t>
+                            </w:r>
+                            <w:r>
+                              <w:rPr>
+                                <w:rFonts w:cs="Courier New"/>
+                                <w:color w:val="538135" w:themeColor="accent6" w:themeShade="BF"/>
+                                <w:sz w:val="20"/>
+                                <w:szCs w:val="20"/>
+                              </w:rPr>
+                              <w:t xml:space="preserve">@return </w:t>
+                            </w:r>
+                            <w:bookmarkStart w:id="24" w:name="_GoBack"/>
+                            <w:bookmarkEnd w:id="24"/>
+                            <w:r>
+                              <w:rPr>
+                                <w:rFonts w:cs="Courier New"/>
+                                <w:color w:val="538135" w:themeColor="accent6" w:themeShade="BF"/>
+                                <w:sz w:val="20"/>
+                                <w:szCs w:val="20"/>
+                              </w:rPr>
+                              <w:t>the entity of a specific Dish</w:t>
+                            </w:r>
+                          </w:p>
+                          <w:p>
+                            <w:pPr>
+                              <w:autoSpaceDE w:val="0"/>
+                              <w:autoSpaceDN w:val="0"/>
+                              <w:adjustRightInd w:val="0"/>
+                              <w:spacing w:after="0" w:line="240" w:lineRule="auto"/>
+                              <w:rPr>
+                                <w:rFonts w:cs="Courier New"/>
+                                <w:color w:val="538135" w:themeColor="accent6" w:themeShade="BF"/>
+                                <w:sz w:val="20"/>
+                                <w:szCs w:val="20"/>
+                              </w:rPr>
+                            </w:pPr>
+                            <w:r>
+                              <w:rPr>
+                                <w:rFonts w:cs="Courier New"/>
+                                <w:color w:val="538135" w:themeColor="accent6" w:themeShade="BF"/>
+                                <w:sz w:val="20"/>
+                                <w:szCs w:val="20"/>
+                              </w:rPr>
+                              <w:tab/>
+                              <w:t xml:space="preserve"> */</w:t>
+                            </w:r>
+                          </w:p>
+                        </w:txbxContent>
+                      </wps:txbx>
+                      <wps:bodyPr rot="0" vert="horz" wrap="square" lIns="91440" tIns="45720" rIns="91440" bIns="45720" anchor="t" anchorCtr="0">
+                        <a:noAutofit/>
+                      </wps:bodyPr>
+                    </wps:wsp>
+                  </a:graphicData>
+                </a:graphic>
+                <wp14:sizeRelH relativeFrom="margin">
+                  <wp14:pctWidth>0</wp14:pctWidth>
+                </wp14:sizeRelH>
+                <wp14:sizeRelV relativeFrom="margin">
+                  <wp14:pctHeight>0</wp14:pctHeight>
+                </wp14:sizeRelV>
+              </wp:anchor>
+            </w:drawing>
+          </mc:Choice>
+          <mc:Fallback>
+            <w:pict>
+              <v:shape w14:anchorId="1B261A8F" id="Text Box 4" o:spid="_x0000_s1031" type="#_x0000_t202" style="position:absolute;margin-left:-1.9pt;margin-top:108.65pt;width:405.65pt;height:109.05pt;z-index:251670528;visibility:visible;mso-wrap-style:square;mso-width-percent:0;mso-height-percent:0;mso-wrap-distance-left:9pt;mso-wrap-distance-top:3.6pt;mso-wrap-distance-right:9pt;mso-wrap-distance-bottom:3.6pt;mso-position-horizontal:absolute;mso-position-horizontal-relative:margin;mso-position-vertical:absolute;mso-position-vertical-relative:page;mso-width-percent:0;mso-height-percent:0;mso-width-relative:margin;mso-height-relative:margin;v-text-anchor:top" o:gfxdata="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" fillcolor="#d8d8d8 [2732]" stroked="f">
+                <v:textbox>
+                  <w:txbxContent>
+                    <w:p>
+                      <w:pPr>
+                        <w:autoSpaceDE w:val="0"/>
+                        <w:autoSpaceDN w:val="0"/>
+                        <w:adjustRightInd w:val="0"/>
+                        <w:spacing w:after="0" w:line="240" w:lineRule="auto"/>
+                        <w:rPr>
+                          <w:rFonts w:cs="Courier New"/>
+                          <w:color w:val="538135" w:themeColor="accent6" w:themeShade="BF"/>
+                          <w:sz w:val="20"/>
+                          <w:szCs w:val="20"/>
+                        </w:rPr>
+                      </w:pPr>
+                      <w:r>
+                        <w:rPr>
+                          <w:rFonts w:cs="Courier New"/>
+                          <w:color w:val="538135" w:themeColor="accent6" w:themeShade="BF"/>
+                          <w:sz w:val="20"/>
+                          <w:szCs w:val="20"/>
+                        </w:rPr>
+                        <w:tab/>
+                        <w:t>/**</w:t>
+                      </w:r>
+                    </w:p>
+                    <w:p>
+                      <w:pPr>
+                        <w:autoSpaceDE w:val="0"/>
+                        <w:autoSpaceDN w:val="0"/>
+                        <w:adjustRightInd w:val="0"/>
+                        <w:spacing w:after="0" w:line="240" w:lineRule="auto"/>
+                        <w:rPr>
+                          <w:rFonts w:cs="Courier New"/>
+                          <w:color w:val="538135" w:themeColor="accent6" w:themeShade="BF"/>
+                          <w:sz w:val="20"/>
+                          <w:szCs w:val="20"/>
+                        </w:rPr>
+                      </w:pPr>
+                      <w:r>
+                        <w:rPr>
+                          <w:rFonts w:cs="Courier New"/>
+                          <w:color w:val="538135" w:themeColor="accent6" w:themeShade="BF"/>
+                          <w:sz w:val="20"/>
+                          <w:szCs w:val="20"/>
+                        </w:rPr>
+                        <w:tab/>
+                        <w:t xml:space="preserve"> * This section to describe the usage of this method.</w:t>
+                      </w:r>
+                    </w:p>
+                    <w:p>
+                      <w:pPr>
+                        <w:autoSpaceDE w:val="0"/>
+                        <w:autoSpaceDN w:val="0"/>
+                        <w:adjustRightInd w:val="0"/>
+                        <w:spacing w:after="0" w:line="240" w:lineRule="auto"/>
+                        <w:rPr>
+                          <w:rFonts w:cs="Courier New"/>
+                          <w:color w:val="538135" w:themeColor="accent6" w:themeShade="BF"/>
+                          <w:sz w:val="20"/>
+                          <w:szCs w:val="20"/>
+                        </w:rPr>
+                      </w:pPr>
+                      <w:r>
+                        <w:rPr>
+                          <w:rFonts w:cs="Courier New"/>
+                          <w:color w:val="538135" w:themeColor="accent6" w:themeShade="BF"/>
+                          <w:sz w:val="20"/>
+                          <w:szCs w:val="20"/>
+                        </w:rPr>
+                        <w:tab/>
+                        <w:t xml:space="preserve"> * </w:t>
+                      </w:r>
+                    </w:p>
+                    <w:p>
+                      <w:pPr>
+                        <w:autoSpaceDE w:val="0"/>
+                        <w:autoSpaceDN w:val="0"/>
+                        <w:adjustRightInd w:val="0"/>
+                        <w:spacing w:after="0" w:line="240" w:lineRule="auto"/>
+                        <w:rPr>
+                          <w:rFonts w:cs="Courier New"/>
+                          <w:color w:val="538135" w:themeColor="accent6" w:themeShade="BF"/>
+                          <w:sz w:val="20"/>
+                          <w:szCs w:val="20"/>
+                        </w:rPr>
+                      </w:pPr>
+                      <w:r>
+                        <w:rPr>
+                          <w:rFonts w:cs="Courier New"/>
+                          <w:color w:val="538135" w:themeColor="accent6" w:themeShade="BF"/>
+                          <w:sz w:val="20"/>
+                          <w:szCs w:val="20"/>
+                        </w:rPr>
+                        <w:tab/>
+                        <w:t xml:space="preserve"> * @param</w:t>
+                      </w:r>
+                      <w:r>
+                        <w:rPr>
+                          <w:rFonts w:cs="Courier New"/>
+                          <w:color w:val="538135" w:themeColor="accent6" w:themeShade="BF"/>
+                          <w:sz w:val="20"/>
+                          <w:szCs w:val="20"/>
+                        </w:rPr>
+                        <w:t xml:space="preserve"> param_1    String    the name of dish</w:t>
+                      </w:r>
+                    </w:p>
+                    <w:p>
+                      <w:pPr>
+                        <w:autoSpaceDE w:val="0"/>
+                        <w:autoSpaceDN w:val="0"/>
+                        <w:adjustRightInd w:val="0"/>
+                        <w:spacing w:after="0" w:line="240" w:lineRule="auto"/>
+                        <w:rPr>
+                          <w:rFonts w:cs="Courier New"/>
+                          <w:color w:val="538135" w:themeColor="accent6" w:themeShade="BF"/>
+                          <w:sz w:val="20"/>
+                          <w:szCs w:val="20"/>
+                        </w:rPr>
+                      </w:pPr>
+                      <w:r>
+                        <w:rPr>
+                          <w:rFonts w:cs="Courier New"/>
+                          <w:color w:val="538135" w:themeColor="accent6" w:themeShade="BF"/>
+                          <w:sz w:val="20"/>
+                          <w:szCs w:val="20"/>
+                        </w:rPr>
+                        <w:tab/>
+                        <w:t xml:space="preserve"> * </w:t>
+                      </w:r>
+                      <w:r>
+                        <w:rPr>
+                          <w:rFonts w:cs="Courier New"/>
+                          <w:color w:val="538135" w:themeColor="accent6" w:themeShade="BF"/>
+                          <w:sz w:val="20"/>
+                          <w:szCs w:val="20"/>
+                        </w:rPr>
+                        <w:t xml:space="preserve">@return </w:t>
+                      </w:r>
+                      <w:bookmarkStart w:id="25" w:name="_GoBack"/>
+                      <w:bookmarkEnd w:id="25"/>
+                      <w:r>
+                        <w:rPr>
+                          <w:rFonts w:cs="Courier New"/>
+                          <w:color w:val="538135" w:themeColor="accent6" w:themeShade="BF"/>
+                          <w:sz w:val="20"/>
+                          <w:szCs w:val="20"/>
+                        </w:rPr>
+                        <w:t>the entity of a specific Dish</w:t>
+                      </w:r>
+                    </w:p>
+                    <w:p>
+                      <w:pPr>
+                        <w:autoSpaceDE w:val="0"/>
+                        <w:autoSpaceDN w:val="0"/>
+                        <w:adjustRightInd w:val="0"/>
+                        <w:spacing w:after="0" w:line="240" w:lineRule="auto"/>
+                        <w:rPr>
+                          <w:rFonts w:cs="Courier New"/>
+                          <w:color w:val="538135" w:themeColor="accent6" w:themeShade="BF"/>
+                          <w:sz w:val="20"/>
+                          <w:szCs w:val="20"/>
+                        </w:rPr>
+                      </w:pPr>
+                      <w:r>
+                        <w:rPr>
+                          <w:rFonts w:cs="Courier New"/>
+                          <w:color w:val="538135" w:themeColor="accent6" w:themeShade="BF"/>
+                          <w:sz w:val="20"/>
+                          <w:szCs w:val="20"/>
+                        </w:rPr>
+                        <w:tab/>
+                        <w:t xml:space="preserve"> */</w:t>
+                      </w:r>
+                    </w:p>
+                  </w:txbxContent>
+                </v:textbox>
+                <w10:wrap type="topAndBottom" anchorx="margin" anchory="page"/>
+              </v:shape>
+            </w:pict>
+          </mc:Fallback>
+        </mc:AlternateContent>
+      </w:r>
+      <w:r>
+        <w:rPr>
+          <w:rFonts w:hint="eastAsia"/>
+        </w:rPr>
+        <w:t>每个</w:t>
+      </w:r>
+      <w:r>
+        <w:t>方法应有方法注释，包括方法作用，输入参数，输出参数等信息</w:t>
       </w:r>
     </w:p>
     <w:p>
       <w:pPr>
         <w:pStyle w:val="Heading3"/>
       </w:pPr>
-      <w:bookmarkStart w:id="24" w:name="_Toc404720102"/>
-      <w:r>
-        <w:rPr>
-          <w:rFonts w:hint="eastAsia"/>
-        </w:rPr>
-        <w:t>方法注释</w:t>
-      </w:r>
-      <w:bookmarkEnd w:id="24"/>
-    </w:p>
-    <w:p>
-      <w:r>
-        <w:rPr>
-          <w:rFonts w:hint="eastAsia"/>
-        </w:rPr>
-        <w:t>每个</w:t>
-      </w:r>
-      <w:r>
-        <w:t>方法应有方法注释，包括方法作用，输入参数，输出参数等信息</w:t>
-      </w:r>
-    </w:p>
-    <w:p>
-      <w:pPr>
-        <w:pStyle w:val="Heading3"/>
-      </w:pPr>
-      <w:bookmarkStart w:id="25" w:name="_Toc404720103"/>
+      <w:bookmarkStart w:id="26" w:name="_Toc404720103"/>
       <w:r>
         <w:rPr>
           <w:rFonts w:hint="eastAsia"/>
@@ -8380,81 +11350,81 @@
       </w:r>
       <w:r>
         <w:t>内注释</w:t>
-      </w:r>
-      <w:bookmarkEnd w:id="25"/>
-    </w:p>
-    <w:p>
-      <w:r>
-        <w:rPr>
-          <w:rFonts w:hint="eastAsia"/>
-        </w:rPr>
-        <w:t>代码</w:t>
-      </w:r>
-      <w:r>
-        <w:t>内注释用于解释</w:t>
-      </w:r>
-      <w:r>
-        <w:rPr>
-          <w:rFonts w:hint="eastAsia"/>
-        </w:rPr>
-        <w:t>比较</w:t>
-      </w:r>
-      <w:r>
-        <w:t>复杂的业务逻辑</w:t>
-      </w:r>
-      <w:r>
-        <w:rPr>
-          <w:rFonts w:hint="eastAsia"/>
-        </w:rPr>
-        <w:t>，</w:t>
-      </w:r>
-      <w:r>
-        <w:t>核心算法</w:t>
-      </w:r>
-    </w:p>
-    <w:p>
-      <w:pPr>
-        <w:pStyle w:val="Heading3"/>
-      </w:pPr>
-      <w:bookmarkStart w:id="26" w:name="_Toc404720104"/>
-      <w:r>
-        <w:t>Javadoc</w:t>
       </w:r>
       <w:bookmarkEnd w:id="26"/>
     </w:p>
     <w:p>
       <w:r>
-        <w:t>n/a</w:t>
+        <w:rPr>
+          <w:rFonts w:hint="eastAsia"/>
+        </w:rPr>
+        <w:t>代码</w:t>
+      </w:r>
+      <w:r>
+        <w:t>内注释用于解释</w:t>
+      </w:r>
+      <w:r>
+        <w:rPr>
+          <w:rFonts w:hint="eastAsia"/>
+        </w:rPr>
+        <w:t>比较</w:t>
+      </w:r>
+      <w:r>
+        <w:t>复杂的业务逻辑</w:t>
+      </w:r>
+      <w:r>
+        <w:rPr>
+          <w:rFonts w:hint="eastAsia"/>
+        </w:rPr>
+        <w:t>，</w:t>
+      </w:r>
+      <w:r>
+        <w:t>核心算法</w:t>
       </w:r>
     </w:p>
     <w:p>
       <w:pPr>
-        <w:pStyle w:val="Heading1"/>
-      </w:pPr>
-      <w:bookmarkStart w:id="27" w:name="_Toc404720105"/>
-      <w:r>
-        <w:rPr>
-          <w:rFonts w:hint="eastAsia"/>
-        </w:rPr>
-        <w:t>代码</w:t>
-      </w:r>
-      <w:r>
-        <w:t>排版</w:t>
+        <w:pStyle w:val="Heading3"/>
+      </w:pPr>
+      <w:bookmarkStart w:id="27" w:name="_Toc404720104"/>
+      <w:r>
+        <w:t>Javadoc</w:t>
       </w:r>
       <w:bookmarkEnd w:id="27"/>
     </w:p>
     <w:p>
+      <w:r>
+        <w:t>n/a</w:t>
+      </w:r>
+    </w:p>
+    <w:p>
+      <w:pPr>
+        <w:pStyle w:val="Heading1"/>
+      </w:pPr>
+      <w:bookmarkStart w:id="28" w:name="_Toc404720105"/>
+      <w:r>
+        <w:rPr>
+          <w:rFonts w:hint="eastAsia"/>
+        </w:rPr>
+        <w:t>代码</w:t>
+      </w:r>
+      <w:r>
+        <w:t>排版</w:t>
+      </w:r>
+      <w:bookmarkEnd w:id="28"/>
+    </w:p>
+    <w:p>
       <w:pPr>
         <w:pStyle w:val="Heading2"/>
       </w:pPr>
-      <w:bookmarkStart w:id="28" w:name="_Toc404720106"/>
+      <w:bookmarkStart w:id="29" w:name="_Toc404720106"/>
       <w:r>
         <w:rPr>
           <w:rFonts w:hint="eastAsia"/>
         </w:rPr>
         <w:t>括号</w:t>
       </w:r>
-      <w:bookmarkEnd w:id="28"/>
+      <w:bookmarkEnd w:id="29"/>
     </w:p>
     <w:p>
       <w:r>
@@ -8595,51 +11565,12 @@
       <w:pPr>
         <w:pStyle w:val="Heading2"/>
       </w:pPr>
-      <w:bookmarkStart w:id="29" w:name="_Toc404720107"/>
+      <w:bookmarkStart w:id="30" w:name="_Toc404720107"/>
       <w:r>
         <w:rPr>
           <w:rFonts w:hint="eastAsia"/>
         </w:rPr>
         <w:t>缩进</w:t>
-      </w:r>
-      <w:bookmarkEnd w:id="29"/>
-    </w:p>
-    <w:p>
-      <w:r>
-        <w:rPr>
-          <w:rFonts w:hint="eastAsia"/>
-        </w:rPr>
-        <w:t>需要</w:t>
-      </w:r>
-      <w:r>
-        <w:t>缩进的语句采用</w:t>
-      </w:r>
-      <w:r>
-        <w:t>4</w:t>
-      </w:r>
-      <w:r>
-        <w:t>字符缩进。</w:t>
-      </w:r>
-    </w:p>
-    <w:p>
-      <w:pPr>
-        <w:pStyle w:val="Heading2"/>
-      </w:pPr>
-      <w:bookmarkStart w:id="30" w:name="_Toc404720108"/>
-      <w:r>
-        <w:rPr>
-          <w:rFonts w:hint="eastAsia"/>
-        </w:rPr>
-        <w:t>每行</w:t>
-      </w:r>
-      <w:r>
-        <w:t>字符</w:t>
-      </w:r>
-      <w:r>
-        <w:rPr>
-          <w:rFonts w:hint="eastAsia"/>
-        </w:rPr>
-        <w:t>限制</w:t>
       </w:r>
       <w:bookmarkEnd w:id="30"/>
     </w:p>
@@ -8648,40 +11579,37 @@
         <w:rPr>
           <w:rFonts w:hint="eastAsia"/>
         </w:rPr>
-        <w:t>单行</w:t>
-      </w:r>
-      <w:r>
-        <w:t>代码字符不要超过</w:t>
-      </w:r>
-      <w:r>
-        <w:t>80</w:t>
-      </w:r>
-      <w:r>
-        <w:t>字符，如果超出应</w:t>
-      </w:r>
-      <w:r>
-        <w:rPr>
-          <w:rFonts w:hint="eastAsia"/>
-        </w:rPr>
-        <w:t>合理</w:t>
-      </w:r>
-      <w:r>
-        <w:t>换行</w:t>
+        <w:t>需要</w:t>
+      </w:r>
+      <w:r>
+        <w:t>缩进的语句采用</w:t>
+      </w:r>
+      <w:r>
+        <w:t>4</w:t>
+      </w:r>
+      <w:r>
+        <w:t>字符缩进。</w:t>
       </w:r>
     </w:p>
     <w:p>
       <w:pPr>
         <w:pStyle w:val="Heading2"/>
       </w:pPr>
-      <w:bookmarkStart w:id="31" w:name="_Toc404720109"/>
-      <w:r>
-        <w:rPr>
-          <w:rFonts w:hint="eastAsia"/>
-        </w:rPr>
-        <w:t>单行</w:t>
-      </w:r>
-      <w:r>
-        <w:t>语句</w:t>
+      <w:bookmarkStart w:id="31" w:name="_Toc404720108"/>
+      <w:r>
+        <w:rPr>
+          <w:rFonts w:hint="eastAsia"/>
+        </w:rPr>
+        <w:t>每行</w:t>
+      </w:r>
+      <w:r>
+        <w:t>字符</w:t>
+      </w:r>
+      <w:r>
+        <w:rPr>
+          <w:rFonts w:hint="eastAsia"/>
+        </w:rPr>
+        <w:t>限制</w:t>
       </w:r>
       <w:bookmarkEnd w:id="31"/>
     </w:p>
@@ -8690,35 +11618,40 @@
         <w:rPr>
           <w:rFonts w:hint="eastAsia"/>
         </w:rPr>
-        <w:t>一个</w:t>
-      </w:r>
-      <w:r>
-        <w:t>代码</w:t>
-      </w:r>
-      <w:r>
-        <w:rPr>
-          <w:rFonts w:hint="eastAsia"/>
-        </w:rPr>
-        <w:t>行</w:t>
-      </w:r>
-      <w:r>
-        <w:t>只有一个语句</w:t>
+        <w:t>单行</w:t>
+      </w:r>
+      <w:r>
+        <w:t>代码字符不要超过</w:t>
+      </w:r>
+      <w:r>
+        <w:t>80</w:t>
+      </w:r>
+      <w:r>
+        <w:t>字符，如果超出应</w:t>
+      </w:r>
+      <w:r>
+        <w:rPr>
+          <w:rFonts w:hint="eastAsia"/>
+        </w:rPr>
+        <w:t>合理</w:t>
+      </w:r>
+      <w:r>
+        <w:t>换行</w:t>
       </w:r>
     </w:p>
     <w:p>
       <w:pPr>
         <w:pStyle w:val="Heading2"/>
       </w:pPr>
-      <w:bookmarkStart w:id="32" w:name="_Toc404720110"/>
-      <w:r>
-        <w:rPr>
-          <w:rFonts w:hint="eastAsia"/>
-        </w:rPr>
-        <w:lastRenderedPageBreak/>
-        <w:t>代码行</w:t>
-      </w:r>
-      <w:r>
-        <w:t>限制</w:t>
+      <w:bookmarkStart w:id="32" w:name="_Toc404720109"/>
+      <w:r>
+        <w:rPr>
+          <w:rFonts w:hint="eastAsia"/>
+        </w:rPr>
+        <w:t>单行</w:t>
+      </w:r>
+      <w:r>
+        <w:t>语句</w:t>
       </w:r>
       <w:bookmarkEnd w:id="32"/>
     </w:p>
@@ -8727,71 +11660,92 @@
         <w:rPr>
           <w:rFonts w:hint="eastAsia"/>
         </w:rPr>
-        <w:t>对于</w:t>
-      </w:r>
-      <w:r>
-        <w:t>逻辑复杂的代码块或者</w:t>
-      </w:r>
-      <w:r>
-        <w:rPr>
-          <w:rFonts w:hint="eastAsia"/>
-        </w:rPr>
-        <w:t>方法</w:t>
-      </w:r>
-      <w:r>
-        <w:t>，代码行除开括号应</w:t>
-      </w:r>
-      <w:r>
-        <w:rPr>
-          <w:rFonts w:hint="eastAsia"/>
-        </w:rPr>
-        <w:t>控制</w:t>
-      </w:r>
-      <w:r>
-        <w:t>在</w:t>
-      </w:r>
-      <w:r>
-        <w:t>60</w:t>
-      </w:r>
-      <w:r>
-        <w:t>行以内</w:t>
-      </w:r>
-      <w:r>
-        <w:rPr>
-          <w:rFonts w:hint="eastAsia"/>
-        </w:rPr>
-        <w:t>。</w:t>
+        <w:t>一个</w:t>
+      </w:r>
+      <w:r>
+        <w:t>代码</w:t>
+      </w:r>
+      <w:r>
+        <w:rPr>
+          <w:rFonts w:hint="eastAsia"/>
+        </w:rPr>
+        <w:t>行</w:t>
+      </w:r>
+      <w:r>
+        <w:t>只有一个语句</w:t>
       </w:r>
     </w:p>
     <w:p>
       <w:pPr>
-        <w:pStyle w:val="Heading1"/>
-      </w:pPr>
-      <w:bookmarkStart w:id="33" w:name="_Toc404720111"/>
-      <w:r>
-        <w:rPr>
-          <w:rFonts w:hint="eastAsia"/>
-        </w:rPr>
-        <w:t>代码</w:t>
-      </w:r>
-      <w:r>
-        <w:t>书写规范</w:t>
+        <w:pStyle w:val="Heading2"/>
+      </w:pPr>
+      <w:bookmarkStart w:id="33" w:name="_Toc404720110"/>
+      <w:r>
+        <w:rPr>
+          <w:rFonts w:hint="eastAsia"/>
+        </w:rPr>
+        <w:t>代码行</w:t>
+      </w:r>
+      <w:r>
+        <w:t>限制</w:t>
       </w:r>
       <w:bookmarkEnd w:id="33"/>
     </w:p>
     <w:p>
-      <w:pPr>
-        <w:pStyle w:val="Heading2"/>
-      </w:pPr>
-      <w:bookmarkStart w:id="34" w:name="_Toc404720112"/>
-      <w:r>
-        <w:rPr>
-          <w:rFonts w:hint="eastAsia"/>
-        </w:rPr>
-        <w:t>简单</w:t>
-      </w:r>
-      <w:r>
-        <w:t>语句</w:t>
+      <w:r>
+        <w:rPr>
+          <w:rFonts w:hint="eastAsia"/>
+        </w:rPr>
+        <w:t>对于</w:t>
+      </w:r>
+      <w:r>
+        <w:t>逻辑复杂的代码块或者</w:t>
+      </w:r>
+      <w:r>
+        <w:rPr>
+          <w:rFonts w:hint="eastAsia"/>
+        </w:rPr>
+        <w:t>方法</w:t>
+      </w:r>
+      <w:r>
+        <w:t>，代码行除开括号应</w:t>
+      </w:r>
+      <w:r>
+        <w:rPr>
+          <w:rFonts w:hint="eastAsia"/>
+        </w:rPr>
+        <w:t>控制</w:t>
+      </w:r>
+      <w:r>
+        <w:t>在</w:t>
+      </w:r>
+      <w:r>
+        <w:t>60</w:t>
+      </w:r>
+      <w:r>
+        <w:t>行以内</w:t>
+      </w:r>
+      <w:r>
+        <w:rPr>
+          <w:rFonts w:hint="eastAsia"/>
+        </w:rPr>
+        <w:t>。</w:t>
+      </w:r>
+    </w:p>
+    <w:p>
+      <w:pPr>
+        <w:pStyle w:val="Heading1"/>
+      </w:pPr>
+      <w:bookmarkStart w:id="34" w:name="_Toc404720111"/>
+      <w:r>
+        <w:rPr>
+          <w:rFonts w:hint="eastAsia"/>
+        </w:rPr>
+        <w:lastRenderedPageBreak/>
+        <w:t>代码</w:t>
+      </w:r>
+      <w:r>
+        <w:t>书写规范</w:t>
       </w:r>
       <w:bookmarkEnd w:id="34"/>
     </w:p>
@@ -8799,12 +11753,12 @@
       <w:pPr>
         <w:pStyle w:val="Heading2"/>
       </w:pPr>
-      <w:bookmarkStart w:id="35" w:name="_Toc404720113"/>
-      <w:r>
-        <w:rPr>
-          <w:rFonts w:hint="eastAsia"/>
-        </w:rPr>
-        <w:t>复杂</w:t>
+      <w:bookmarkStart w:id="35" w:name="_Toc404720112"/>
+      <w:r>
+        <w:rPr>
+          <w:rFonts w:hint="eastAsia"/>
+        </w:rPr>
+        <w:t>简单</w:t>
       </w:r>
       <w:r>
         <w:t>语句</w:t>
@@ -8815,12 +11769,12 @@
       <w:pPr>
         <w:pStyle w:val="Heading2"/>
       </w:pPr>
-      <w:bookmarkStart w:id="36" w:name="_Toc404720114"/>
-      <w:r>
-        <w:rPr>
-          <w:rFonts w:hint="eastAsia"/>
-        </w:rPr>
-        <w:t>返回</w:t>
+      <w:bookmarkStart w:id="36" w:name="_Toc404720113"/>
+      <w:r>
+        <w:rPr>
+          <w:rFonts w:hint="eastAsia"/>
+        </w:rPr>
+        <w:t>复杂</w:t>
       </w:r>
       <w:r>
         <w:t>语句</w:t>
@@ -8831,12 +11785,12 @@
       <w:pPr>
         <w:pStyle w:val="Heading2"/>
       </w:pPr>
-      <w:bookmarkStart w:id="37" w:name="_Toc404720115"/>
-      <w:r>
-        <w:rPr>
-          <w:rFonts w:hint="eastAsia"/>
-        </w:rPr>
-        <w:t>条件</w:t>
+      <w:bookmarkStart w:id="37" w:name="_Toc404720114"/>
+      <w:r>
+        <w:rPr>
+          <w:rFonts w:hint="eastAsia"/>
+        </w:rPr>
+        <w:t>返回</w:t>
       </w:r>
       <w:r>
         <w:t>语句</w:t>
@@ -8847,12 +11801,12 @@
       <w:pPr>
         <w:pStyle w:val="Heading2"/>
       </w:pPr>
-      <w:bookmarkStart w:id="38" w:name="_Toc404720116"/>
-      <w:r>
-        <w:rPr>
-          <w:rFonts w:hint="eastAsia"/>
-        </w:rPr>
-        <w:t>分支</w:t>
+      <w:bookmarkStart w:id="38" w:name="_Toc404720115"/>
+      <w:r>
+        <w:rPr>
+          <w:rFonts w:hint="eastAsia"/>
+        </w:rPr>
+        <w:t>条件</w:t>
       </w:r>
       <w:r>
         <w:t>语句</w:t>
@@ -8863,12 +11817,12 @@
       <w:pPr>
         <w:pStyle w:val="Heading2"/>
       </w:pPr>
-      <w:bookmarkStart w:id="39" w:name="_Toc404720117"/>
-      <w:r>
-        <w:rPr>
-          <w:rFonts w:hint="eastAsia"/>
-        </w:rPr>
-        <w:t>循环</w:t>
+      <w:bookmarkStart w:id="39" w:name="_Toc404720116"/>
+      <w:r>
+        <w:rPr>
+          <w:rFonts w:hint="eastAsia"/>
+        </w:rPr>
+        <w:t>分支</w:t>
       </w:r>
       <w:r>
         <w:t>语句</w:t>
@@ -8879,15 +11833,15 @@
       <w:pPr>
         <w:pStyle w:val="Heading2"/>
       </w:pPr>
-      <w:bookmarkStart w:id="40" w:name="_Toc404720118"/>
-      <w:r>
-        <w:rPr>
-          <w:rFonts w:hint="eastAsia"/>
-        </w:rPr>
-        <w:t>异常</w:t>
-      </w:r>
-      <w:r>
-        <w:t>控制</w:t>
+      <w:bookmarkStart w:id="40" w:name="_Toc404720117"/>
+      <w:r>
+        <w:rPr>
+          <w:rFonts w:hint="eastAsia"/>
+        </w:rPr>
+        <w:t>循环</w:t>
+      </w:r>
+      <w:r>
+        <w:t>语句</w:t>
       </w:r>
       <w:bookmarkEnd w:id="40"/>
     </w:p>
@@ -8895,50 +11849,44 @@
       <w:pPr>
         <w:pStyle w:val="Heading2"/>
       </w:pPr>
-      <w:bookmarkStart w:id="41" w:name="_Toc404720119"/>
-      <w:r>
-        <w:rPr>
-          <w:rFonts w:hint="eastAsia"/>
-        </w:rPr>
-        <w:t>访问控制</w:t>
+      <w:bookmarkStart w:id="41" w:name="_Toc404720118"/>
+      <w:r>
+        <w:rPr>
+          <w:rFonts w:hint="eastAsia"/>
+        </w:rPr>
+        <w:t>异常</w:t>
+      </w:r>
+      <w:r>
+        <w:t>控制</w:t>
       </w:r>
       <w:bookmarkEnd w:id="41"/>
     </w:p>
     <w:p>
       <w:pPr>
-        <w:pStyle w:val="Heading1"/>
-      </w:pPr>
-      <w:bookmarkStart w:id="42" w:name="_Toc404720120"/>
-      <w:r>
-        <w:rPr>
-          <w:rFonts w:hint="eastAsia"/>
-        </w:rPr>
-        <w:t>日志</w:t>
-      </w:r>
-      <w:r>
-        <w:t>规范</w:t>
+        <w:pStyle w:val="Heading2"/>
+      </w:pPr>
+      <w:bookmarkStart w:id="42" w:name="_Toc404720119"/>
+      <w:r>
+        <w:rPr>
+          <w:rFonts w:hint="eastAsia"/>
+        </w:rPr>
+        <w:t>访问控制</w:t>
       </w:r>
       <w:bookmarkEnd w:id="42"/>
     </w:p>
     <w:p>
       <w:pPr>
-        <w:pStyle w:val="Heading2"/>
-      </w:pPr>
-      <w:bookmarkStart w:id="43" w:name="_Toc404720121"/>
-      <w:r>
-        <w:rPr>
-          <w:rFonts w:hint="eastAsia"/>
-        </w:rPr>
-        <w:t>禁止</w:t>
-      </w:r>
-      <w:r>
-        <w:t>使用</w:t>
-      </w:r>
-      <w:r>
-        <w:rPr>
-          <w:rFonts w:hint="eastAsia"/>
-        </w:rPr>
-        <w:t>System.out.println</w:t>
+        <w:pStyle w:val="Heading1"/>
+      </w:pPr>
+      <w:bookmarkStart w:id="43" w:name="_Toc404720120"/>
+      <w:r>
+        <w:rPr>
+          <w:rFonts w:hint="eastAsia"/>
+        </w:rPr>
+        <w:t>日志</w:t>
+      </w:r>
+      <w:r>
+        <w:t>规范</w:t>
       </w:r>
       <w:bookmarkEnd w:id="43"/>
     </w:p>
@@ -8946,15 +11894,21 @@
       <w:pPr>
         <w:pStyle w:val="Heading2"/>
       </w:pPr>
-      <w:bookmarkStart w:id="44" w:name="_Toc404720122"/>
-      <w:r>
-        <w:t>Log4j</w:t>
-      </w:r>
-      <w:r>
-        <w:rPr>
-          <w:rFonts w:hint="eastAsia"/>
-        </w:rPr>
-        <w:t>配置</w:t>
+      <w:bookmarkStart w:id="44" w:name="_Toc404720121"/>
+      <w:r>
+        <w:rPr>
+          <w:rFonts w:hint="eastAsia"/>
+        </w:rPr>
+        <w:t>禁止</w:t>
+      </w:r>
+      <w:r>
+        <w:t>使用</w:t>
+      </w:r>
+      <w:r>
+        <w:rPr>
+          <w:rFonts w:hint="eastAsia"/>
+        </w:rPr>
+        <w:t>System.out.println</w:t>
       </w:r>
       <w:bookmarkEnd w:id="44"/>
     </w:p>
@@ -8962,15 +11916,15 @@
       <w:pPr>
         <w:pStyle w:val="Heading2"/>
       </w:pPr>
-      <w:bookmarkStart w:id="45" w:name="_Toc404720123"/>
-      <w:r>
-        <w:rPr>
-          <w:rFonts w:hint="eastAsia"/>
-        </w:rPr>
-        <w:t>日志</w:t>
-      </w:r>
-      <w:r>
-        <w:t>等级</w:t>
+      <w:bookmarkStart w:id="45" w:name="_Toc404720122"/>
+      <w:r>
+        <w:t>Log4j</w:t>
+      </w:r>
+      <w:r>
+        <w:rPr>
+          <w:rFonts w:hint="eastAsia"/>
+        </w:rPr>
+        <w:t>配置</w:t>
       </w:r>
       <w:bookmarkEnd w:id="45"/>
     </w:p>
@@ -8978,12 +11932,15 @@
       <w:pPr>
         <w:pStyle w:val="Heading2"/>
       </w:pPr>
-      <w:bookmarkStart w:id="46" w:name="_Toc404720124"/>
-      <w:r>
-        <w:rPr>
-          <w:rFonts w:hint="eastAsia"/>
-        </w:rPr>
-        <w:t>日志分类</w:t>
+      <w:bookmarkStart w:id="46" w:name="_Toc404720123"/>
+      <w:r>
+        <w:rPr>
+          <w:rFonts w:hint="eastAsia"/>
+        </w:rPr>
+        <w:t>日志</w:t>
+      </w:r>
+      <w:r>
+        <w:t>等级</w:t>
       </w:r>
       <w:bookmarkEnd w:id="46"/>
     </w:p>
@@ -8991,15 +11948,12 @@
       <w:pPr>
         <w:pStyle w:val="Heading2"/>
       </w:pPr>
-      <w:bookmarkStart w:id="47" w:name="_Toc404720125"/>
-      <w:r>
-        <w:rPr>
-          <w:rFonts w:hint="eastAsia"/>
-        </w:rPr>
-        <w:t>日志</w:t>
-      </w:r>
-      <w:r>
-        <w:t>格式</w:t>
+      <w:bookmarkStart w:id="47" w:name="_Toc404720124"/>
+      <w:r>
+        <w:rPr>
+          <w:rFonts w:hint="eastAsia"/>
+        </w:rPr>
+        <w:t>日志分类</w:t>
       </w:r>
       <w:bookmarkEnd w:id="47"/>
     </w:p>
@@ -9007,7 +11961,7 @@
       <w:pPr>
         <w:pStyle w:val="Heading2"/>
       </w:pPr>
-      <w:bookmarkStart w:id="48" w:name="_Toc404720126"/>
+      <w:bookmarkStart w:id="48" w:name="_Toc404720125"/>
       <w:r>
         <w:rPr>
           <w:rFonts w:hint="eastAsia"/>
@@ -9015,36 +11969,42 @@
         <w:t>日志</w:t>
       </w:r>
       <w:r>
-        <w:t>定义与继承</w:t>
+        <w:t>格式</w:t>
       </w:r>
       <w:bookmarkEnd w:id="48"/>
     </w:p>
     <w:p>
       <w:pPr>
-        <w:pStyle w:val="Heading1"/>
-      </w:pPr>
-      <w:bookmarkStart w:id="49" w:name="_Toc404720127"/>
-      <w:r>
-        <w:rPr>
-          <w:rFonts w:hint="eastAsia"/>
-        </w:rPr>
-        <w:t>编程</w:t>
-      </w:r>
-      <w:r>
-        <w:rPr>
-          <w:rFonts w:hint="eastAsia"/>
-        </w:rPr>
-        <w:t>惯例</w:t>
+        <w:pStyle w:val="Heading2"/>
+      </w:pPr>
+      <w:bookmarkStart w:id="49" w:name="_Toc404720126"/>
+      <w:r>
+        <w:rPr>
+          <w:rFonts w:hint="eastAsia"/>
+        </w:rPr>
+        <w:t>日志</w:t>
+      </w:r>
+      <w:r>
+        <w:t>定义与继承</w:t>
       </w:r>
       <w:bookmarkEnd w:id="49"/>
     </w:p>
     <w:p>
       <w:pPr>
-        <w:pStyle w:val="Heading2"/>
-      </w:pPr>
-      <w:bookmarkStart w:id="50" w:name="_Toc404720128"/>
-      <w:r>
-        <w:t>常量</w:t>
+        <w:pStyle w:val="Heading1"/>
+      </w:pPr>
+      <w:bookmarkStart w:id="50" w:name="_Toc404720127"/>
+      <w:r>
+        <w:rPr>
+          <w:rFonts w:hint="eastAsia"/>
+        </w:rPr>
+        <w:t>编程</w:t>
+      </w:r>
+      <w:r>
+        <w:rPr>
+          <w:rFonts w:hint="eastAsia"/>
+        </w:rPr>
+        <w:t>惯例</w:t>
       </w:r>
       <w:bookmarkEnd w:id="50"/>
     </w:p>
@@ -9052,15 +12012,9 @@
       <w:pPr>
         <w:pStyle w:val="Heading2"/>
       </w:pPr>
-      <w:bookmarkStart w:id="51" w:name="_Toc404720129"/>
-      <w:r>
-        <w:rPr>
-          <w:rFonts w:hint="eastAsia"/>
-        </w:rPr>
-        <w:t>异常</w:t>
-      </w:r>
-      <w:r>
-        <w:t>按层次抛出</w:t>
+      <w:bookmarkStart w:id="51" w:name="_Toc404720128"/>
+      <w:r>
+        <w:t>常量</w:t>
       </w:r>
       <w:bookmarkEnd w:id="51"/>
     </w:p>
@@ -9068,12 +12022,15 @@
       <w:pPr>
         <w:pStyle w:val="Heading2"/>
       </w:pPr>
-      <w:bookmarkStart w:id="52" w:name="_Toc404720130"/>
-      <w:r>
-        <w:rPr>
-          <w:rFonts w:hint="eastAsia"/>
-        </w:rPr>
-        <w:t>国际化</w:t>
+      <w:bookmarkStart w:id="52" w:name="_Toc404720129"/>
+      <w:r>
+        <w:rPr>
+          <w:rFonts w:hint="eastAsia"/>
+        </w:rPr>
+        <w:t>异常</w:t>
+      </w:r>
+      <w:r>
+        <w:t>按层次抛出</w:t>
       </w:r>
       <w:bookmarkEnd w:id="52"/>
     </w:p>
@@ -9081,15 +12038,12 @@
       <w:pPr>
         <w:pStyle w:val="Heading2"/>
       </w:pPr>
-      <w:bookmarkStart w:id="53" w:name="_Toc404720131"/>
-      <w:r>
-        <w:rPr>
-          <w:rFonts w:hint="eastAsia"/>
-        </w:rPr>
-        <w:t>字符串</w:t>
-      </w:r>
-      <w:r>
-        <w:t>生成</w:t>
+      <w:bookmarkStart w:id="53" w:name="_Toc404720130"/>
+      <w:r>
+        <w:rPr>
+          <w:rFonts w:hint="eastAsia"/>
+        </w:rPr>
+        <w:t>国际化</w:t>
       </w:r>
       <w:bookmarkEnd w:id="53"/>
     </w:p>
@@ -9097,15 +12051,15 @@
       <w:pPr>
         <w:pStyle w:val="Heading2"/>
       </w:pPr>
-      <w:bookmarkStart w:id="54" w:name="_Toc404720132"/>
-      <w:r>
-        <w:rPr>
-          <w:rFonts w:hint="eastAsia"/>
-        </w:rPr>
-        <w:t>Model</w:t>
-      </w:r>
-      <w:r>
-        <w:t>类建议实现接口</w:t>
+      <w:bookmarkStart w:id="54" w:name="_Toc404720131"/>
+      <w:r>
+        <w:rPr>
+          <w:rFonts w:hint="eastAsia"/>
+        </w:rPr>
+        <w:t>字符串</w:t>
+      </w:r>
+      <w:r>
+        <w:t>生成</w:t>
       </w:r>
       <w:bookmarkEnd w:id="54"/>
     </w:p>
@@ -9113,15 +12067,15 @@
       <w:pPr>
         <w:pStyle w:val="Heading2"/>
       </w:pPr>
-      <w:bookmarkStart w:id="55" w:name="_Toc404720133"/>
-      <w:r>
-        <w:rPr>
-          <w:rFonts w:hint="eastAsia"/>
-        </w:rPr>
-        <w:t>面向</w:t>
-      </w:r>
-      <w:r>
-        <w:t>接口编程</w:t>
+      <w:bookmarkStart w:id="55" w:name="_Toc404720132"/>
+      <w:r>
+        <w:rPr>
+          <w:rFonts w:hint="eastAsia"/>
+        </w:rPr>
+        <w:t>Model</w:t>
+      </w:r>
+      <w:r>
+        <w:t>类建议实现接口</w:t>
       </w:r>
       <w:bookmarkEnd w:id="55"/>
     </w:p>
@@ -9129,15 +12083,15 @@
       <w:pPr>
         <w:pStyle w:val="Heading2"/>
       </w:pPr>
-      <w:bookmarkStart w:id="56" w:name="_Toc404720134"/>
-      <w:r>
-        <w:rPr>
-          <w:rFonts w:hint="eastAsia"/>
-        </w:rPr>
-        <w:t>避免</w:t>
-      </w:r>
-      <w:r>
-        <w:t>使用自带同步机制的集合类</w:t>
+      <w:bookmarkStart w:id="56" w:name="_Toc404720133"/>
+      <w:r>
+        <w:rPr>
+          <w:rFonts w:hint="eastAsia"/>
+        </w:rPr>
+        <w:t>面向</w:t>
+      </w:r>
+      <w:r>
+        <w:t>接口编程</w:t>
       </w:r>
       <w:bookmarkEnd w:id="56"/>
     </w:p>
@@ -9145,14 +12099,30 @@
       <w:pPr>
         <w:pStyle w:val="Heading2"/>
       </w:pPr>
-      <w:bookmarkStart w:id="57" w:name="_Toc404720135"/>
+      <w:bookmarkStart w:id="57" w:name="_Toc404720134"/>
+      <w:r>
+        <w:rPr>
+          <w:rFonts w:hint="eastAsia"/>
+        </w:rPr>
+        <w:t>避免</w:t>
+      </w:r>
+      <w:r>
+        <w:t>使用自带同步机制的集合类</w:t>
+      </w:r>
+      <w:bookmarkEnd w:id="57"/>
+    </w:p>
+    <w:p>
+      <w:pPr>
+        <w:pStyle w:val="Heading2"/>
+      </w:pPr>
+      <w:bookmarkStart w:id="58" w:name="_Toc404720135"/>
       <w:r>
         <w:rPr>
           <w:rFonts w:hint="eastAsia"/>
         </w:rPr>
         <w:t>变量初始化</w:t>
       </w:r>
-      <w:bookmarkEnd w:id="57"/>
+      <w:bookmarkEnd w:id="58"/>
     </w:p>
     <w:p/>
     <w:sectPr>
@@ -9246,7 +12216,7 @@
           <w:rPr>
             <w:noProof/>
           </w:rPr>
-          <w:t>6</w:t>
+          <w:t>5</w:t>
         </w:r>
         <w:r>
           <w:rPr>
@@ -9398,7 +12368,6 @@
                             <w:dataBinding w:prefixMappings="xmlns:ns0='http://schemas.openxmlformats.org/package/2006/metadata/core-properties' xmlns:ns1='http://purl.org/dc/elements/1.1/'" w:xpath="/ns0:coreProperties[1]/ns1:title[1]" w:storeItemID="{6C3C8BC8-F283-45AE-878A-BAB7291924A1}"/>
                             <w:text/>
                           </w:sdtPr>
-                          <w:sdtEndPr/>
                           <w:sdtContent>
                             <w:p>
                               <w:pPr>
@@ -9439,7 +12408,7 @@
               <v:stroke joinstyle="miter"/>
               <v:path gradientshapeok="t" o:connecttype="rect"/>
             </v:shapetype>
-            <v:shape id="Text Box 218" o:spid="_x0000_s1028" type="#_x0000_t202" style="position:absolute;margin-left:0;margin-top:0;width:468pt;height:13.45pt;z-index:251660288;visibility:visible;mso-wrap-style:square;mso-width-percent:1000;mso-height-percent:0;mso-wrap-distance-left:9pt;mso-wrap-distance-top:0;mso-wrap-distance-right:9pt;mso-wrap-distance-bottom:0;mso-position-horizontal:left;mso-position-horizontal-relative:margin;mso-position-vertical:center;mso-position-vertical-relative:top-margin-area;mso-width-percent:1000;mso-height-percent:0;mso-width-relative:margin;mso-height-relative:page;v-text-anchor:middle" o:gfxdata="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" o:allowincell="f" filled="f" stroked="f">
+            <v:shape id="Text Box 218" o:spid="_x0000_s1032" type="#_x0000_t202" style="position:absolute;margin-left:0;margin-top:0;width:468pt;height:13.45pt;z-index:251660288;visibility:visible;mso-wrap-style:square;mso-width-percent:1000;mso-height-percent:0;mso-wrap-distance-left:9pt;mso-wrap-distance-top:0;mso-wrap-distance-right:9pt;mso-wrap-distance-bottom:0;mso-position-horizontal:left;mso-position-horizontal-relative:margin;mso-position-vertical:center;mso-position-vertical-relative:top-margin-area;mso-width-percent:1000;mso-height-percent:0;mso-width-relative:margin;mso-height-relative:page;v-text-anchor:middle" o:gfxdata="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" o:allowincell="f" filled="f" stroked="f">
               <v:textbox style="mso-fit-shape-to-text:t" inset=",0,,0">
                 <w:txbxContent>
                   <w:sdt>
@@ -9452,7 +12421,6 @@
                       <w:dataBinding w:prefixMappings="xmlns:ns0='http://schemas.openxmlformats.org/package/2006/metadata/core-properties' xmlns:ns1='http://purl.org/dc/elements/1.1/'" w:xpath="/ns0:coreProperties[1]/ns1:title[1]" w:storeItemID="{6C3C8BC8-F283-45AE-878A-BAB7291924A1}"/>
                       <w:text/>
                     </w:sdtPr>
-                    <w:sdtEndPr/>
                     <w:sdtContent>
                       <w:p>
                         <w:pPr>
@@ -9577,11 +12545,7 @@
         </mc:Choice>
         <mc:Fallback>
           <w:pict>
-            <v:shapetype id="_x0000_t202" coordsize="21600,21600" o:spt="202" path="m,l,21600r21600,l21600,xe">
-              <v:stroke joinstyle="miter"/>
-              <v:path gradientshapeok="t" o:connecttype="rect"/>
-            </v:shapetype>
-            <v:shape id="Text Box 219" o:spid="_x0000_s1029" type="#_x0000_t202" style="position:absolute;margin-left:0;margin-top:0;width:1in;height:13.45pt;z-index:251659264;visibility:visible;mso-wrap-style:square;mso-width-percent:1000;mso-height-percent:0;mso-wrap-distance-left:9pt;mso-wrap-distance-top:0;mso-wrap-distance-right:9pt;mso-wrap-distance-bottom:0;mso-position-horizontal:left;mso-position-horizontal-relative:page;mso-position-vertical:center;mso-position-vertical-relative:top-margin-area;mso-width-percent:1000;mso-height-percent:0;mso-width-relative:left-margin-area;mso-height-relative:page;v-text-anchor:middle" o:gfxdata="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" o:allowincell="f" fillcolor="#a8d08d [1945]" stroked="f">
+            <v:shape id="Text Box 219" o:spid="_x0000_s1033" type="#_x0000_t202" style="position:absolute;margin-left:0;margin-top:0;width:1in;height:13.45pt;z-index:251659264;visibility:visible;mso-wrap-style:square;mso-width-percent:1000;mso-height-percent:0;mso-wrap-distance-left:9pt;mso-wrap-distance-top:0;mso-wrap-distance-right:9pt;mso-wrap-distance-bottom:0;mso-position-horizontal:left;mso-position-horizontal-relative:page;mso-position-vertical:center;mso-position-vertical-relative:top-margin-area;mso-width-percent:1000;mso-height-percent:0;mso-width-relative:left-margin-area;mso-height-relative:page;v-text-anchor:middle" o:gfxdata="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" o:allowincell="f" fillcolor="#a8d08d [1945]" stroked="f">
               <v:textbox style="mso-fit-shape-to-text:t" inset=",0,,0">
                 <w:txbxContent>
                   <w:p>
@@ -13474,6 +16438,7 @@
     <w:rsid w:val="008D6633"/>
     <w:rsid w:val="00A942D4"/>
     <w:rsid w:val="00BC328B"/>
+    <w:rsid w:val="00E15F4D"/>
   </w:rsids>
   <m:mathPr>
     <m:mathFont m:val="Cambria Math"/>
@@ -14221,7 +17186,7 @@
 </file>
 
 <file path=customXml/itemProps2.xml><?xml version="1.0" encoding="utf-8"?>
-<ds:datastoreItem xmlns:ds="http://schemas.openxmlformats.org/officeDocument/2006/customXml" ds:itemID="{2332C358-41C7-4BDF-B310-B5EE0E13A46C}">
+<ds:datastoreItem xmlns:ds="http://schemas.openxmlformats.org/officeDocument/2006/customXml" ds:itemID="{FF56A874-DF6F-4784-A484-2C2DB5B7053B}">
   <ds:schemaRefs>
     <ds:schemaRef ds:uri="http://schemas.openxmlformats.org/officeDocument/2006/bibliography"/>
   </ds:schemaRefs>

</xml_diff>